<commit_message>
Punto 1 Ok con diagramas, pruebas y diseños
</commit_message>
<xml_diff>
--- a/Laboratorio 04.docx
+++ b/Laboratorio 04.docx
@@ -1,6 +1,6 @@
 
 <file path=word/document.xml><?xml version="1.0" encoding="utf-8"?>
-<w:document xmlns:wpc="http://schemas.microsoft.com/office/word/2010/wordprocessingCanvas" xmlns:cx="http://schemas.microsoft.com/office/drawing/2014/chartex" xmlns:cx1="http://schemas.microsoft.com/office/drawing/2015/9/8/chartex" xmlns:cx2="http://schemas.microsoft.com/office/drawing/2015/10/21/chartex" xmlns:cx3="http://schemas.microsoft.com/office/drawing/2016/5/9/chartex" xmlns:cx4="http://schemas.microsoft.com/office/drawing/2016/5/10/chartex" xmlns:cx5="http://schemas.microsoft.com/office/drawing/2016/5/11/chartex" xmlns:cx6="http://schemas.microsoft.com/office/drawing/2016/5/12/chartex" xmlns:cx7="http://schemas.microsoft.com/office/drawing/2016/5/13/chartex" xmlns:cx8="http://schemas.microsoft.com/office/drawing/2016/5/14/chartex" xmlns:mc="http://schemas.openxmlformats.org/markup-compatibility/2006" xmlns:aink="http://schemas.microsoft.com/office/drawing/2016/ink" xmlns:am3d="http://schemas.microsoft.com/office/drawing/2017/model3d" xmlns:o="urn:schemas-microsoft-com:office:office" xmlns:oel="http://schemas.microsoft.com/office/2019/extlst" xmlns:r="http://schemas.openxmlformats.org/officeDocument/2006/relationships" xmlns:m="http://schemas.openxmlformats.org/officeDocument/2006/math" xmlns:v="urn:schemas-microsoft-com:vml" xmlns:wp14="http://schemas.microsoft.com/office/word/2010/wordprocessingDrawing" xmlns:wp="http://schemas.openxmlformats.org/drawingml/2006/wordprocessingDrawing" xmlns:w10="urn:schemas-microsoft-com:office:word" xmlns:w="http://schemas.openxmlformats.org/wordprocessingml/2006/main" xmlns:w14="http://schemas.microsoft.com/office/word/2010/wordml" xmlns:w15="http://schemas.microsoft.com/office/word/2012/wordml" xmlns:w16cex="http://schemas.microsoft.com/office/word/2018/wordml/cex" xmlns:w16cid="http://schemas.microsoft.com/office/word/2016/wordml/cid" xmlns:w16="http://schemas.microsoft.com/office/word/2018/wordml" xmlns:w16du="http://schemas.microsoft.com/office/word/2023/wordml/word16du" xmlns:w16sdtdh="http://schemas.microsoft.com/office/word/2020/wordml/sdtdatahash" xmlns:w16se="http://schemas.microsoft.com/office/word/2015/wordml/symex" xmlns:wpg="http://schemas.microsoft.com/office/word/2010/wordprocessingGroup" xmlns:wpi="http://schemas.microsoft.com/office/word/2010/wordprocessingInk" xmlns:wne="http://schemas.microsoft.com/office/word/2006/wordml" xmlns:wps="http://schemas.microsoft.com/office/word/2010/wordprocessingShape" mc:Ignorable="w14 w15 w16se w16cid w16 w16cex w16sdtdh w16du wp14">
+<w:document xmlns:wpc="http://schemas.microsoft.com/office/word/2010/wordprocessingCanvas" xmlns:cx="http://schemas.microsoft.com/office/drawing/2014/chartex" xmlns:mc="http://schemas.openxmlformats.org/markup-compatibility/2006" xmlns:o="urn:schemas-microsoft-com:office:office" xmlns:r="http://schemas.openxmlformats.org/officeDocument/2006/relationships" xmlns:m="http://schemas.openxmlformats.org/officeDocument/2006/math" xmlns:v="urn:schemas-microsoft-com:vml" xmlns:wp14="http://schemas.microsoft.com/office/word/2010/wordprocessingDrawing" xmlns:wp="http://schemas.openxmlformats.org/drawingml/2006/wordprocessingDrawing" xmlns:w10="urn:schemas-microsoft-com:office:word" xmlns:w="http://schemas.openxmlformats.org/wordprocessingml/2006/main" xmlns:w14="http://schemas.microsoft.com/office/word/2010/wordml" xmlns:w15="http://schemas.microsoft.com/office/word/2012/wordml" xmlns:w16se="http://schemas.microsoft.com/office/word/2015/wordml/symex" xmlns:wpg="http://schemas.microsoft.com/office/word/2010/wordprocessingGroup" xmlns:wpi="http://schemas.microsoft.com/office/word/2010/wordprocessingInk" xmlns:wne="http://schemas.microsoft.com/office/word/2006/wordml" xmlns:wps="http://schemas.microsoft.com/office/word/2010/wordprocessingShape" mc:Ignorable="w14 w15 w16se wp14">
   <w:body>
     <w:p>
       <w:pPr>
@@ -45,7 +45,7 @@
           <w:szCs w:val="24"/>
           <w:lang w:val="es-ES"/>
         </w:rPr>
-        <w:t>3</w:t>
+        <w:t>4</w:t>
       </w:r>
     </w:p>
     <w:p>
@@ -542,7 +542,7 @@
           <w:sz w:val="24"/>
           <w:szCs w:val="24"/>
         </w:rPr>
-        <w:t>15</w:t>
+        <w:t>13</w:t>
       </w:r>
       <w:r>
         <w:rPr>
@@ -562,7 +562,7 @@
           <w:sz w:val="24"/>
           <w:szCs w:val="24"/>
         </w:rPr>
-        <w:t>03</w:t>
+        <w:t>04</w:t>
       </w:r>
       <w:r>
         <w:rPr>
@@ -587,6 +587,10 @@
     </w:p>
     <w:p>
       <w:r>
+        <w:rPr>
+          <w:noProof/>
+          <w:lang w:eastAsia="es-CO"/>
+        </w:rPr>
         <w:lastRenderedPageBreak/>
         <w:drawing>
           <wp:inline distT="0" distB="0" distL="0" distR="0" wp14:anchorId="05FE6240" wp14:editId="51911774">
@@ -628,6 +632,10 @@
     <w:p/>
     <w:p>
       <w:r>
+        <w:rPr>
+          <w:noProof/>
+          <w:lang w:eastAsia="es-CO"/>
+        </w:rPr>
         <w:drawing>
           <wp:inline distT="0" distB="0" distL="0" distR="0" wp14:anchorId="05DA4D5F" wp14:editId="17A68DAB">
             <wp:extent cx="5612130" cy="379730"/>
@@ -665,9 +673,50 @@
         </w:drawing>
       </w:r>
     </w:p>
-    <w:p/>
-    <w:p>
-      <w:r>
+    <w:p>
+      <w:r>
+        <w:rPr>
+          <w:rStyle w:val="normaltextrun"/>
+          <w:rFonts w:ascii="Aptos" w:hAnsi="Aptos"/>
+          <w:color w:val="000000"/>
+          <w:shd w:val="clear" w:color="auto" w:fill="FFFFFF"/>
+        </w:rPr>
+        <w:t>Es un árbol no binario, cuya raíz es una actividad compuestas y hojas actividades simples</w:t>
+      </w:r>
+      <w:r>
+        <w:rPr>
+          <w:rStyle w:val="normaltextrun"/>
+          <w:rFonts w:ascii="Aptos" w:hAnsi="Aptos"/>
+          <w:color w:val="000000"/>
+          <w:shd w:val="clear" w:color="auto" w:fill="FFFFFF"/>
+        </w:rPr>
+        <w:t xml:space="preserve"> o compuestas</w:t>
+      </w:r>
+      <w:r>
+        <w:rPr>
+          <w:rStyle w:val="normaltextrun"/>
+          <w:rFonts w:ascii="Aptos" w:hAnsi="Aptos"/>
+          <w:color w:val="000000"/>
+          <w:shd w:val="clear" w:color="auto" w:fill="FFFFFF"/>
+        </w:rPr>
+        <w:t>.</w:t>
+      </w:r>
+      <w:r>
+        <w:rPr>
+          <w:rStyle w:val="eop"/>
+          <w:rFonts w:ascii="Aptos" w:hAnsi="Aptos"/>
+          <w:color w:val="000000"/>
+          <w:shd w:val="clear" w:color="auto" w:fill="FFFFFF"/>
+        </w:rPr>
+        <w:t> </w:t>
+      </w:r>
+    </w:p>
+    <w:p>
+      <w:r>
+        <w:rPr>
+          <w:noProof/>
+          <w:lang w:eastAsia="es-CO"/>
+        </w:rPr>
         <w:drawing>
           <wp:inline distT="0" distB="0" distL="0" distR="0" wp14:anchorId="5B829D5B" wp14:editId="421A829B">
             <wp:extent cx="5612130" cy="131445"/>
@@ -705,10 +754,120 @@
         </w:drawing>
       </w:r>
     </w:p>
+    <w:p>
+      <w:pPr>
+        <w:rPr>
+          <w:rStyle w:val="eop"/>
+          <w:rFonts w:ascii="Aptos" w:hAnsi="Aptos"/>
+          <w:color w:val="000000"/>
+          <w:shd w:val="clear" w:color="auto" w:fill="FFFFFF"/>
+        </w:rPr>
+      </w:pPr>
+      <w:r>
+        <w:rPr>
+          <w:rStyle w:val="normaltextrun"/>
+          <w:rFonts w:ascii="Aptos" w:hAnsi="Aptos"/>
+          <w:color w:val="000000"/>
+          <w:shd w:val="clear" w:color="auto" w:fill="FFFFFF"/>
+        </w:rPr>
+        <w:t xml:space="preserve">Debido a que el proyecto no cuenta con la clase ProjectException que es el que controla los posibles errores, </w:t>
+      </w:r>
+      <w:r>
+        <w:rPr>
+          <w:rStyle w:val="normaltextrun"/>
+          <w:rFonts w:ascii="Aptos" w:hAnsi="Aptos"/>
+          <w:color w:val="000000"/>
+          <w:shd w:val="clear" w:color="auto" w:fill="FFFFFF"/>
+        </w:rPr>
+        <w:t xml:space="preserve">por lo que </w:t>
+      </w:r>
+      <w:r>
+        <w:rPr>
+          <w:rStyle w:val="normaltextrun"/>
+          <w:rFonts w:ascii="Aptos" w:hAnsi="Aptos"/>
+          <w:color w:val="000000"/>
+          <w:shd w:val="clear" w:color="auto" w:fill="FFFFFF"/>
+        </w:rPr>
+        <w:t xml:space="preserve">hace falta crear </w:t>
+      </w:r>
+      <w:r>
+        <w:rPr>
+          <w:rStyle w:val="normaltextrun"/>
+          <w:rFonts w:ascii="Aptos" w:hAnsi="Aptos"/>
+          <w:color w:val="000000"/>
+          <w:shd w:val="clear" w:color="auto" w:fill="FFFFFF"/>
+        </w:rPr>
+        <w:t>las clases</w:t>
+      </w:r>
+      <w:r>
+        <w:rPr>
+          <w:rStyle w:val="normaltextrun"/>
+          <w:rFonts w:ascii="Aptos" w:hAnsi="Aptos"/>
+          <w:color w:val="000000"/>
+          <w:shd w:val="clear" w:color="auto" w:fill="FFFFFF"/>
+        </w:rPr>
+        <w:t xml:space="preserve"> exception.</w:t>
+      </w:r>
+      <w:r>
+        <w:rPr>
+          <w:rStyle w:val="eop"/>
+          <w:rFonts w:ascii="Aptos" w:hAnsi="Aptos"/>
+          <w:color w:val="000000"/>
+          <w:shd w:val="clear" w:color="auto" w:fill="FFFFFF"/>
+        </w:rPr>
+        <w:t> </w:t>
+      </w:r>
+    </w:p>
+    <w:p>
+      <w:r>
+        <w:rPr>
+          <w:noProof/>
+          <w:lang w:eastAsia="es-CO"/>
+        </w:rPr>
+        <w:drawing>
+          <wp:inline distT="0" distB="0" distL="0" distR="0" wp14:anchorId="2C8F7C70" wp14:editId="7CC5AC95">
+            <wp:extent cx="5095875" cy="2574460"/>
+            <wp:effectExtent l="0" t="0" r="0" b="0"/>
+            <wp:docPr id="1" name="Imagen 1"/>
+            <wp:cNvGraphicFramePr>
+              <a:graphicFrameLocks xmlns:a="http://schemas.openxmlformats.org/drawingml/2006/main" noChangeAspect="1"/>
+            </wp:cNvGraphicFramePr>
+            <a:graphic xmlns:a="http://schemas.openxmlformats.org/drawingml/2006/main">
+              <a:graphicData uri="http://schemas.openxmlformats.org/drawingml/2006/picture">
+                <pic:pic xmlns:pic="http://schemas.openxmlformats.org/drawingml/2006/picture">
+                  <pic:nvPicPr>
+                    <pic:cNvPr id="1" name=""/>
+                    <pic:cNvPicPr/>
+                  </pic:nvPicPr>
+                  <pic:blipFill>
+                    <a:blip r:embed="rId7"/>
+                    <a:stretch>
+                      <a:fillRect/>
+                    </a:stretch>
+                  </pic:blipFill>
+                  <pic:spPr>
+                    <a:xfrm>
+                      <a:off x="0" y="0"/>
+                      <a:ext cx="5101948" cy="2577528"/>
+                    </a:xfrm>
+                    <a:prstGeom prst="rect">
+                      <a:avLst/>
+                    </a:prstGeom>
+                  </pic:spPr>
+                </pic:pic>
+              </a:graphicData>
+            </a:graphic>
+          </wp:inline>
+        </w:drawing>
+      </w:r>
+    </w:p>
     <w:p/>
-    <w:p/>
-    <w:p>
-      <w:r>
+    <w:p>
+      <w:r>
+        <w:rPr>
+          <w:noProof/>
+          <w:lang w:eastAsia="es-CO"/>
+        </w:rPr>
         <w:drawing>
           <wp:inline distT="0" distB="0" distL="0" distR="0" wp14:anchorId="0FEEE83D" wp14:editId="70DA122B">
             <wp:extent cx="5612130" cy="367665"/>
@@ -725,7 +884,7 @@
                     <pic:cNvPicPr/>
                   </pic:nvPicPr>
                   <pic:blipFill>
-                    <a:blip r:embed="rId7"/>
+                    <a:blip r:embed="rId8"/>
                     <a:stretch>
                       <a:fillRect/>
                     </a:stretch>
@@ -746,9 +905,56 @@
         </w:drawing>
       </w:r>
     </w:p>
-    <w:p/>
-    <w:p>
-      <w:r>
+    <w:p>
+      <w:r>
+        <w:rPr>
+          <w:noProof/>
+          <w:lang w:eastAsia="es-CO"/>
+        </w:rPr>
+        <w:lastRenderedPageBreak/>
+        <w:drawing>
+          <wp:inline distT="0" distB="0" distL="0" distR="0" wp14:anchorId="0C56D0D2" wp14:editId="79E57C37">
+            <wp:extent cx="5612130" cy="2397125"/>
+            <wp:effectExtent l="0" t="0" r="7620" b="3175"/>
+            <wp:docPr id="4" name="Imagen 4"/>
+            <wp:cNvGraphicFramePr>
+              <a:graphicFrameLocks xmlns:a="http://schemas.openxmlformats.org/drawingml/2006/main" noChangeAspect="1"/>
+            </wp:cNvGraphicFramePr>
+            <a:graphic xmlns:a="http://schemas.openxmlformats.org/drawingml/2006/main">
+              <a:graphicData uri="http://schemas.openxmlformats.org/drawingml/2006/picture">
+                <pic:pic xmlns:pic="http://schemas.openxmlformats.org/drawingml/2006/picture">
+                  <pic:nvPicPr>
+                    <pic:cNvPr id="1" name=""/>
+                    <pic:cNvPicPr/>
+                  </pic:nvPicPr>
+                  <pic:blipFill>
+                    <a:blip r:embed="rId9"/>
+                    <a:stretch>
+                      <a:fillRect/>
+                    </a:stretch>
+                  </pic:blipFill>
+                  <pic:spPr>
+                    <a:xfrm>
+                      <a:off x="0" y="0"/>
+                      <a:ext cx="5612130" cy="2397125"/>
+                    </a:xfrm>
+                    <a:prstGeom prst="rect">
+                      <a:avLst/>
+                    </a:prstGeom>
+                  </pic:spPr>
+                </pic:pic>
+              </a:graphicData>
+            </a:graphic>
+          </wp:inline>
+        </w:drawing>
+      </w:r>
+    </w:p>
+    <w:p>
+      <w:r>
+        <w:rPr>
+          <w:noProof/>
+          <w:lang w:eastAsia="es-CO"/>
+        </w:rPr>
         <w:drawing>
           <wp:inline distT="0" distB="0" distL="0" distR="0" wp14:anchorId="77B485D6" wp14:editId="52FC328D">
             <wp:extent cx="5612130" cy="306070"/>
@@ -765,7 +971,7 @@
                     <pic:cNvPicPr/>
                   </pic:nvPicPr>
                   <pic:blipFill>
-                    <a:blip r:embed="rId8"/>
+                    <a:blip r:embed="rId10"/>
                     <a:stretch>
                       <a:fillRect/>
                     </a:stretch>
@@ -786,10 +992,56 @@
         </w:drawing>
       </w:r>
     </w:p>
+    <w:p>
+      <w:r>
+        <w:rPr>
+          <w:noProof/>
+          <w:lang w:eastAsia="es-CO"/>
+        </w:rPr>
+        <w:drawing>
+          <wp:inline distT="0" distB="0" distL="0" distR="0" wp14:anchorId="3F2B062F" wp14:editId="70990353">
+            <wp:extent cx="4343400" cy="3343275"/>
+            <wp:effectExtent l="0" t="0" r="0" b="9525"/>
+            <wp:docPr id="3" name="Imagen 3"/>
+            <wp:cNvGraphicFramePr>
+              <a:graphicFrameLocks xmlns:a="http://schemas.openxmlformats.org/drawingml/2006/main" noChangeAspect="1"/>
+            </wp:cNvGraphicFramePr>
+            <a:graphic xmlns:a="http://schemas.openxmlformats.org/drawingml/2006/main">
+              <a:graphicData uri="http://schemas.openxmlformats.org/drawingml/2006/picture">
+                <pic:pic xmlns:pic="http://schemas.openxmlformats.org/drawingml/2006/picture">
+                  <pic:nvPicPr>
+                    <pic:cNvPr id="1" name=""/>
+                    <pic:cNvPicPr/>
+                  </pic:nvPicPr>
+                  <pic:blipFill>
+                    <a:blip r:embed="rId11"/>
+                    <a:stretch>
+                      <a:fillRect/>
+                    </a:stretch>
+                  </pic:blipFill>
+                  <pic:spPr>
+                    <a:xfrm>
+                      <a:off x="0" y="0"/>
+                      <a:ext cx="4343400" cy="3343275"/>
+                    </a:xfrm>
+                    <a:prstGeom prst="rect">
+                      <a:avLst/>
+                    </a:prstGeom>
+                  </pic:spPr>
+                </pic:pic>
+              </a:graphicData>
+            </a:graphic>
+          </wp:inline>
+        </w:drawing>
+      </w:r>
+    </w:p>
     <w:p/>
-    <w:p/>
-    <w:p>
-      <w:r>
+    <w:p>
+      <w:r>
+        <w:rPr>
+          <w:noProof/>
+          <w:lang w:eastAsia="es-CO"/>
+        </w:rPr>
         <w:drawing>
           <wp:inline distT="0" distB="0" distL="0" distR="0" wp14:anchorId="14944FAA" wp14:editId="180F5442">
             <wp:extent cx="5612130" cy="164465"/>
@@ -806,7 +1058,7 @@
                     <pic:cNvPicPr/>
                   </pic:nvPicPr>
                   <pic:blipFill>
-                    <a:blip r:embed="rId9"/>
+                    <a:blip r:embed="rId12"/>
                     <a:stretch>
                       <a:fillRect/>
                     </a:stretch>
@@ -827,9 +1079,56 @@
         </w:drawing>
       </w:r>
     </w:p>
-    <w:p/>
-    <w:p>
-      <w:r>
+    <w:p>
+      <w:r>
+        <w:rPr>
+          <w:noProof/>
+          <w:lang w:eastAsia="es-CO"/>
+        </w:rPr>
+        <w:lastRenderedPageBreak/>
+        <w:drawing>
+          <wp:inline distT="0" distB="0" distL="0" distR="0" wp14:anchorId="47EB89D5" wp14:editId="5FFCDA74">
+            <wp:extent cx="5612130" cy="2216150"/>
+            <wp:effectExtent l="0" t="0" r="7620" b="0"/>
+            <wp:docPr id="5" name="Imagen 5"/>
+            <wp:cNvGraphicFramePr>
+              <a:graphicFrameLocks xmlns:a="http://schemas.openxmlformats.org/drawingml/2006/main" noChangeAspect="1"/>
+            </wp:cNvGraphicFramePr>
+            <a:graphic xmlns:a="http://schemas.openxmlformats.org/drawingml/2006/main">
+              <a:graphicData uri="http://schemas.openxmlformats.org/drawingml/2006/picture">
+                <pic:pic xmlns:pic="http://schemas.openxmlformats.org/drawingml/2006/picture">
+                  <pic:nvPicPr>
+                    <pic:cNvPr id="1" name=""/>
+                    <pic:cNvPicPr/>
+                  </pic:nvPicPr>
+                  <pic:blipFill>
+                    <a:blip r:embed="rId13"/>
+                    <a:stretch>
+                      <a:fillRect/>
+                    </a:stretch>
+                  </pic:blipFill>
+                  <pic:spPr>
+                    <a:xfrm>
+                      <a:off x="0" y="0"/>
+                      <a:ext cx="5612130" cy="2216150"/>
+                    </a:xfrm>
+                    <a:prstGeom prst="rect">
+                      <a:avLst/>
+                    </a:prstGeom>
+                  </pic:spPr>
+                </pic:pic>
+              </a:graphicData>
+            </a:graphic>
+          </wp:inline>
+        </w:drawing>
+      </w:r>
+    </w:p>
+    <w:p>
+      <w:r>
+        <w:rPr>
+          <w:noProof/>
+          <w:lang w:eastAsia="es-CO"/>
+        </w:rPr>
         <w:drawing>
           <wp:inline distT="0" distB="0" distL="0" distR="0" wp14:anchorId="5CB123DD" wp14:editId="1D3F171E">
             <wp:extent cx="5612130" cy="155575"/>
@@ -846,7 +1145,7 @@
                     <pic:cNvPicPr/>
                   </pic:nvPicPr>
                   <pic:blipFill>
-                    <a:blip r:embed="rId10"/>
+                    <a:blip r:embed="rId14"/>
                     <a:stretch>
                       <a:fillRect/>
                     </a:stretch>
@@ -867,6 +1166,94 @@
         </w:drawing>
       </w:r>
     </w:p>
+    <w:p>
+      <w:r>
+        <w:rPr>
+          <w:noProof/>
+          <w:lang w:eastAsia="es-CO"/>
+        </w:rPr>
+        <w:drawing>
+          <wp:inline distT="0" distB="0" distL="0" distR="0" wp14:anchorId="55A31EB2" wp14:editId="38F2CD67">
+            <wp:extent cx="5612130" cy="1749425"/>
+            <wp:effectExtent l="0" t="0" r="7620" b="3175"/>
+            <wp:docPr id="6" name="Imagen 6"/>
+            <wp:cNvGraphicFramePr>
+              <a:graphicFrameLocks xmlns:a="http://schemas.openxmlformats.org/drawingml/2006/main" noChangeAspect="1"/>
+            </wp:cNvGraphicFramePr>
+            <a:graphic xmlns:a="http://schemas.openxmlformats.org/drawingml/2006/main">
+              <a:graphicData uri="http://schemas.openxmlformats.org/drawingml/2006/picture">
+                <pic:pic xmlns:pic="http://schemas.openxmlformats.org/drawingml/2006/picture">
+                  <pic:nvPicPr>
+                    <pic:cNvPr id="1" name=""/>
+                    <pic:cNvPicPr/>
+                  </pic:nvPicPr>
+                  <pic:blipFill>
+                    <a:blip r:embed="rId15"/>
+                    <a:stretch>
+                      <a:fillRect/>
+                    </a:stretch>
+                  </pic:blipFill>
+                  <pic:spPr>
+                    <a:xfrm>
+                      <a:off x="0" y="0"/>
+                      <a:ext cx="5612130" cy="1749425"/>
+                    </a:xfrm>
+                    <a:prstGeom prst="rect">
+                      <a:avLst/>
+                    </a:prstGeom>
+                  </pic:spPr>
+                </pic:pic>
+              </a:graphicData>
+            </a:graphic>
+          </wp:inline>
+        </w:drawing>
+      </w:r>
+    </w:p>
+    <w:p>
+      <w:r>
+        <w:rPr>
+          <w:noProof/>
+          <w:lang w:eastAsia="es-CO"/>
+        </w:rPr>
+        <w:drawing>
+          <wp:inline distT="0" distB="0" distL="0" distR="0" wp14:anchorId="07598EBE" wp14:editId="11C5D2B0">
+            <wp:extent cx="4686300" cy="2581275"/>
+            <wp:effectExtent l="0" t="0" r="0" b="9525"/>
+            <wp:docPr id="7" name="Imagen 7"/>
+            <wp:cNvGraphicFramePr>
+              <a:graphicFrameLocks xmlns:a="http://schemas.openxmlformats.org/drawingml/2006/main" noChangeAspect="1"/>
+            </wp:cNvGraphicFramePr>
+            <a:graphic xmlns:a="http://schemas.openxmlformats.org/drawingml/2006/main">
+              <a:graphicData uri="http://schemas.openxmlformats.org/drawingml/2006/picture">
+                <pic:pic xmlns:pic="http://schemas.openxmlformats.org/drawingml/2006/picture">
+                  <pic:nvPicPr>
+                    <pic:cNvPr id="1" name=""/>
+                    <pic:cNvPicPr/>
+                  </pic:nvPicPr>
+                  <pic:blipFill>
+                    <a:blip r:embed="rId16"/>
+                    <a:stretch>
+                      <a:fillRect/>
+                    </a:stretch>
+                  </pic:blipFill>
+                  <pic:spPr>
+                    <a:xfrm>
+                      <a:off x="0" y="0"/>
+                      <a:ext cx="4686300" cy="2581275"/>
+                    </a:xfrm>
+                    <a:prstGeom prst="rect">
+                      <a:avLst/>
+                    </a:prstGeom>
+                  </pic:spPr>
+                </pic:pic>
+              </a:graphicData>
+            </a:graphic>
+          </wp:inline>
+        </w:drawing>
+      </w:r>
+      <w:bookmarkStart w:id="0" w:name="_GoBack"/>
+      <w:bookmarkEnd w:id="0"/>
+    </w:p>
     <w:sectPr>
       <w:pgSz w:w="12240" w:h="15840"/>
       <w:pgMar w:top="1417" w:right="1701" w:bottom="1417" w:left="1701" w:header="708" w:footer="708" w:gutter="0"/>
@@ -878,7 +1265,7 @@
 </file>
 
 <file path=word/styles.xml><?xml version="1.0" encoding="utf-8"?>
-<w:styles xmlns:mc="http://schemas.openxmlformats.org/markup-compatibility/2006" xmlns:r="http://schemas.openxmlformats.org/officeDocument/2006/relationships" xmlns:w="http://schemas.openxmlformats.org/wordprocessingml/2006/main" xmlns:w14="http://schemas.microsoft.com/office/word/2010/wordml" xmlns:w15="http://schemas.microsoft.com/office/word/2012/wordml" xmlns:w16cex="http://schemas.microsoft.com/office/word/2018/wordml/cex" xmlns:w16cid="http://schemas.microsoft.com/office/word/2016/wordml/cid" xmlns:w16="http://schemas.microsoft.com/office/word/2018/wordml" xmlns:w16du="http://schemas.microsoft.com/office/word/2023/wordml/word16du" xmlns:w16sdtdh="http://schemas.microsoft.com/office/word/2020/wordml/sdtdatahash" xmlns:w16se="http://schemas.microsoft.com/office/word/2015/wordml/symex" mc:Ignorable="w14 w15 w16se w16cid w16 w16cex w16sdtdh w16du">
+<w:styles xmlns:mc="http://schemas.openxmlformats.org/markup-compatibility/2006" xmlns:r="http://schemas.openxmlformats.org/officeDocument/2006/relationships" xmlns:w="http://schemas.openxmlformats.org/wordprocessingml/2006/main" xmlns:w14="http://schemas.microsoft.com/office/word/2010/wordml" xmlns:w15="http://schemas.microsoft.com/office/word/2012/wordml" xmlns:w16se="http://schemas.microsoft.com/office/word/2015/wordml/symex" mc:Ignorable="w14 w15 w16se">
   <w:docDefaults>
     <w:rPrDefault>
       <w:rPr>
@@ -896,7 +1283,7 @@
       </w:pPr>
     </w:pPrDefault>
   </w:docDefaults>
-  <w:latentStyles w:defLockedState="0" w:defUIPriority="99" w:defSemiHidden="0" w:defUnhideWhenUsed="0" w:defQFormat="0" w:count="376">
+  <w:latentStyles w:defLockedState="0" w:defUIPriority="99" w:defSemiHidden="0" w:defUnhideWhenUsed="0" w:defQFormat="0" w:count="371">
     <w:lsdException w:name="Normal" w:uiPriority="0" w:qFormat="1"/>
     <w:lsdException w:name="heading 1" w:uiPriority="9" w:qFormat="1"/>
     <w:lsdException w:name="heading 2" w:semiHidden="1" w:uiPriority="9" w:unhideWhenUsed="1" w:qFormat="1"/>
@@ -1268,11 +1655,6 @@
     <w:lsdException w:name="List Table 5 Dark Accent 6" w:uiPriority="50"/>
     <w:lsdException w:name="List Table 6 Colorful Accent 6" w:uiPriority="51"/>
     <w:lsdException w:name="List Table 7 Colorful Accent 6" w:uiPriority="52"/>
-    <w:lsdException w:name="Mention" w:semiHidden="1" w:unhideWhenUsed="1"/>
-    <w:lsdException w:name="Smart Hyperlink" w:semiHidden="1" w:unhideWhenUsed="1"/>
-    <w:lsdException w:name="Hashtag" w:semiHidden="1" w:unhideWhenUsed="1"/>
-    <w:lsdException w:name="Unresolved Mention" w:semiHidden="1" w:unhideWhenUsed="1"/>
-    <w:lsdException w:name="Smart Link" w:semiHidden="1" w:unhideWhenUsed="1"/>
   </w:latentStyles>
   <w:style w:type="paragraph" w:default="1" w:styleId="Normal">
     <w:name w:val="Normal"/>
@@ -1817,6 +2199,16 @@
       <w:color w:val="0F4761" w:themeColor="accent1" w:themeShade="BF"/>
       <w:spacing w:val="5"/>
     </w:rPr>
+  </w:style>
+  <w:style w:type="character" w:customStyle="1" w:styleId="normaltextrun">
+    <w:name w:val="normaltextrun"/>
+    <w:basedOn w:val="Fuentedeprrafopredeter"/>
+    <w:rsid w:val="004C22A0"/>
+  </w:style>
+  <w:style w:type="character" w:customStyle="1" w:styleId="eop">
+    <w:name w:val="eop"/>
+    <w:basedOn w:val="Fuentedeprrafopredeter"/>
+    <w:rsid w:val="004C22A0"/>
   </w:style>
 </w:styles>
 </file>

</xml_diff>

<commit_message>
Punto 1 Ok con diagramas, pruebas y diseños, punto consola Ok, com pantallazos y todo, punto Adicionar y Listar hecho el punto 1 y 2, preparacion para el punto 3, y crear pruebas y diagramas
</commit_message>
<xml_diff>
--- a/Laboratorio 04.docx
+++ b/Laboratorio 04.docx
@@ -770,43 +770,7 @@
           <w:color w:val="000000"/>
           <w:shd w:val="clear" w:color="auto" w:fill="FFFFFF"/>
         </w:rPr>
-        <w:t xml:space="preserve">Debido a que el proyecto no cuenta con la clase ProjectException que es el que controla los posibles errores, </w:t>
-      </w:r>
-      <w:r>
-        <w:rPr>
-          <w:rStyle w:val="normaltextrun"/>
-          <w:rFonts w:ascii="Aptos" w:hAnsi="Aptos"/>
-          <w:color w:val="000000"/>
-          <w:shd w:val="clear" w:color="auto" w:fill="FFFFFF"/>
-        </w:rPr>
-        <w:t xml:space="preserve">por lo que </w:t>
-      </w:r>
-      <w:r>
-        <w:rPr>
-          <w:rStyle w:val="normaltextrun"/>
-          <w:rFonts w:ascii="Aptos" w:hAnsi="Aptos"/>
-          <w:color w:val="000000"/>
-          <w:shd w:val="clear" w:color="auto" w:fill="FFFFFF"/>
-        </w:rPr>
-        <w:t xml:space="preserve">hace falta crear </w:t>
-      </w:r>
-      <w:r>
-        <w:rPr>
-          <w:rStyle w:val="normaltextrun"/>
-          <w:rFonts w:ascii="Aptos" w:hAnsi="Aptos"/>
-          <w:color w:val="000000"/>
-          <w:shd w:val="clear" w:color="auto" w:fill="FFFFFF"/>
-        </w:rPr>
-        <w:t>las clases</w:t>
-      </w:r>
-      <w:r>
-        <w:rPr>
-          <w:rStyle w:val="normaltextrun"/>
-          <w:rFonts w:ascii="Aptos" w:hAnsi="Aptos"/>
-          <w:color w:val="000000"/>
-          <w:shd w:val="clear" w:color="auto" w:fill="FFFFFF"/>
-        </w:rPr>
-        <w:t xml:space="preserve"> exception.</w:t>
+        <w:t>Debido a que el proyecto no cuenta con la clase ProjectException que es el que controla los posibles errores, por lo que hace falta crear las clases exception.</w:t>
       </w:r>
       <w:r>
         <w:rPr>
@@ -825,9 +789,9 @@
           <w:lang w:eastAsia="es-CO"/>
         </w:rPr>
         <w:drawing>
-          <wp:inline distT="0" distB="0" distL="0" distR="0" wp14:anchorId="2C8F7C70" wp14:editId="7CC5AC95">
-            <wp:extent cx="5095875" cy="2574460"/>
-            <wp:effectExtent l="0" t="0" r="0" b="0"/>
+          <wp:inline distT="0" distB="0" distL="0" distR="0" wp14:anchorId="2C8F7C70" wp14:editId="1F9586B7">
+            <wp:extent cx="4023360" cy="2032620"/>
+            <wp:effectExtent l="0" t="0" r="0" b="6350"/>
             <wp:docPr id="1" name="Imagen 1"/>
             <wp:cNvGraphicFramePr>
               <a:graphicFrameLocks xmlns:a="http://schemas.openxmlformats.org/drawingml/2006/main" noChangeAspect="1"/>
@@ -848,7 +812,7 @@
                   <pic:spPr>
                     <a:xfrm>
                       <a:off x="0" y="0"/>
-                      <a:ext cx="5101948" cy="2577528"/>
+                      <a:ext cx="4035792" cy="2038901"/>
                     </a:xfrm>
                     <a:prstGeom prst="rect">
                       <a:avLst/>
@@ -911,11 +875,10 @@
           <w:noProof/>
           <w:lang w:eastAsia="es-CO"/>
         </w:rPr>
-        <w:lastRenderedPageBreak/>
         <w:drawing>
-          <wp:inline distT="0" distB="0" distL="0" distR="0" wp14:anchorId="0C56D0D2" wp14:editId="79E57C37">
-            <wp:extent cx="5612130" cy="2397125"/>
-            <wp:effectExtent l="0" t="0" r="7620" b="3175"/>
+          <wp:inline distT="0" distB="0" distL="0" distR="0" wp14:anchorId="0C56D0D2" wp14:editId="3DD4DE92">
+            <wp:extent cx="4454956" cy="1902858"/>
+            <wp:effectExtent l="0" t="0" r="3175" b="2540"/>
             <wp:docPr id="4" name="Imagen 4"/>
             <wp:cNvGraphicFramePr>
               <a:graphicFrameLocks xmlns:a="http://schemas.openxmlformats.org/drawingml/2006/main" noChangeAspect="1"/>
@@ -936,7 +899,7 @@
                   <pic:spPr>
                     <a:xfrm>
                       <a:off x="0" y="0"/>
-                      <a:ext cx="5612130" cy="2397125"/>
+                      <a:ext cx="4474099" cy="1911035"/>
                     </a:xfrm>
                     <a:prstGeom prst="rect">
                       <a:avLst/>
@@ -998,10 +961,11 @@
           <w:noProof/>
           <w:lang w:eastAsia="es-CO"/>
         </w:rPr>
+        <w:lastRenderedPageBreak/>
         <w:drawing>
-          <wp:inline distT="0" distB="0" distL="0" distR="0" wp14:anchorId="3F2B062F" wp14:editId="70990353">
-            <wp:extent cx="4343400" cy="3343275"/>
-            <wp:effectExtent l="0" t="0" r="0" b="9525"/>
+          <wp:inline distT="0" distB="0" distL="0" distR="0" wp14:anchorId="3F2B062F" wp14:editId="14B6164A">
+            <wp:extent cx="3277209" cy="2522589"/>
+            <wp:effectExtent l="0" t="0" r="0" b="0"/>
             <wp:docPr id="3" name="Imagen 3"/>
             <wp:cNvGraphicFramePr>
               <a:graphicFrameLocks xmlns:a="http://schemas.openxmlformats.org/drawingml/2006/main" noChangeAspect="1"/>
@@ -1022,7 +986,7 @@
                   <pic:spPr>
                     <a:xfrm>
                       <a:off x="0" y="0"/>
-                      <a:ext cx="4343400" cy="3343275"/>
+                      <a:ext cx="3284021" cy="2527833"/>
                     </a:xfrm>
                     <a:prstGeom prst="rect">
                       <a:avLst/>
@@ -1085,7 +1049,6 @@
           <w:noProof/>
           <w:lang w:eastAsia="es-CO"/>
         </w:rPr>
-        <w:lastRenderedPageBreak/>
         <w:drawing>
           <wp:inline distT="0" distB="0" distL="0" distR="0" wp14:anchorId="47EB89D5" wp14:editId="5FFCDA74">
             <wp:extent cx="5612130" cy="2216150"/>
@@ -1173,9 +1136,9 @@
           <w:lang w:eastAsia="es-CO"/>
         </w:rPr>
         <w:drawing>
-          <wp:inline distT="0" distB="0" distL="0" distR="0" wp14:anchorId="55A31EB2" wp14:editId="38F2CD67">
-            <wp:extent cx="5612130" cy="1749425"/>
-            <wp:effectExtent l="0" t="0" r="7620" b="3175"/>
+          <wp:inline distT="0" distB="0" distL="0" distR="0" wp14:anchorId="55A31EB2" wp14:editId="02B364A0">
+            <wp:extent cx="4462272" cy="1390989"/>
+            <wp:effectExtent l="0" t="0" r="0" b="0"/>
             <wp:docPr id="6" name="Imagen 6"/>
             <wp:cNvGraphicFramePr>
               <a:graphicFrameLocks xmlns:a="http://schemas.openxmlformats.org/drawingml/2006/main" noChangeAspect="1"/>
@@ -1196,7 +1159,7 @@
                   <pic:spPr>
                     <a:xfrm>
                       <a:off x="0" y="0"/>
-                      <a:ext cx="5612130" cy="1749425"/>
+                      <a:ext cx="4501817" cy="1403316"/>
                     </a:xfrm>
                     <a:prstGeom prst="rect">
                       <a:avLst/>
@@ -1215,10 +1178,11 @@
           <w:noProof/>
           <w:lang w:eastAsia="es-CO"/>
         </w:rPr>
+        <w:lastRenderedPageBreak/>
         <w:drawing>
-          <wp:inline distT="0" distB="0" distL="0" distR="0" wp14:anchorId="07598EBE" wp14:editId="11C5D2B0">
-            <wp:extent cx="4686300" cy="2581275"/>
-            <wp:effectExtent l="0" t="0" r="0" b="9525"/>
+          <wp:inline distT="0" distB="0" distL="0" distR="0" wp14:anchorId="07598EBE" wp14:editId="1374563D">
+            <wp:extent cx="3928262" cy="2163738"/>
+            <wp:effectExtent l="0" t="0" r="0" b="8255"/>
             <wp:docPr id="7" name="Imagen 7"/>
             <wp:cNvGraphicFramePr>
               <a:graphicFrameLocks xmlns:a="http://schemas.openxmlformats.org/drawingml/2006/main" noChangeAspect="1"/>
@@ -1239,7 +1203,7 @@
                   <pic:spPr>
                     <a:xfrm>
                       <a:off x="0" y="0"/>
-                      <a:ext cx="4686300" cy="2581275"/>
+                      <a:ext cx="3956168" cy="2179109"/>
                     </a:xfrm>
                     <a:prstGeom prst="rect">
                       <a:avLst/>
@@ -1251,8 +1215,1652 @@
           </wp:inline>
         </w:drawing>
       </w:r>
+    </w:p>
+    <w:p>
+      <w:r>
+        <w:rPr>
+          <w:noProof/>
+          <w:lang w:eastAsia="es-CO"/>
+        </w:rPr>
+        <w:drawing>
+          <wp:inline distT="0" distB="0" distL="0" distR="0" wp14:anchorId="00207376" wp14:editId="04730D41">
+            <wp:extent cx="5612130" cy="1365250"/>
+            <wp:effectExtent l="0" t="0" r="7620" b="6350"/>
+            <wp:docPr id="8" name="Imagen 8"/>
+            <wp:cNvGraphicFramePr>
+              <a:graphicFrameLocks xmlns:a="http://schemas.openxmlformats.org/drawingml/2006/main" noChangeAspect="1"/>
+            </wp:cNvGraphicFramePr>
+            <a:graphic xmlns:a="http://schemas.openxmlformats.org/drawingml/2006/main">
+              <a:graphicData uri="http://schemas.openxmlformats.org/drawingml/2006/picture">
+                <pic:pic xmlns:pic="http://schemas.openxmlformats.org/drawingml/2006/picture">
+                  <pic:nvPicPr>
+                    <pic:cNvPr id="1" name=""/>
+                    <pic:cNvPicPr/>
+                  </pic:nvPicPr>
+                  <pic:blipFill>
+                    <a:blip r:embed="rId17"/>
+                    <a:stretch>
+                      <a:fillRect/>
+                    </a:stretch>
+                  </pic:blipFill>
+                  <pic:spPr>
+                    <a:xfrm>
+                      <a:off x="0" y="0"/>
+                      <a:ext cx="5612130" cy="1365250"/>
+                    </a:xfrm>
+                    <a:prstGeom prst="rect">
+                      <a:avLst/>
+                    </a:prstGeom>
+                  </pic:spPr>
+                </pic:pic>
+              </a:graphicData>
+            </a:graphic>
+          </wp:inline>
+        </w:drawing>
+      </w:r>
+    </w:p>
+    <w:p>
+      <w:r>
+        <w:t>El contenedor tiene 3 archivos de tipo .java, en ellos está contenido la clase Project, que es quien maneja la lógica del gestor de proyectos, está ProjectManajerGUI, en él está la interfaz de usuario del gestor de proyectos y finalmente está la clase Log, y en esta están los registros para el mantenimiento y depuración del programa.</w:t>
+      </w:r>
+    </w:p>
+    <w:p>
+      <w:r>
+        <w:t>Deberían estar organizados de tal manera que estén en el directorio src.</w:t>
+      </w:r>
+    </w:p>
+    <w:p>
+      <w:r>
+        <w:rPr>
+          <w:noProof/>
+          <w:lang w:eastAsia="es-CO"/>
+        </w:rPr>
+        <w:drawing>
+          <wp:inline distT="0" distB="0" distL="0" distR="0" wp14:anchorId="0BD270E8" wp14:editId="587B9738">
+            <wp:extent cx="5612130" cy="661035"/>
+            <wp:effectExtent l="0" t="0" r="7620" b="5715"/>
+            <wp:docPr id="9" name="Imagen 9"/>
+            <wp:cNvGraphicFramePr>
+              <a:graphicFrameLocks xmlns:a="http://schemas.openxmlformats.org/drawingml/2006/main" noChangeAspect="1"/>
+            </wp:cNvGraphicFramePr>
+            <a:graphic xmlns:a="http://schemas.openxmlformats.org/drawingml/2006/main">
+              <a:graphicData uri="http://schemas.openxmlformats.org/drawingml/2006/picture">
+                <pic:pic xmlns:pic="http://schemas.openxmlformats.org/drawingml/2006/picture">
+                  <pic:nvPicPr>
+                    <pic:cNvPr id="1" name=""/>
+                    <pic:cNvPicPr/>
+                  </pic:nvPicPr>
+                  <pic:blipFill>
+                    <a:blip r:embed="rId18"/>
+                    <a:stretch>
+                      <a:fillRect/>
+                    </a:stretch>
+                  </pic:blipFill>
+                  <pic:spPr>
+                    <a:xfrm>
+                      <a:off x="0" y="0"/>
+                      <a:ext cx="5612130" cy="661035"/>
+                    </a:xfrm>
+                    <a:prstGeom prst="rect">
+                      <a:avLst/>
+                    </a:prstGeom>
+                  </pic:spPr>
+                </pic:pic>
+              </a:graphicData>
+            </a:graphic>
+          </wp:inline>
+        </w:drawing>
+      </w:r>
+    </w:p>
+    <w:p/>
+    <w:p>
+      <w:r>
+        <w:rPr>
+          <w:noProof/>
+          <w:lang w:eastAsia="es-CO"/>
+        </w:rPr>
+        <w:drawing>
+          <wp:inline distT="0" distB="0" distL="0" distR="0" wp14:anchorId="697BE3B4" wp14:editId="1D7553D8">
+            <wp:extent cx="5612130" cy="417830"/>
+            <wp:effectExtent l="0" t="0" r="7620" b="1270"/>
+            <wp:docPr id="10" name="Imagen 10"/>
+            <wp:cNvGraphicFramePr>
+              <a:graphicFrameLocks xmlns:a="http://schemas.openxmlformats.org/drawingml/2006/main" noChangeAspect="1"/>
+            </wp:cNvGraphicFramePr>
+            <a:graphic xmlns:a="http://schemas.openxmlformats.org/drawingml/2006/main">
+              <a:graphicData uri="http://schemas.openxmlformats.org/drawingml/2006/picture">
+                <pic:pic xmlns:pic="http://schemas.openxmlformats.org/drawingml/2006/picture">
+                  <pic:nvPicPr>
+                    <pic:cNvPr id="1" name=""/>
+                    <pic:cNvPicPr/>
+                  </pic:nvPicPr>
+                  <pic:blipFill>
+                    <a:blip r:embed="rId19"/>
+                    <a:stretch>
+                      <a:fillRect/>
+                    </a:stretch>
+                  </pic:blipFill>
+                  <pic:spPr>
+                    <a:xfrm>
+                      <a:off x="0" y="0"/>
+                      <a:ext cx="5612130" cy="417830"/>
+                    </a:xfrm>
+                    <a:prstGeom prst="rect">
+                      <a:avLst/>
+                    </a:prstGeom>
+                  </pic:spPr>
+                </pic:pic>
+              </a:graphicData>
+            </a:graphic>
+          </wp:inline>
+        </w:drawing>
+      </w:r>
+    </w:p>
+    <w:p>
+      <w:r>
+        <w:t xml:space="preserve">Tenemos </w:t>
+      </w:r>
+      <w:r>
+        <w:t>un total de 2</w:t>
+      </w:r>
+      <w:r>
+        <w:t xml:space="preserve"> paquetes </w:t>
+      </w:r>
+      <w:r>
+        <w:rPr>
+          <w:b/>
+        </w:rPr>
+        <w:t xml:space="preserve">domain </w:t>
+      </w:r>
+      <w:r>
+        <w:t xml:space="preserve">y </w:t>
+      </w:r>
+      <w:r>
+        <w:rPr>
+          <w:b/>
+        </w:rPr>
+        <w:t>presentation</w:t>
+      </w:r>
+      <w:r>
+        <w:t xml:space="preserve">, además si queremos podemos añadir el paquete </w:t>
+      </w:r>
+      <w:r>
+        <w:rPr>
+          <w:b/>
+        </w:rPr>
+        <w:t>test</w:t>
+      </w:r>
+    </w:p>
+    <w:p>
+      <w:r>
+        <w:t>Para el proyecto total tenemos un total de 6 clases sin contar la clase de testeos y de excepciones</w:t>
+      </w:r>
+    </w:p>
+    <w:p>
+      <w:r>
+        <w:t xml:space="preserve">La clase ejecutiva será </w:t>
+      </w:r>
+      <w:r>
+        <w:t>ProjectManajerGUI</w:t>
+      </w:r>
+    </w:p>
+    <w:p>
+      <w:r>
+        <w:rPr>
+          <w:noProof/>
+          <w:lang w:eastAsia="es-CO"/>
+        </w:rPr>
+        <w:drawing>
+          <wp:inline distT="0" distB="0" distL="0" distR="0" wp14:anchorId="69397FF5" wp14:editId="2363F79D">
+            <wp:extent cx="5612130" cy="388620"/>
+            <wp:effectExtent l="0" t="0" r="7620" b="0"/>
+            <wp:docPr id="11" name="Imagen 11"/>
+            <wp:cNvGraphicFramePr>
+              <a:graphicFrameLocks xmlns:a="http://schemas.openxmlformats.org/drawingml/2006/main" noChangeAspect="1"/>
+            </wp:cNvGraphicFramePr>
+            <a:graphic xmlns:a="http://schemas.openxmlformats.org/drawingml/2006/main">
+              <a:graphicData uri="http://schemas.openxmlformats.org/drawingml/2006/picture">
+                <pic:pic xmlns:pic="http://schemas.openxmlformats.org/drawingml/2006/picture">
+                  <pic:nvPicPr>
+                    <pic:cNvPr id="1" name=""/>
+                    <pic:cNvPicPr/>
+                  </pic:nvPicPr>
+                  <pic:blipFill>
+                    <a:blip r:embed="rId20"/>
+                    <a:stretch>
+                      <a:fillRect/>
+                    </a:stretch>
+                  </pic:blipFill>
+                  <pic:spPr>
+                    <a:xfrm>
+                      <a:off x="0" y="0"/>
+                      <a:ext cx="5612130" cy="388620"/>
+                    </a:xfrm>
+                    <a:prstGeom prst="rect">
+                      <a:avLst/>
+                    </a:prstGeom>
+                  </pic:spPr>
+                </pic:pic>
+              </a:graphicData>
+            </a:graphic>
+          </wp:inline>
+        </w:drawing>
+      </w:r>
+    </w:p>
+    <w:p>
+      <w:r>
+        <w:lastRenderedPageBreak/>
+        <w:t>Debemos crear los directorios bin, src y docs, dentro de src estarán los paquetes presentation, domain y test</w:t>
+      </w:r>
+      <w:r>
+        <w:t>, por lo cual en general en src van todas las clases .java</w:t>
+      </w:r>
+    </w:p>
+    <w:p>
+      <w:r>
+        <w:t xml:space="preserve">Estas clases originalmente se encuentran en el archivo de blueJ, por lo que hay que moverlas a la carpeta que creamos llamada project-cmd </w:t>
+      </w:r>
+    </w:p>
+    <w:p>
+      <w:r>
+        <w:t>Inicialmente crearemos los directorios con el comando de mkdir</w:t>
+      </w:r>
+      <w:r>
+        <w:br/>
+      </w:r>
+      <w:r>
+        <w:rPr>
+          <w:noProof/>
+          <w:lang w:eastAsia="es-CO"/>
+        </w:rPr>
+        <w:drawing>
+          <wp:inline distT="0" distB="0" distL="0" distR="0" wp14:anchorId="2DAEECDA" wp14:editId="688B2C6C">
+            <wp:extent cx="5612130" cy="2134235"/>
+            <wp:effectExtent l="0" t="0" r="7620" b="0"/>
+            <wp:docPr id="12" name="Imagen 12"/>
+            <wp:cNvGraphicFramePr>
+              <a:graphicFrameLocks xmlns:a="http://schemas.openxmlformats.org/drawingml/2006/main" noChangeAspect="1"/>
+            </wp:cNvGraphicFramePr>
+            <a:graphic xmlns:a="http://schemas.openxmlformats.org/drawingml/2006/main">
+              <a:graphicData uri="http://schemas.openxmlformats.org/drawingml/2006/picture">
+                <pic:pic xmlns:pic="http://schemas.openxmlformats.org/drawingml/2006/picture">
+                  <pic:nvPicPr>
+                    <pic:cNvPr id="1" name=""/>
+                    <pic:cNvPicPr/>
+                  </pic:nvPicPr>
+                  <pic:blipFill>
+                    <a:blip r:embed="rId21"/>
+                    <a:stretch>
+                      <a:fillRect/>
+                    </a:stretch>
+                  </pic:blipFill>
+                  <pic:spPr>
+                    <a:xfrm>
+                      <a:off x="0" y="0"/>
+                      <a:ext cx="5612130" cy="2134235"/>
+                    </a:xfrm>
+                    <a:prstGeom prst="rect">
+                      <a:avLst/>
+                    </a:prstGeom>
+                  </pic:spPr>
+                </pic:pic>
+              </a:graphicData>
+            </a:graphic>
+          </wp:inline>
+        </w:drawing>
+      </w:r>
+    </w:p>
+    <w:p>
+      <w:r>
+        <w:rPr>
+          <w:noProof/>
+          <w:lang w:eastAsia="es-CO"/>
+        </w:rPr>
+        <w:drawing>
+          <wp:inline distT="0" distB="0" distL="0" distR="0" wp14:anchorId="75538B1D" wp14:editId="3A9DA27B">
+            <wp:extent cx="4762195" cy="1494180"/>
+            <wp:effectExtent l="0" t="0" r="635" b="0"/>
+            <wp:docPr id="13" name="Imagen 13"/>
+            <wp:cNvGraphicFramePr>
+              <a:graphicFrameLocks xmlns:a="http://schemas.openxmlformats.org/drawingml/2006/main" noChangeAspect="1"/>
+            </wp:cNvGraphicFramePr>
+            <a:graphic xmlns:a="http://schemas.openxmlformats.org/drawingml/2006/main">
+              <a:graphicData uri="http://schemas.openxmlformats.org/drawingml/2006/picture">
+                <pic:pic xmlns:pic="http://schemas.openxmlformats.org/drawingml/2006/picture">
+                  <pic:nvPicPr>
+                    <pic:cNvPr id="1" name=""/>
+                    <pic:cNvPicPr/>
+                  </pic:nvPicPr>
+                  <pic:blipFill>
+                    <a:blip r:embed="rId22"/>
+                    <a:stretch>
+                      <a:fillRect/>
+                    </a:stretch>
+                  </pic:blipFill>
+                  <pic:spPr>
+                    <a:xfrm>
+                      <a:off x="0" y="0"/>
+                      <a:ext cx="4769898" cy="1496597"/>
+                    </a:xfrm>
+                    <a:prstGeom prst="rect">
+                      <a:avLst/>
+                    </a:prstGeom>
+                  </pic:spPr>
+                </pic:pic>
+              </a:graphicData>
+            </a:graphic>
+          </wp:inline>
+        </w:drawing>
+      </w:r>
+    </w:p>
+    <w:p>
+      <w:r>
+        <w:rPr>
+          <w:noProof/>
+          <w:lang w:eastAsia="es-CO"/>
+        </w:rPr>
+        <w:drawing>
+          <wp:inline distT="0" distB="0" distL="0" distR="0" wp14:anchorId="35396ABD" wp14:editId="21A36772">
+            <wp:extent cx="4308652" cy="985266"/>
+            <wp:effectExtent l="0" t="0" r="0" b="5715"/>
+            <wp:docPr id="14" name="Imagen 14"/>
+            <wp:cNvGraphicFramePr>
+              <a:graphicFrameLocks xmlns:a="http://schemas.openxmlformats.org/drawingml/2006/main" noChangeAspect="1"/>
+            </wp:cNvGraphicFramePr>
+            <a:graphic xmlns:a="http://schemas.openxmlformats.org/drawingml/2006/main">
+              <a:graphicData uri="http://schemas.openxmlformats.org/drawingml/2006/picture">
+                <pic:pic xmlns:pic="http://schemas.openxmlformats.org/drawingml/2006/picture">
+                  <pic:nvPicPr>
+                    <pic:cNvPr id="1" name=""/>
+                    <pic:cNvPicPr/>
+                  </pic:nvPicPr>
+                  <pic:blipFill>
+                    <a:blip r:embed="rId23"/>
+                    <a:stretch>
+                      <a:fillRect/>
+                    </a:stretch>
+                  </pic:blipFill>
+                  <pic:spPr>
+                    <a:xfrm>
+                      <a:off x="0" y="0"/>
+                      <a:ext cx="4330745" cy="990318"/>
+                    </a:xfrm>
+                    <a:prstGeom prst="rect">
+                      <a:avLst/>
+                    </a:prstGeom>
+                  </pic:spPr>
+                </pic:pic>
+              </a:graphicData>
+            </a:graphic>
+          </wp:inline>
+        </w:drawing>
+      </w:r>
+    </w:p>
+    <w:p>
+      <w:pPr>
+        <w:spacing w:before="100" w:beforeAutospacing="1" w:after="100" w:afterAutospacing="1" w:line="240" w:lineRule="auto"/>
+        <w:rPr>
+          <w:rStyle w:val="hljs-string"/>
+          <w:rFonts w:ascii="Courier New" w:hAnsi="Courier New" w:cs="Courier New"/>
+          <w:color w:val="00A67D"/>
+          <w:sz w:val="16"/>
+          <w:szCs w:val="21"/>
+          <w:bdr w:val="single" w:sz="2" w:space="0" w:color="E3E3E3" w:frame="1"/>
+          <w:shd w:val="clear" w:color="auto" w:fill="0D0D0D"/>
+        </w:rPr>
+      </w:pPr>
+      <w:r>
+        <w:t>Procedemos a copiar las clases a src:</w:t>
+      </w:r>
+      <w:r>
+        <w:br/>
+      </w:r>
+      <w:proofErr w:type="spellStart"/>
+      <w:r>
+        <w:rPr>
+          <w:rFonts w:ascii="Courier New" w:hAnsi="Courier New" w:cs="Courier New"/>
+          <w:color w:val="FFFFFF"/>
+          <w:sz w:val="16"/>
+          <w:szCs w:val="21"/>
+          <w:shd w:val="clear" w:color="auto" w:fill="0D0D0D"/>
+        </w:rPr>
+        <w:t>copy</w:t>
+      </w:r>
+      <w:proofErr w:type="spellEnd"/>
+      <w:r>
+        <w:rPr>
+          <w:rFonts w:ascii="Courier New" w:hAnsi="Courier New" w:cs="Courier New"/>
+          <w:color w:val="FFFFFF"/>
+          <w:sz w:val="16"/>
+          <w:szCs w:val="21"/>
+          <w:shd w:val="clear" w:color="auto" w:fill="0D0D0D"/>
+        </w:rPr>
+        <w:t xml:space="preserve"> </w:t>
+      </w:r>
+      <w:r>
+        <w:rPr>
+          <w:rStyle w:val="hljs-string"/>
+          <w:rFonts w:ascii="Courier New" w:hAnsi="Courier New" w:cs="Courier New"/>
+          <w:color w:val="00A67D"/>
+          <w:sz w:val="16"/>
+          <w:szCs w:val="21"/>
+          <w:bdr w:val="single" w:sz="2" w:space="0" w:color="E3E3E3" w:frame="1"/>
+          <w:shd w:val="clear" w:color="auto" w:fill="0D0D0D"/>
+        </w:rPr>
+        <w:t>"C:\Users\usuario\Desktop\Universidad\Sexto</w:t>
+      </w:r>
+      <w:r>
+        <w:rPr>
+          <w:rStyle w:val="hljs-string"/>
+          <w:rFonts w:ascii="Courier New" w:hAnsi="Courier New" w:cs="Courier New"/>
+          <w:color w:val="00A67D"/>
+          <w:sz w:val="16"/>
+          <w:szCs w:val="21"/>
+          <w:bdr w:val="single" w:sz="2" w:space="0" w:color="E3E3E3" w:frame="1"/>
+          <w:shd w:val="clear" w:color="auto" w:fill="0D0D0D"/>
+        </w:rPr>
+        <w:t xml:space="preserve"> </w:t>
+      </w:r>
+      <w:r>
+        <w:rPr>
+          <w:rStyle w:val="hljs-string"/>
+          <w:rFonts w:ascii="Courier New" w:hAnsi="Courier New" w:cs="Courier New"/>
+          <w:color w:val="00A67D"/>
+          <w:sz w:val="16"/>
+          <w:szCs w:val="21"/>
+          <w:bdr w:val="single" w:sz="2" w:space="0" w:color="E3E3E3" w:frame="1"/>
+          <w:shd w:val="clear" w:color="auto" w:fill="0D0D0D"/>
+        </w:rPr>
+        <w:t>Semestre\POOB\Lab04\</w:t>
+      </w:r>
+      <w:proofErr w:type="spellStart"/>
+      <w:r>
+        <w:rPr>
+          <w:rStyle w:val="hljs-string"/>
+          <w:rFonts w:ascii="Courier New" w:hAnsi="Courier New" w:cs="Courier New"/>
+          <w:color w:val="00A67D"/>
+          <w:sz w:val="16"/>
+          <w:szCs w:val="21"/>
+          <w:bdr w:val="single" w:sz="2" w:space="0" w:color="E3E3E3" w:frame="1"/>
+          <w:shd w:val="clear" w:color="auto" w:fill="0D0D0D"/>
+        </w:rPr>
+        <w:t>activities</w:t>
+      </w:r>
+      <w:proofErr w:type="spellEnd"/>
+      <w:r>
+        <w:rPr>
+          <w:rStyle w:val="hljs-string"/>
+          <w:rFonts w:ascii="Courier New" w:hAnsi="Courier New" w:cs="Courier New"/>
+          <w:color w:val="00A67D"/>
+          <w:sz w:val="16"/>
+          <w:szCs w:val="21"/>
+          <w:bdr w:val="single" w:sz="2" w:space="0" w:color="E3E3E3" w:frame="1"/>
+          <w:shd w:val="clear" w:color="auto" w:fill="0D0D0D"/>
+        </w:rPr>
+        <w:t>\</w:t>
+      </w:r>
+      <w:proofErr w:type="spellStart"/>
+      <w:r>
+        <w:rPr>
+          <w:rStyle w:val="hljs-string"/>
+          <w:rFonts w:ascii="Courier New" w:hAnsi="Courier New" w:cs="Courier New"/>
+          <w:color w:val="00A67D"/>
+          <w:sz w:val="16"/>
+          <w:szCs w:val="21"/>
+          <w:bdr w:val="single" w:sz="2" w:space="0" w:color="E3E3E3" w:frame="1"/>
+          <w:shd w:val="clear" w:color="auto" w:fill="0D0D0D"/>
+        </w:rPr>
+        <w:t>activitiesBJ</w:t>
+      </w:r>
+      <w:proofErr w:type="spellEnd"/>
+      <w:r>
+        <w:rPr>
+          <w:rStyle w:val="hljs-string"/>
+          <w:rFonts w:ascii="Courier New" w:hAnsi="Courier New" w:cs="Courier New"/>
+          <w:color w:val="00A67D"/>
+          <w:sz w:val="16"/>
+          <w:szCs w:val="21"/>
+          <w:bdr w:val="single" w:sz="2" w:space="0" w:color="E3E3E3" w:frame="1"/>
+          <w:shd w:val="clear" w:color="auto" w:fill="0D0D0D"/>
+        </w:rPr>
+        <w:t>\domain</w:t>
+      </w:r>
+      <w:r>
+        <w:rPr>
+          <w:rStyle w:val="hljs-string"/>
+          <w:rFonts w:ascii="Courier New" w:hAnsi="Courier New" w:cs="Courier New"/>
+          <w:color w:val="00A67D"/>
+          <w:sz w:val="16"/>
+          <w:szCs w:val="21"/>
+          <w:bdr w:val="single" w:sz="2" w:space="0" w:color="E3E3E3" w:frame="1"/>
+          <w:shd w:val="clear" w:color="auto" w:fill="0D0D0D"/>
+        </w:rPr>
+        <w:t>\*.java"</w:t>
+      </w:r>
+      <w:r>
+        <w:rPr>
+          <w:rFonts w:ascii="Courier New" w:hAnsi="Courier New" w:cs="Courier New"/>
+          <w:color w:val="FFFFFF"/>
+          <w:sz w:val="16"/>
+          <w:szCs w:val="21"/>
+          <w:shd w:val="clear" w:color="auto" w:fill="0D0D0D"/>
+        </w:rPr>
+        <w:t xml:space="preserve"> </w:t>
+      </w:r>
+      <w:r>
+        <w:rPr>
+          <w:rStyle w:val="hljs-string"/>
+          <w:rFonts w:ascii="Courier New" w:hAnsi="Courier New" w:cs="Courier New"/>
+          <w:color w:val="00A67D"/>
+          <w:sz w:val="16"/>
+          <w:szCs w:val="21"/>
+          <w:bdr w:val="single" w:sz="2" w:space="0" w:color="E3E3E3" w:frame="1"/>
+          <w:shd w:val="clear" w:color="auto" w:fill="0D0D0D"/>
+        </w:rPr>
+        <w:t>"C:\Users\usuario\Desktop\Unive</w:t>
+      </w:r>
+      <w:r>
+        <w:rPr>
+          <w:rStyle w:val="hljs-string"/>
+          <w:rFonts w:ascii="Courier New" w:hAnsi="Courier New" w:cs="Courier New"/>
+          <w:color w:val="00A67D"/>
+          <w:sz w:val="16"/>
+          <w:szCs w:val="21"/>
+          <w:bdr w:val="single" w:sz="2" w:space="0" w:color="E3E3E3" w:frame="1"/>
+          <w:shd w:val="clear" w:color="auto" w:fill="0D0D0D"/>
+        </w:rPr>
+        <w:t>rsidad\Sexto Semestre\POOB\Lab04</w:t>
+      </w:r>
+      <w:r>
+        <w:rPr>
+          <w:rStyle w:val="hljs-string"/>
+          <w:rFonts w:ascii="Courier New" w:hAnsi="Courier New" w:cs="Courier New"/>
+          <w:color w:val="00A67D"/>
+          <w:sz w:val="16"/>
+          <w:szCs w:val="21"/>
+          <w:bdr w:val="single" w:sz="2" w:space="0" w:color="E3E3E3" w:frame="1"/>
+          <w:shd w:val="clear" w:color="auto" w:fill="0D0D0D"/>
+        </w:rPr>
+        <w:t>\</w:t>
+      </w:r>
+      <w:r>
+        <w:rPr>
+          <w:rStyle w:val="hljs-string"/>
+          <w:rFonts w:ascii="Courier New" w:hAnsi="Courier New" w:cs="Courier New"/>
+          <w:color w:val="00A67D"/>
+          <w:sz w:val="16"/>
+          <w:szCs w:val="21"/>
+          <w:bdr w:val="single" w:sz="2" w:space="0" w:color="E3E3E3" w:frame="1"/>
+          <w:shd w:val="clear" w:color="auto" w:fill="0D0D0D"/>
+        </w:rPr>
+        <w:t>project-cmd</w:t>
+      </w:r>
+      <w:r>
+        <w:rPr>
+          <w:rStyle w:val="hljs-string"/>
+          <w:rFonts w:ascii="Courier New" w:hAnsi="Courier New" w:cs="Courier New"/>
+          <w:color w:val="00A67D"/>
+          <w:sz w:val="16"/>
+          <w:szCs w:val="21"/>
+          <w:bdr w:val="single" w:sz="2" w:space="0" w:color="E3E3E3" w:frame="1"/>
+          <w:shd w:val="clear" w:color="auto" w:fill="0D0D0D"/>
+        </w:rPr>
+        <w:t>\src\domain\"</w:t>
+      </w:r>
+    </w:p>
+    <w:p>
+      <w:r>
+        <w:rPr>
+          <w:noProof/>
+          <w:lang w:eastAsia="es-CO"/>
+        </w:rPr>
+        <w:drawing>
+          <wp:inline distT="0" distB="0" distL="0" distR="0" wp14:anchorId="6456E043" wp14:editId="6D6D882A">
+            <wp:extent cx="4264761" cy="1376710"/>
+            <wp:effectExtent l="0" t="0" r="2540" b="0"/>
+            <wp:docPr id="15" name="Imagen 15"/>
+            <wp:cNvGraphicFramePr>
+              <a:graphicFrameLocks xmlns:a="http://schemas.openxmlformats.org/drawingml/2006/main" noChangeAspect="1"/>
+            </wp:cNvGraphicFramePr>
+            <a:graphic xmlns:a="http://schemas.openxmlformats.org/drawingml/2006/main">
+              <a:graphicData uri="http://schemas.openxmlformats.org/drawingml/2006/picture">
+                <pic:pic xmlns:pic="http://schemas.openxmlformats.org/drawingml/2006/picture">
+                  <pic:nvPicPr>
+                    <pic:cNvPr id="1" name=""/>
+                    <pic:cNvPicPr/>
+                  </pic:nvPicPr>
+                  <pic:blipFill>
+                    <a:blip r:embed="rId24"/>
+                    <a:stretch>
+                      <a:fillRect/>
+                    </a:stretch>
+                  </pic:blipFill>
+                  <pic:spPr>
+                    <a:xfrm>
+                      <a:off x="0" y="0"/>
+                      <a:ext cx="4272989" cy="1379366"/>
+                    </a:xfrm>
+                    <a:prstGeom prst="rect">
+                      <a:avLst/>
+                    </a:prstGeom>
+                  </pic:spPr>
+                </pic:pic>
+              </a:graphicData>
+            </a:graphic>
+          </wp:inline>
+        </w:drawing>
+      </w:r>
+    </w:p>
+    <w:p>
+      <w:r>
+        <w:lastRenderedPageBreak/>
+        <w:t>Repetimos con los demás paquetes</w:t>
+      </w:r>
+    </w:p>
+    <w:p>
+      <w:r>
+        <w:t>Y así ya tenemos los archivos .java en cada directorio correspondiente</w:t>
+      </w:r>
+    </w:p>
+    <w:p>
+      <w:r>
+        <w:t>Para compilar los archivos tengamos en cuenta que en libs, ya están los .jar del frameWork de Junit y hamcrest que funcionan para compilar y ejecutar las pruebas</w:t>
+      </w:r>
+    </w:p>
+    <w:p>
+      <w:pPr>
+        <w:spacing w:before="100" w:beforeAutospacing="1" w:after="100" w:afterAutospacing="1" w:line="240" w:lineRule="auto"/>
+        <w:rPr>
+          <w:rFonts w:ascii="Segoe UI" w:hAnsi="Segoe UI" w:cs="Segoe UI"/>
+          <w:color w:val="0D0D0D"/>
+          <w:sz w:val="20"/>
+          <w:shd w:val="clear" w:color="auto" w:fill="FFFFFF"/>
+          <w:lang w:val="en-US"/>
+        </w:rPr>
+      </w:pPr>
+      <w:r>
+        <w:rPr>
+          <w:rFonts w:ascii="Segoe UI" w:hAnsi="Segoe UI" w:cs="Segoe UI"/>
+          <w:color w:val="0D0D0D"/>
+          <w:sz w:val="20"/>
+          <w:highlight w:val="yellow"/>
+          <w:shd w:val="clear" w:color="auto" w:fill="FFFFFF"/>
+          <w:lang w:val="en-US"/>
+        </w:rPr>
+        <w:t>javac -cp "</w:t>
+      </w:r>
+      <w:proofErr w:type="gramStart"/>
+      <w:r>
+        <w:rPr>
+          <w:rFonts w:ascii="Segoe UI" w:hAnsi="Segoe UI" w:cs="Segoe UI"/>
+          <w:color w:val="0D0D0D"/>
+          <w:sz w:val="20"/>
+          <w:highlight w:val="yellow"/>
+          <w:shd w:val="clear" w:color="auto" w:fill="FFFFFF"/>
+          <w:lang w:val="en-US"/>
+        </w:rPr>
+        <w:t>libs/junit-4.13.2.jar;src</w:t>
+      </w:r>
+      <w:proofErr w:type="gramEnd"/>
+      <w:r>
+        <w:rPr>
+          <w:rFonts w:ascii="Segoe UI" w:hAnsi="Segoe UI" w:cs="Segoe UI"/>
+          <w:color w:val="0D0D0D"/>
+          <w:sz w:val="20"/>
+          <w:highlight w:val="yellow"/>
+          <w:shd w:val="clear" w:color="auto" w:fill="FFFFFF"/>
+          <w:lang w:val="en-US"/>
+        </w:rPr>
+        <w:t>" -d bin src/test/*.java src/domain/*.java src/presentation/*.java</w:t>
+      </w:r>
+    </w:p>
+    <w:p>
+      <w:pPr>
+        <w:spacing w:before="100" w:beforeAutospacing="1" w:after="100" w:afterAutospacing="1" w:line="240" w:lineRule="auto"/>
+        <w:rPr>
+          <w:rFonts w:ascii="Segoe UI" w:hAnsi="Segoe UI" w:cs="Segoe UI"/>
+          <w:color w:val="0D0D0D"/>
+          <w:sz w:val="20"/>
+          <w:shd w:val="clear" w:color="auto" w:fill="FFFFFF"/>
+          <w:lang w:val="en-US"/>
+        </w:rPr>
+      </w:pPr>
+      <w:r>
+        <w:rPr>
+          <w:noProof/>
+          <w:lang w:eastAsia="es-CO"/>
+        </w:rPr>
+        <w:drawing>
+          <wp:inline distT="0" distB="0" distL="0" distR="0" wp14:anchorId="3DC80A85" wp14:editId="6547457F">
+            <wp:extent cx="5612130" cy="538480"/>
+            <wp:effectExtent l="0" t="0" r="7620" b="0"/>
+            <wp:docPr id="16" name="Imagen 16"/>
+            <wp:cNvGraphicFramePr>
+              <a:graphicFrameLocks xmlns:a="http://schemas.openxmlformats.org/drawingml/2006/main" noChangeAspect="1"/>
+            </wp:cNvGraphicFramePr>
+            <a:graphic xmlns:a="http://schemas.openxmlformats.org/drawingml/2006/main">
+              <a:graphicData uri="http://schemas.openxmlformats.org/drawingml/2006/picture">
+                <pic:pic xmlns:pic="http://schemas.openxmlformats.org/drawingml/2006/picture">
+                  <pic:nvPicPr>
+                    <pic:cNvPr id="1" name=""/>
+                    <pic:cNvPicPr/>
+                  </pic:nvPicPr>
+                  <pic:blipFill>
+                    <a:blip r:embed="rId25"/>
+                    <a:stretch>
+                      <a:fillRect/>
+                    </a:stretch>
+                  </pic:blipFill>
+                  <pic:spPr>
+                    <a:xfrm>
+                      <a:off x="0" y="0"/>
+                      <a:ext cx="5612130" cy="538480"/>
+                    </a:xfrm>
+                    <a:prstGeom prst="rect">
+                      <a:avLst/>
+                    </a:prstGeom>
+                  </pic:spPr>
+                </pic:pic>
+              </a:graphicData>
+            </a:graphic>
+          </wp:inline>
+        </w:drawing>
+      </w:r>
+    </w:p>
+    <w:p>
+      <w:pPr>
+        <w:spacing w:before="100" w:beforeAutospacing="1" w:after="100" w:afterAutospacing="1" w:line="240" w:lineRule="auto"/>
+        <w:rPr>
+          <w:rFonts w:ascii="Segoe UI" w:hAnsi="Segoe UI" w:cs="Segoe UI"/>
+          <w:color w:val="0D0D0D"/>
+          <w:sz w:val="20"/>
+          <w:shd w:val="clear" w:color="auto" w:fill="FFFFFF"/>
+        </w:rPr>
+      </w:pPr>
+      <w:r>
+        <w:rPr>
+          <w:rFonts w:ascii="Segoe UI" w:hAnsi="Segoe UI" w:cs="Segoe UI"/>
+          <w:color w:val="0D0D0D"/>
+          <w:sz w:val="20"/>
+          <w:shd w:val="clear" w:color="auto" w:fill="FFFFFF"/>
+        </w:rPr>
+        <w:t xml:space="preserve">De esta manera ya se compile el Proyecto y está guardado como .class en </w:t>
+      </w:r>
+      <w:r>
+        <w:rPr>
+          <w:rFonts w:ascii="Segoe UI" w:hAnsi="Segoe UI" w:cs="Segoe UI"/>
+          <w:color w:val="0D0D0D"/>
+          <w:sz w:val="20"/>
+          <w:shd w:val="clear" w:color="auto" w:fill="FFFFFF"/>
+        </w:rPr>
+        <w:t>el directorio bin</w:t>
+      </w:r>
+    </w:p>
+    <w:p>
+      <w:pPr>
+        <w:spacing w:before="100" w:beforeAutospacing="1" w:after="100" w:afterAutospacing="1" w:line="240" w:lineRule="auto"/>
+        <w:rPr>
+          <w:rFonts w:ascii="Segoe UI" w:hAnsi="Segoe UI" w:cs="Segoe UI"/>
+          <w:color w:val="0D0D0D"/>
+          <w:sz w:val="20"/>
+          <w:shd w:val="clear" w:color="auto" w:fill="FFFFFF"/>
+        </w:rPr>
+      </w:pPr>
+      <w:r>
+        <w:rPr>
+          <w:rFonts w:ascii="Segoe UI" w:hAnsi="Segoe UI" w:cs="Segoe UI"/>
+          <w:color w:val="0D0D0D"/>
+          <w:sz w:val="20"/>
+          <w:shd w:val="clear" w:color="auto" w:fill="FFFFFF"/>
+        </w:rPr>
+        <w:t>Ahora bien, vamos a crear los archivos para construir la documentación</w:t>
+      </w:r>
+    </w:p>
+    <w:p>
+      <w:pPr>
+        <w:spacing w:before="100" w:beforeAutospacing="1" w:after="100" w:afterAutospacing="1" w:line="240" w:lineRule="auto"/>
+        <w:rPr>
+          <w:rFonts w:eastAsia="Times New Roman" w:cs="Times New Roman"/>
+          <w:lang w:val="en-US" w:eastAsia="es-CO"/>
+        </w:rPr>
+      </w:pPr>
+      <w:r>
+        <w:rPr>
+          <w:rFonts w:eastAsia="Times New Roman" w:cs="Times New Roman"/>
+          <w:highlight w:val="yellow"/>
+          <w:lang w:val="en-US" w:eastAsia="es-CO"/>
+        </w:rPr>
+        <w:t xml:space="preserve">javadoc -d docs -sourcepath src -subpackages </w:t>
+      </w:r>
+      <w:proofErr w:type="gramStart"/>
+      <w:r>
+        <w:rPr>
+          <w:rFonts w:eastAsia="Times New Roman" w:cs="Times New Roman"/>
+          <w:highlight w:val="yellow"/>
+          <w:lang w:val="en-US" w:eastAsia="es-CO"/>
+        </w:rPr>
+        <w:t>domain:presentation</w:t>
+      </w:r>
+      <w:proofErr w:type="gramEnd"/>
+      <w:r>
+        <w:rPr>
+          <w:rFonts w:eastAsia="Times New Roman" w:cs="Times New Roman"/>
+          <w:highlight w:val="yellow"/>
+          <w:lang w:val="en-US" w:eastAsia="es-CO"/>
+        </w:rPr>
+        <w:t xml:space="preserve"> -exclude test</w:t>
+      </w:r>
+    </w:p>
+    <w:p>
+      <w:pPr>
+        <w:spacing w:before="100" w:beforeAutospacing="1" w:after="100" w:afterAutospacing="1" w:line="240" w:lineRule="auto"/>
+        <w:rPr>
+          <w:rFonts w:eastAsia="Times New Roman" w:cs="Times New Roman"/>
+          <w:lang w:eastAsia="es-CO"/>
+        </w:rPr>
+      </w:pPr>
+      <w:r>
+        <w:rPr>
+          <w:rFonts w:eastAsia="Times New Roman" w:cs="Times New Roman"/>
+          <w:lang w:eastAsia="es-CO"/>
+        </w:rPr>
+        <w:t>De esta manera el Proyecto queda listo para ejecutar</w:t>
+      </w:r>
+      <w:r>
+        <w:rPr>
+          <w:rFonts w:eastAsia="Times New Roman" w:cs="Times New Roman"/>
+          <w:lang w:eastAsia="es-CO"/>
+        </w:rPr>
+        <w:t xml:space="preserve"> usando la instrucción </w:t>
+      </w:r>
+    </w:p>
+    <w:p>
+      <w:pPr>
+        <w:spacing w:before="100" w:beforeAutospacing="1" w:after="100" w:afterAutospacing="1" w:line="240" w:lineRule="auto"/>
+        <w:rPr>
+          <w:rFonts w:eastAsia="Times New Roman" w:cs="Times New Roman"/>
+          <w:lang w:eastAsia="es-CO"/>
+        </w:rPr>
+      </w:pPr>
+      <w:r>
+        <w:rPr>
+          <w:rFonts w:eastAsia="Times New Roman" w:cs="Times New Roman"/>
+          <w:highlight w:val="yellow"/>
+          <w:lang w:eastAsia="es-CO"/>
+        </w:rPr>
+        <w:t>java -</w:t>
+      </w:r>
+      <w:proofErr w:type="spellStart"/>
+      <w:r>
+        <w:rPr>
+          <w:rFonts w:eastAsia="Times New Roman" w:cs="Times New Roman"/>
+          <w:highlight w:val="yellow"/>
+          <w:lang w:eastAsia="es-CO"/>
+        </w:rPr>
+        <w:t>cp</w:t>
+      </w:r>
+      <w:proofErr w:type="spellEnd"/>
+      <w:r>
+        <w:rPr>
+          <w:rFonts w:eastAsia="Times New Roman" w:cs="Times New Roman"/>
+          <w:highlight w:val="yellow"/>
+          <w:lang w:eastAsia="es-CO"/>
+        </w:rPr>
+        <w:t xml:space="preserve"> </w:t>
+      </w:r>
+      <w:r>
+        <w:rPr>
+          <w:rFonts w:eastAsia="Times New Roman" w:cs="Times New Roman"/>
+          <w:highlight w:val="yellow"/>
+          <w:lang w:eastAsia="es-CO"/>
+        </w:rPr>
+        <w:t xml:space="preserve">bin </w:t>
+      </w:r>
+      <w:proofErr w:type="spellStart"/>
+      <w:proofErr w:type="gramStart"/>
+      <w:r>
+        <w:rPr>
+          <w:rFonts w:eastAsia="Times New Roman" w:cs="Times New Roman"/>
+          <w:highlight w:val="yellow"/>
+          <w:lang w:eastAsia="es-CO"/>
+        </w:rPr>
+        <w:t>presentation.</w:t>
+      </w:r>
+      <w:r>
+        <w:rPr>
+          <w:rFonts w:eastAsia="Times New Roman" w:cs="Times New Roman"/>
+          <w:highlight w:val="yellow"/>
+          <w:lang w:eastAsia="es-CO"/>
+        </w:rPr>
+        <w:t>ProjectManagerGUI</w:t>
+      </w:r>
+      <w:proofErr w:type="spellEnd"/>
+      <w:proofErr w:type="gramEnd"/>
+    </w:p>
+    <w:p>
+      <w:pPr>
+        <w:spacing w:before="100" w:beforeAutospacing="1" w:after="100" w:afterAutospacing="1" w:line="240" w:lineRule="auto"/>
+        <w:rPr>
+          <w:rFonts w:eastAsia="Times New Roman" w:cs="Times New Roman"/>
+          <w:lang w:eastAsia="es-CO"/>
+        </w:rPr>
+      </w:pPr>
+      <w:r>
+        <w:rPr>
+          <w:noProof/>
+          <w:lang w:eastAsia="es-CO"/>
+        </w:rPr>
+        <w:drawing>
+          <wp:inline distT="0" distB="0" distL="0" distR="0" wp14:anchorId="5BEA6B5A" wp14:editId="40C53CA4">
+            <wp:extent cx="5612130" cy="215265"/>
+            <wp:effectExtent l="0" t="0" r="7620" b="0"/>
+            <wp:docPr id="17" name="Imagen 17"/>
+            <wp:cNvGraphicFramePr>
+              <a:graphicFrameLocks xmlns:a="http://schemas.openxmlformats.org/drawingml/2006/main" noChangeAspect="1"/>
+            </wp:cNvGraphicFramePr>
+            <a:graphic xmlns:a="http://schemas.openxmlformats.org/drawingml/2006/main">
+              <a:graphicData uri="http://schemas.openxmlformats.org/drawingml/2006/picture">
+                <pic:pic xmlns:pic="http://schemas.openxmlformats.org/drawingml/2006/picture">
+                  <pic:nvPicPr>
+                    <pic:cNvPr id="1" name=""/>
+                    <pic:cNvPicPr/>
+                  </pic:nvPicPr>
+                  <pic:blipFill>
+                    <a:blip r:embed="rId26"/>
+                    <a:stretch>
+                      <a:fillRect/>
+                    </a:stretch>
+                  </pic:blipFill>
+                  <pic:spPr>
+                    <a:xfrm>
+                      <a:off x="0" y="0"/>
+                      <a:ext cx="5612130" cy="215265"/>
+                    </a:xfrm>
+                    <a:prstGeom prst="rect">
+                      <a:avLst/>
+                    </a:prstGeom>
+                  </pic:spPr>
+                </pic:pic>
+              </a:graphicData>
+            </a:graphic>
+          </wp:inline>
+        </w:drawing>
+      </w:r>
+    </w:p>
+    <w:p>
+      <w:pPr>
+        <w:spacing w:before="100" w:beforeAutospacing="1" w:after="100" w:afterAutospacing="1" w:line="240" w:lineRule="auto"/>
+        <w:rPr>
+          <w:rFonts w:eastAsia="Times New Roman" w:cs="Times New Roman"/>
+          <w:lang w:eastAsia="es-CO"/>
+        </w:rPr>
+      </w:pPr>
+      <w:r>
+        <w:rPr>
+          <w:noProof/>
+          <w:lang w:eastAsia="es-CO"/>
+        </w:rPr>
+        <w:drawing>
+          <wp:inline distT="0" distB="0" distL="0" distR="0" wp14:anchorId="604B1588" wp14:editId="6E25C134">
+            <wp:extent cx="3196742" cy="3229295"/>
+            <wp:effectExtent l="0" t="0" r="3810" b="9525"/>
+            <wp:docPr id="18" name="Imagen 18"/>
+            <wp:cNvGraphicFramePr>
+              <a:graphicFrameLocks xmlns:a="http://schemas.openxmlformats.org/drawingml/2006/main" noChangeAspect="1"/>
+            </wp:cNvGraphicFramePr>
+            <a:graphic xmlns:a="http://schemas.openxmlformats.org/drawingml/2006/main">
+              <a:graphicData uri="http://schemas.openxmlformats.org/drawingml/2006/picture">
+                <pic:pic xmlns:pic="http://schemas.openxmlformats.org/drawingml/2006/picture">
+                  <pic:nvPicPr>
+                    <pic:cNvPr id="1" name=""/>
+                    <pic:cNvPicPr/>
+                  </pic:nvPicPr>
+                  <pic:blipFill>
+                    <a:blip r:embed="rId27"/>
+                    <a:stretch>
+                      <a:fillRect/>
+                    </a:stretch>
+                  </pic:blipFill>
+                  <pic:spPr>
+                    <a:xfrm>
+                      <a:off x="0" y="0"/>
+                      <a:ext cx="3207080" cy="3239738"/>
+                    </a:xfrm>
+                    <a:prstGeom prst="rect">
+                      <a:avLst/>
+                    </a:prstGeom>
+                  </pic:spPr>
+                </pic:pic>
+              </a:graphicData>
+            </a:graphic>
+          </wp:inline>
+        </w:drawing>
+      </w:r>
+    </w:p>
+    <w:p>
+      <w:pPr>
+        <w:spacing w:before="100" w:beforeAutospacing="1" w:after="100" w:afterAutospacing="1" w:line="240" w:lineRule="auto"/>
+        <w:rPr>
+          <w:rFonts w:eastAsia="Times New Roman" w:cs="Times New Roman"/>
+          <w:lang w:eastAsia="es-CO"/>
+        </w:rPr>
+      </w:pPr>
+      <w:r>
+        <w:rPr>
+          <w:rFonts w:eastAsia="Times New Roman" w:cs="Times New Roman"/>
+          <w:lang w:eastAsia="es-CO"/>
+        </w:rPr>
+        <w:t>El proyecto permite editar, adicionar y buscar una actividad</w:t>
+      </w:r>
+    </w:p>
+    <w:p>
+      <w:pPr>
+        <w:spacing w:before="100" w:beforeAutospacing="1" w:after="100" w:afterAutospacing="1" w:line="240" w:lineRule="auto"/>
+        <w:rPr>
+          <w:rFonts w:eastAsia="Times New Roman" w:cs="Times New Roman"/>
+          <w:lang w:eastAsia="es-CO"/>
+        </w:rPr>
+      </w:pPr>
+      <w:r>
+        <w:rPr>
+          <w:noProof/>
+          <w:lang w:eastAsia="es-CO"/>
+        </w:rPr>
+        <w:lastRenderedPageBreak/>
+        <w:drawing>
+          <wp:inline distT="0" distB="0" distL="0" distR="0" wp14:anchorId="563065E1" wp14:editId="793EC654">
+            <wp:extent cx="2604211" cy="1878988"/>
+            <wp:effectExtent l="0" t="0" r="5715" b="6985"/>
+            <wp:docPr id="20" name="Imagen 20"/>
+            <wp:cNvGraphicFramePr>
+              <a:graphicFrameLocks xmlns:a="http://schemas.openxmlformats.org/drawingml/2006/main" noChangeAspect="1"/>
+            </wp:cNvGraphicFramePr>
+            <a:graphic xmlns:a="http://schemas.openxmlformats.org/drawingml/2006/main">
+              <a:graphicData uri="http://schemas.openxmlformats.org/drawingml/2006/picture">
+                <pic:pic xmlns:pic="http://schemas.openxmlformats.org/drawingml/2006/picture">
+                  <pic:nvPicPr>
+                    <pic:cNvPr id="1" name=""/>
+                    <pic:cNvPicPr/>
+                  </pic:nvPicPr>
+                  <pic:blipFill>
+                    <a:blip r:embed="rId28"/>
+                    <a:stretch>
+                      <a:fillRect/>
+                    </a:stretch>
+                  </pic:blipFill>
+                  <pic:spPr>
+                    <a:xfrm>
+                      <a:off x="0" y="0"/>
+                      <a:ext cx="2608073" cy="1881775"/>
+                    </a:xfrm>
+                    <a:prstGeom prst="rect">
+                      <a:avLst/>
+                    </a:prstGeom>
+                  </pic:spPr>
+                </pic:pic>
+              </a:graphicData>
+            </a:graphic>
+          </wp:inline>
+        </w:drawing>
+      </w:r>
+    </w:p>
+    <w:p>
+      <w:pPr>
+        <w:spacing w:before="100" w:beforeAutospacing="1" w:after="100" w:afterAutospacing="1" w:line="240" w:lineRule="auto"/>
+        <w:rPr>
+          <w:rFonts w:eastAsia="Times New Roman" w:cs="Times New Roman"/>
+          <w:lang w:eastAsia="es-CO"/>
+        </w:rPr>
+      </w:pPr>
+      <w:r>
+        <w:rPr>
+          <w:rFonts w:eastAsia="Times New Roman" w:cs="Times New Roman"/>
+          <w:lang w:eastAsia="es-CO"/>
+        </w:rPr>
+        <w:t>Funciona correctamente adicionar, listar, limpiar la pantalla, pero buscar no funciona bien.</w:t>
+      </w:r>
+    </w:p>
+    <w:p>
+      <w:pPr>
+        <w:spacing w:before="100" w:beforeAutospacing="1" w:after="100" w:afterAutospacing="1" w:line="240" w:lineRule="auto"/>
+        <w:rPr>
+          <w:rFonts w:eastAsia="Times New Roman" w:cs="Times New Roman"/>
+          <w:lang w:eastAsia="es-CO"/>
+        </w:rPr>
+      </w:pPr>
+    </w:p>
+    <w:p>
+      <w:pPr>
+        <w:spacing w:before="100" w:beforeAutospacing="1" w:after="100" w:afterAutospacing="1" w:line="240" w:lineRule="auto"/>
+        <w:rPr>
+          <w:rFonts w:eastAsia="Times New Roman" w:cs="Times New Roman"/>
+          <w:lang w:eastAsia="es-CO"/>
+        </w:rPr>
+      </w:pPr>
+      <w:r>
+        <w:rPr>
+          <w:noProof/>
+          <w:lang w:eastAsia="es-CO"/>
+        </w:rPr>
+        <w:drawing>
+          <wp:inline distT="0" distB="0" distL="0" distR="0" wp14:anchorId="27D320E6" wp14:editId="768FC15F">
+            <wp:extent cx="5612130" cy="359410"/>
+            <wp:effectExtent l="0" t="0" r="7620" b="2540"/>
+            <wp:docPr id="21" name="Imagen 21"/>
+            <wp:cNvGraphicFramePr>
+              <a:graphicFrameLocks xmlns:a="http://schemas.openxmlformats.org/drawingml/2006/main" noChangeAspect="1"/>
+            </wp:cNvGraphicFramePr>
+            <a:graphic xmlns:a="http://schemas.openxmlformats.org/drawingml/2006/main">
+              <a:graphicData uri="http://schemas.openxmlformats.org/drawingml/2006/picture">
+                <pic:pic xmlns:pic="http://schemas.openxmlformats.org/drawingml/2006/picture">
+                  <pic:nvPicPr>
+                    <pic:cNvPr id="1" name=""/>
+                    <pic:cNvPicPr/>
+                  </pic:nvPicPr>
+                  <pic:blipFill>
+                    <a:blip r:embed="rId29"/>
+                    <a:stretch>
+                      <a:fillRect/>
+                    </a:stretch>
+                  </pic:blipFill>
+                  <pic:spPr>
+                    <a:xfrm>
+                      <a:off x="0" y="0"/>
+                      <a:ext cx="5612130" cy="359410"/>
+                    </a:xfrm>
+                    <a:prstGeom prst="rect">
+                      <a:avLst/>
+                    </a:prstGeom>
+                  </pic:spPr>
+                </pic:pic>
+              </a:graphicData>
+            </a:graphic>
+          </wp:inline>
+        </w:drawing>
+      </w:r>
+    </w:p>
+    <w:p>
+      <w:pPr>
+        <w:spacing w:before="100" w:beforeAutospacing="1" w:after="100" w:afterAutospacing="1" w:line="240" w:lineRule="auto"/>
+        <w:rPr>
+          <w:rFonts w:eastAsia="Times New Roman" w:cs="Times New Roman"/>
+          <w:lang w:eastAsia="es-CO"/>
+        </w:rPr>
+      </w:pPr>
+      <w:r>
+        <w:rPr>
+          <w:rFonts w:eastAsia="Times New Roman" w:cs="Times New Roman"/>
+          <w:lang w:eastAsia="es-CO"/>
+        </w:rPr>
+        <w:t>Las actividades iniciales nacen de la clase Activity, la clase Project pide que se adicionen usando el método addSome, esta que a su vez llama al método add para que añada cada actividad inicial.</w:t>
+      </w:r>
+    </w:p>
+    <w:p>
+      <w:pPr>
+        <w:spacing w:before="100" w:beforeAutospacing="1" w:after="100" w:afterAutospacing="1" w:line="240" w:lineRule="auto"/>
+        <w:rPr>
+          <w:rFonts w:eastAsia="Times New Roman" w:cs="Times New Roman"/>
+          <w:lang w:eastAsia="es-CO"/>
+        </w:rPr>
+      </w:pPr>
+    </w:p>
+    <w:p>
+      <w:pPr>
+        <w:spacing w:before="100" w:beforeAutospacing="1" w:after="100" w:afterAutospacing="1" w:line="240" w:lineRule="auto"/>
+        <w:rPr>
+          <w:rFonts w:eastAsia="Times New Roman" w:cs="Times New Roman"/>
+          <w:lang w:eastAsia="es-CO"/>
+        </w:rPr>
+      </w:pPr>
+      <w:r>
+        <w:rPr>
+          <w:noProof/>
+          <w:lang w:eastAsia="es-CO"/>
+        </w:rPr>
+        <w:drawing>
+          <wp:inline distT="0" distB="0" distL="0" distR="0" wp14:anchorId="0D76444D" wp14:editId="18872DB0">
+            <wp:extent cx="5612130" cy="2332990"/>
+            <wp:effectExtent l="0" t="0" r="7620" b="0"/>
+            <wp:docPr id="22" name="Imagen 22"/>
+            <wp:cNvGraphicFramePr>
+              <a:graphicFrameLocks xmlns:a="http://schemas.openxmlformats.org/drawingml/2006/main" noChangeAspect="1"/>
+            </wp:cNvGraphicFramePr>
+            <a:graphic xmlns:a="http://schemas.openxmlformats.org/drawingml/2006/main">
+              <a:graphicData uri="http://schemas.openxmlformats.org/drawingml/2006/picture">
+                <pic:pic xmlns:pic="http://schemas.openxmlformats.org/drawingml/2006/picture">
+                  <pic:nvPicPr>
+                    <pic:cNvPr id="1" name=""/>
+                    <pic:cNvPicPr/>
+                  </pic:nvPicPr>
+                  <pic:blipFill>
+                    <a:blip r:embed="rId30"/>
+                    <a:stretch>
+                      <a:fillRect/>
+                    </a:stretch>
+                  </pic:blipFill>
+                  <pic:spPr>
+                    <a:xfrm>
+                      <a:off x="0" y="0"/>
+                      <a:ext cx="5612130" cy="2332990"/>
+                    </a:xfrm>
+                    <a:prstGeom prst="rect">
+                      <a:avLst/>
+                    </a:prstGeom>
+                  </pic:spPr>
+                </pic:pic>
+              </a:graphicData>
+            </a:graphic>
+          </wp:inline>
+        </w:drawing>
+      </w:r>
+    </w:p>
+    <w:p>
+      <w:pPr>
+        <w:spacing w:before="100" w:beforeAutospacing="1" w:after="100" w:afterAutospacing="1" w:line="240" w:lineRule="auto"/>
+        <w:rPr>
+          <w:rFonts w:eastAsia="Times New Roman" w:cs="Times New Roman"/>
+          <w:lang w:eastAsia="es-CO"/>
+        </w:rPr>
+      </w:pPr>
+      <w:r>
+        <w:rPr>
+          <w:rFonts w:eastAsia="Times New Roman" w:cs="Times New Roman"/>
+          <w:lang w:eastAsia="es-CO"/>
+        </w:rPr>
+        <w:t>Lo haremos usando el método de addSome</w:t>
+      </w:r>
+    </w:p>
+    <w:p>
+      <w:pPr>
+        <w:spacing w:before="100" w:beforeAutospacing="1" w:after="100" w:afterAutospacing="1" w:line="240" w:lineRule="auto"/>
+        <w:rPr>
+          <w:rFonts w:eastAsia="Times New Roman" w:cs="Times New Roman"/>
+          <w:lang w:eastAsia="es-CO"/>
+        </w:rPr>
+      </w:pPr>
+      <w:r>
+        <w:rPr>
+          <w:noProof/>
+          <w:lang w:eastAsia="es-CO"/>
+        </w:rPr>
+        <w:drawing>
+          <wp:inline distT="0" distB="0" distL="0" distR="0" wp14:anchorId="62773ECF" wp14:editId="134AD2AB">
+            <wp:extent cx="4425696" cy="968465"/>
+            <wp:effectExtent l="0" t="0" r="0" b="3175"/>
+            <wp:docPr id="23" name="Imagen 23"/>
+            <wp:cNvGraphicFramePr>
+              <a:graphicFrameLocks xmlns:a="http://schemas.openxmlformats.org/drawingml/2006/main" noChangeAspect="1"/>
+            </wp:cNvGraphicFramePr>
+            <a:graphic xmlns:a="http://schemas.openxmlformats.org/drawingml/2006/main">
+              <a:graphicData uri="http://schemas.openxmlformats.org/drawingml/2006/picture">
+                <pic:pic xmlns:pic="http://schemas.openxmlformats.org/drawingml/2006/picture">
+                  <pic:nvPicPr>
+                    <pic:cNvPr id="1" name=""/>
+                    <pic:cNvPicPr/>
+                  </pic:nvPicPr>
+                  <pic:blipFill>
+                    <a:blip r:embed="rId31"/>
+                    <a:stretch>
+                      <a:fillRect/>
+                    </a:stretch>
+                  </pic:blipFill>
+                  <pic:spPr>
+                    <a:xfrm>
+                      <a:off x="0" y="0"/>
+                      <a:ext cx="4464822" cy="977027"/>
+                    </a:xfrm>
+                    <a:prstGeom prst="rect">
+                      <a:avLst/>
+                    </a:prstGeom>
+                  </pic:spPr>
+                </pic:pic>
+              </a:graphicData>
+            </a:graphic>
+          </wp:inline>
+        </w:drawing>
+      </w:r>
+    </w:p>
+    <w:p>
+      <w:pPr>
+        <w:spacing w:before="100" w:beforeAutospacing="1" w:after="100" w:afterAutospacing="1" w:line="240" w:lineRule="auto"/>
+        <w:rPr>
+          <w:rFonts w:eastAsia="Times New Roman" w:cs="Times New Roman"/>
+          <w:lang w:eastAsia="es-CO"/>
+        </w:rPr>
+      </w:pPr>
+      <w:r>
+        <w:rPr>
+          <w:rFonts w:eastAsia="Times New Roman" w:cs="Times New Roman"/>
+          <w:lang w:eastAsia="es-CO"/>
+        </w:rPr>
+        <w:lastRenderedPageBreak/>
+        <w:t>Al compilar y usar la funcionabilidad de listar aparecen todas las nuevas actividades creadas:</w:t>
+      </w:r>
+    </w:p>
+    <w:p>
+      <w:pPr>
+        <w:spacing w:before="100" w:beforeAutospacing="1" w:after="100" w:afterAutospacing="1" w:line="240" w:lineRule="auto"/>
+        <w:rPr>
+          <w:rFonts w:eastAsia="Times New Roman" w:cs="Times New Roman"/>
+          <w:lang w:eastAsia="es-CO"/>
+        </w:rPr>
+      </w:pPr>
+      <w:r>
+        <w:rPr>
+          <w:noProof/>
+          <w:lang w:eastAsia="es-CO"/>
+        </w:rPr>
+        <w:drawing>
+          <wp:inline distT="0" distB="0" distL="0" distR="0" wp14:anchorId="10E8DD91" wp14:editId="5088B487">
+            <wp:extent cx="3429000" cy="2638425"/>
+            <wp:effectExtent l="0" t="0" r="0" b="9525"/>
+            <wp:docPr id="24" name="Imagen 24"/>
+            <wp:cNvGraphicFramePr>
+              <a:graphicFrameLocks xmlns:a="http://schemas.openxmlformats.org/drawingml/2006/main" noChangeAspect="1"/>
+            </wp:cNvGraphicFramePr>
+            <a:graphic xmlns:a="http://schemas.openxmlformats.org/drawingml/2006/main">
+              <a:graphicData uri="http://schemas.openxmlformats.org/drawingml/2006/picture">
+                <pic:pic xmlns:pic="http://schemas.openxmlformats.org/drawingml/2006/picture">
+                  <pic:nvPicPr>
+                    <pic:cNvPr id="1" name=""/>
+                    <pic:cNvPicPr/>
+                  </pic:nvPicPr>
+                  <pic:blipFill>
+                    <a:blip r:embed="rId32"/>
+                    <a:stretch>
+                      <a:fillRect/>
+                    </a:stretch>
+                  </pic:blipFill>
+                  <pic:spPr>
+                    <a:xfrm>
+                      <a:off x="0" y="0"/>
+                      <a:ext cx="3429000" cy="2638425"/>
+                    </a:xfrm>
+                    <a:prstGeom prst="rect">
+                      <a:avLst/>
+                    </a:prstGeom>
+                  </pic:spPr>
+                </pic:pic>
+              </a:graphicData>
+            </a:graphic>
+          </wp:inline>
+        </w:drawing>
+      </w:r>
+    </w:p>
+    <w:p>
+      <w:pPr>
+        <w:spacing w:before="100" w:beforeAutospacing="1" w:after="100" w:afterAutospacing="1" w:line="240" w:lineRule="auto"/>
+        <w:rPr>
+          <w:rFonts w:eastAsia="Times New Roman" w:cs="Times New Roman"/>
+          <w:lang w:eastAsia="es-CO"/>
+        </w:rPr>
+      </w:pPr>
+      <w:r>
+        <w:rPr>
+          <w:rFonts w:eastAsia="Times New Roman" w:cs="Times New Roman"/>
+          <w:lang w:eastAsia="es-CO"/>
+        </w:rPr>
+        <w:t>No es adecuado este comportamiento, ya que estamos usando tiempos para las actividades simples inválidos y mayores a 24, por lo que, si quiero calcular los tiempos de las actividades compuestas, nos va a lanzar un error.</w:t>
+      </w:r>
+    </w:p>
+    <w:p>
+      <w:pPr>
+        <w:spacing w:before="100" w:beforeAutospacing="1" w:after="100" w:afterAutospacing="1" w:line="240" w:lineRule="auto"/>
+        <w:rPr>
+          <w:rFonts w:eastAsia="Times New Roman" w:cs="Times New Roman"/>
+          <w:lang w:eastAsia="es-CO"/>
+        </w:rPr>
+      </w:pPr>
+      <w:r>
+        <w:rPr>
+          <w:rFonts w:eastAsia="Times New Roman" w:cs="Times New Roman"/>
+          <w:lang w:eastAsia="es-CO"/>
+        </w:rPr>
+        <w:t>Otro error es que nada me impide que haya dos actividades con el mismo nombre y esto no se debe poder pasar.</w:t>
+      </w:r>
+    </w:p>
+    <w:p>
+      <w:pPr>
+        <w:spacing w:before="100" w:beforeAutospacing="1" w:after="100" w:afterAutospacing="1" w:line="240" w:lineRule="auto"/>
+        <w:rPr>
+          <w:rFonts w:eastAsia="Times New Roman" w:cs="Times New Roman"/>
+          <w:lang w:eastAsia="es-CO"/>
+        </w:rPr>
+      </w:pPr>
+      <w:r>
+        <w:rPr>
+          <w:rFonts w:eastAsia="Times New Roman" w:cs="Times New Roman"/>
+          <w:lang w:eastAsia="es-CO"/>
+        </w:rPr>
+        <w:t>Que sucede cuando dije que una actividad era paralela o secuencial (compuesta) pero no le pongo sub-actividades, el código lo va a reconocer como una actividad simple, pero van a existir errores respecto a tiempo y la palabra paralelo o secuencial.</w:t>
+      </w:r>
+    </w:p>
+    <w:p>
+      <w:pPr>
+        <w:spacing w:before="100" w:beforeAutospacing="1" w:after="100" w:afterAutospacing="1" w:line="240" w:lineRule="auto"/>
+        <w:rPr>
+          <w:rFonts w:eastAsia="Times New Roman" w:cs="Times New Roman"/>
+          <w:lang w:eastAsia="es-CO"/>
+        </w:rPr>
+      </w:pPr>
+      <w:r>
+        <w:rPr>
+          <w:rFonts w:eastAsia="Times New Roman" w:cs="Times New Roman"/>
+          <w:lang w:eastAsia="es-CO"/>
+        </w:rPr>
+        <w:t>Lo mismo sucede si diseño una actividad simple (con tiempo) pero le pongo actividades, el código lo reconocerá como una actividad compuesta y habrá conflictos con el entero del tiempo y la palabra paralelo o secuencial.</w:t>
+      </w:r>
+    </w:p>
+    <w:p>
+      <w:pPr>
+        <w:spacing w:before="100" w:beforeAutospacing="1" w:after="100" w:afterAutospacing="1" w:line="240" w:lineRule="auto"/>
+        <w:rPr>
+          <w:rFonts w:eastAsia="Times New Roman" w:cs="Times New Roman"/>
+          <w:lang w:eastAsia="es-CO"/>
+        </w:rPr>
+      </w:pPr>
+      <w:r>
+        <w:rPr>
+          <w:rFonts w:eastAsia="Times New Roman" w:cs="Times New Roman"/>
+          <w:lang w:eastAsia="es-CO"/>
+        </w:rPr>
+        <w:t xml:space="preserve">Para una actividad compuesta, nada me impide que ponga otra palabra distinta a secuencial y </w:t>
+      </w:r>
       <w:bookmarkStart w:id="0" w:name="_GoBack"/>
+      <w:r>
+        <w:rPr>
+          <w:rFonts w:eastAsia="Times New Roman" w:cs="Times New Roman"/>
+          <w:lang w:eastAsia="es-CO"/>
+        </w:rPr>
+        <w:t>paralelo</w:t>
+      </w:r>
       <w:bookmarkEnd w:id="0"/>
+      <w:r>
+        <w:rPr>
+          <w:rFonts w:eastAsia="Times New Roman" w:cs="Times New Roman"/>
+          <w:lang w:eastAsia="es-CO"/>
+        </w:rPr>
+        <w:t>, si pongo ejemplo “pepito” lo reconoce como un paralelo y es incoherente, lo mismo si pongo “Carlos”, lo reconocerá como secuencial</w:t>
+      </w:r>
+    </w:p>
+    <w:p>
+      <w:pPr>
+        <w:spacing w:before="100" w:beforeAutospacing="1" w:after="100" w:afterAutospacing="1" w:line="240" w:lineRule="auto"/>
+        <w:rPr>
+          <w:rFonts w:eastAsia="Times New Roman" w:cs="Times New Roman"/>
+          <w:lang w:eastAsia="es-CO"/>
+        </w:rPr>
+      </w:pPr>
+      <w:r>
+        <w:rPr>
+          <w:noProof/>
+          <w:lang w:eastAsia="es-CO"/>
+        </w:rPr>
+        <w:drawing>
+          <wp:inline distT="0" distB="0" distL="0" distR="0" wp14:anchorId="2F6EA4C8" wp14:editId="3DD117BB">
+            <wp:extent cx="5612130" cy="471170"/>
+            <wp:effectExtent l="0" t="0" r="7620" b="5080"/>
+            <wp:docPr id="25" name="Imagen 25"/>
+            <wp:cNvGraphicFramePr>
+              <a:graphicFrameLocks xmlns:a="http://schemas.openxmlformats.org/drawingml/2006/main" noChangeAspect="1"/>
+            </wp:cNvGraphicFramePr>
+            <a:graphic xmlns:a="http://schemas.openxmlformats.org/drawingml/2006/main">
+              <a:graphicData uri="http://schemas.openxmlformats.org/drawingml/2006/picture">
+                <pic:pic xmlns:pic="http://schemas.openxmlformats.org/drawingml/2006/picture">
+                  <pic:nvPicPr>
+                    <pic:cNvPr id="1" name=""/>
+                    <pic:cNvPicPr/>
+                  </pic:nvPicPr>
+                  <pic:blipFill>
+                    <a:blip r:embed="rId33"/>
+                    <a:stretch>
+                      <a:fillRect/>
+                    </a:stretch>
+                  </pic:blipFill>
+                  <pic:spPr>
+                    <a:xfrm>
+                      <a:off x="0" y="0"/>
+                      <a:ext cx="5612130" cy="471170"/>
+                    </a:xfrm>
+                    <a:prstGeom prst="rect">
+                      <a:avLst/>
+                    </a:prstGeom>
+                  </pic:spPr>
+                </pic:pic>
+              </a:graphicData>
+            </a:graphic>
+          </wp:inline>
+        </w:drawing>
+      </w:r>
+    </w:p>
+    <w:p>
+      <w:pPr>
+        <w:spacing w:before="100" w:beforeAutospacing="1" w:after="100" w:afterAutospacing="1" w:line="240" w:lineRule="auto"/>
+        <w:rPr>
+          <w:rFonts w:eastAsia="Times New Roman" w:cs="Times New Roman"/>
+          <w:lang w:eastAsia="es-CO"/>
+        </w:rPr>
+      </w:pPr>
+      <w:r>
+        <w:rPr>
+          <w:rFonts w:eastAsia="Times New Roman" w:cs="Times New Roman"/>
+          <w:lang w:eastAsia="es-CO"/>
+        </w:rPr>
+        <w:t>En la capa de dominio, el encargado de añadir actividades es el método add</w:t>
+      </w:r>
+    </w:p>
+    <w:p>
+      <w:pPr>
+        <w:spacing w:before="100" w:beforeAutospacing="1" w:after="100" w:afterAutospacing="1" w:line="240" w:lineRule="auto"/>
+        <w:ind w:left="1416" w:hanging="1416"/>
+        <w:rPr>
+          <w:rFonts w:eastAsia="Times New Roman" w:cs="Times New Roman"/>
+          <w:lang w:eastAsia="es-CO"/>
+        </w:rPr>
+      </w:pPr>
+      <w:r>
+        <w:rPr>
+          <w:rFonts w:eastAsia="Times New Roman" w:cs="Times New Roman"/>
+          <w:lang w:eastAsia="es-CO"/>
+        </w:rPr>
+        <w:t xml:space="preserve">En la capa de presentación, el método encargado de añadir actividades es </w:t>
+      </w:r>
+      <w:proofErr w:type="spellStart"/>
+      <w:r>
+        <w:rPr>
+          <w:rFonts w:eastAsia="Times New Roman" w:cs="Times New Roman"/>
+          <w:lang w:eastAsia="es-CO"/>
+        </w:rPr>
+        <w:t>ActionAdd</w:t>
+      </w:r>
+      <w:proofErr w:type="spellEnd"/>
+    </w:p>
+    <w:p>
+      <w:pPr>
+        <w:spacing w:before="100" w:beforeAutospacing="1" w:after="100" w:afterAutospacing="1" w:line="240" w:lineRule="auto"/>
+        <w:ind w:left="1416" w:hanging="1416"/>
+        <w:rPr>
+          <w:rFonts w:eastAsia="Times New Roman" w:cs="Times New Roman"/>
+          <w:lang w:eastAsia="es-CO"/>
+        </w:rPr>
+      </w:pPr>
+    </w:p>
+    <w:p>
+      <w:pPr>
+        <w:spacing w:before="100" w:beforeAutospacing="1" w:after="100" w:afterAutospacing="1" w:line="240" w:lineRule="auto"/>
+        <w:ind w:left="1416" w:hanging="1416"/>
+        <w:rPr>
+          <w:rFonts w:eastAsia="Times New Roman" w:cs="Times New Roman"/>
+          <w:lang w:eastAsia="es-CO"/>
+        </w:rPr>
+      </w:pPr>
+      <w:r>
+        <w:rPr>
+          <w:noProof/>
+          <w:lang w:eastAsia="es-CO"/>
+        </w:rPr>
+        <w:lastRenderedPageBreak/>
+        <w:drawing>
+          <wp:inline distT="0" distB="0" distL="0" distR="0" wp14:anchorId="33BC0DDC" wp14:editId="43FE5276">
+            <wp:extent cx="5612130" cy="356870"/>
+            <wp:effectExtent l="0" t="0" r="7620" b="5080"/>
+            <wp:docPr id="26" name="Imagen 26"/>
+            <wp:cNvGraphicFramePr>
+              <a:graphicFrameLocks xmlns:a="http://schemas.openxmlformats.org/drawingml/2006/main" noChangeAspect="1"/>
+            </wp:cNvGraphicFramePr>
+            <a:graphic xmlns:a="http://schemas.openxmlformats.org/drawingml/2006/main">
+              <a:graphicData uri="http://schemas.openxmlformats.org/drawingml/2006/picture">
+                <pic:pic xmlns:pic="http://schemas.openxmlformats.org/drawingml/2006/picture">
+                  <pic:nvPicPr>
+                    <pic:cNvPr id="1" name=""/>
+                    <pic:cNvPicPr/>
+                  </pic:nvPicPr>
+                  <pic:blipFill>
+                    <a:blip r:embed="rId34"/>
+                    <a:stretch>
+                      <a:fillRect/>
+                    </a:stretch>
+                  </pic:blipFill>
+                  <pic:spPr>
+                    <a:xfrm>
+                      <a:off x="0" y="0"/>
+                      <a:ext cx="5612130" cy="356870"/>
+                    </a:xfrm>
+                    <a:prstGeom prst="rect">
+                      <a:avLst/>
+                    </a:prstGeom>
+                  </pic:spPr>
+                </pic:pic>
+              </a:graphicData>
+            </a:graphic>
+          </wp:inline>
+        </w:drawing>
+      </w:r>
+    </w:p>
+    <w:p>
+      <w:pPr>
+        <w:spacing w:before="100" w:beforeAutospacing="1" w:after="100" w:afterAutospacing="1" w:line="240" w:lineRule="auto"/>
+        <w:rPr>
+          <w:rFonts w:eastAsia="Times New Roman" w:cs="Times New Roman"/>
+          <w:lang w:eastAsia="es-CO"/>
+        </w:rPr>
+      </w:pPr>
+    </w:p>
+    <w:p>
+      <w:pPr>
+        <w:spacing w:before="100" w:beforeAutospacing="1" w:after="100" w:afterAutospacing="1" w:line="240" w:lineRule="auto"/>
+        <w:rPr>
+          <w:rFonts w:ascii="Segoe UI" w:hAnsi="Segoe UI" w:cs="Segoe UI"/>
+          <w:color w:val="0D0D0D"/>
+          <w:sz w:val="20"/>
+          <w:shd w:val="clear" w:color="auto" w:fill="FFFFFF"/>
+        </w:rPr>
+      </w:pPr>
+    </w:p>
+    <w:p>
+      <w:r>
+        <w:t xml:space="preserve"> </w:t>
+      </w:r>
     </w:p>
     <w:sectPr>
       <w:pgSz w:w="12240" w:h="15840"/>
@@ -2210,6 +3818,11 @@
     <w:basedOn w:val="Fuentedeprrafopredeter"/>
     <w:rsid w:val="004C22A0"/>
   </w:style>
+  <w:style w:type="character" w:customStyle="1" w:styleId="hljs-string">
+    <w:name w:val="hljs-string"/>
+    <w:basedOn w:val="Fuentedeprrafopredeter"/>
+    <w:rsid w:val="00863F7B"/>
+  </w:style>
 </w:styles>
 </file>
 

</xml_diff>

<commit_message>
Todo super completo con diagramas pruebas, codigo y respuestas en word hasta no funciona y queda sin funcionar
</commit_message>
<xml_diff>
--- a/Laboratorio 04.docx
+++ b/Laboratorio 04.docx
@@ -1398,10 +1398,7 @@
     </w:p>
     <w:p>
       <w:r>
-        <w:t xml:space="preserve">La clase ejecutiva será </w:t>
-      </w:r>
-      <w:r>
-        <w:t>ProjectManajerGUI</w:t>
+        <w:t>La clase ejecutiva será ProjectManajerGUI</w:t>
       </w:r>
     </w:p>
     <w:p>
@@ -1610,7 +1607,15 @@
         </w:rPr>
       </w:pPr>
       <w:r>
-        <w:t>Procedemos a copiar las clases a src:</w:t>
+        <w:t xml:space="preserve">Procedemos a copiar las clases a </w:t>
+      </w:r>
+      <w:proofErr w:type="spellStart"/>
+      <w:r>
+        <w:t>src</w:t>
+      </w:r>
+      <w:proofErr w:type="spellEnd"/>
+      <w:r>
+        <w:t>:</w:t>
       </w:r>
       <w:r>
         <w:br/>
@@ -1659,19 +1664,7 @@
           <w:bdr w:val="single" w:sz="2" w:space="0" w:color="E3E3E3" w:frame="1"/>
           <w:shd w:val="clear" w:color="auto" w:fill="0D0D0D"/>
         </w:rPr>
-        <w:t xml:space="preserve"> </w:t>
-      </w:r>
-      <w:r>
-        <w:rPr>
-          <w:rStyle w:val="hljs-string"/>
-          <w:rFonts w:ascii="Courier New" w:hAnsi="Courier New" w:cs="Courier New"/>
-          <w:color w:val="00A67D"/>
-          <w:sz w:val="16"/>
-          <w:szCs w:val="21"/>
-          <w:bdr w:val="single" w:sz="2" w:space="0" w:color="E3E3E3" w:frame="1"/>
-          <w:shd w:val="clear" w:color="auto" w:fill="0D0D0D"/>
-        </w:rPr>
-        <w:t>Semestre\POOB\Lab04\</w:t>
+        <w:t xml:space="preserve"> Semestre\POOB\Lab04\</w:t>
       </w:r>
       <w:proofErr w:type="spellStart"/>
       <w:r>
@@ -2108,13 +2101,23 @@
         </w:rPr>
         <w:t xml:space="preserve"> </w:t>
       </w:r>
+      <w:proofErr w:type="spellStart"/>
       <w:r>
         <w:rPr>
           <w:rFonts w:eastAsia="Times New Roman" w:cs="Times New Roman"/>
           <w:highlight w:val="yellow"/>
           <w:lang w:eastAsia="es-CO"/>
         </w:rPr>
-        <w:t xml:space="preserve">bin </w:t>
+        <w:t>bin</w:t>
+      </w:r>
+      <w:proofErr w:type="spellEnd"/>
+      <w:r>
+        <w:rPr>
+          <w:rFonts w:eastAsia="Times New Roman" w:cs="Times New Roman"/>
+          <w:highlight w:val="yellow"/>
+          <w:lang w:eastAsia="es-CO"/>
+        </w:rPr>
+        <w:t xml:space="preserve"> </w:t>
       </w:r>
       <w:proofErr w:type="spellStart"/>
       <w:proofErr w:type="gramStart"/>
@@ -2124,15 +2127,7 @@
           <w:highlight w:val="yellow"/>
           <w:lang w:eastAsia="es-CO"/>
         </w:rPr>
-        <w:t>presentation.</w:t>
-      </w:r>
-      <w:r>
-        <w:rPr>
-          <w:rFonts w:eastAsia="Times New Roman" w:cs="Times New Roman"/>
-          <w:highlight w:val="yellow"/>
-          <w:lang w:eastAsia="es-CO"/>
-        </w:rPr>
-        <w:t>ProjectManagerGUI</w:t>
+        <w:t>presentation.ProjectManagerGUI</w:t>
       </w:r>
       <w:proofErr w:type="spellEnd"/>
       <w:proofErr w:type="gramEnd"/>
@@ -2689,8 +2684,6 @@
         </w:rPr>
         <w:t>Esos párrafos resaltados creo que me equivoqué, van más adelante</w:t>
       </w:r>
-      <w:bookmarkStart w:id="0" w:name="_GoBack"/>
-      <w:bookmarkEnd w:id="0"/>
     </w:p>
     <w:p>
       <w:pPr>
@@ -2851,6 +2844,591 @@
         <w:rPr>
           <w:rFonts w:eastAsia="Times New Roman" w:cs="Times New Roman"/>
           <w:lang w:eastAsia="es-CO"/>
+        </w:rPr>
+      </w:pPr>
+    </w:p>
+    <w:p>
+      <w:pPr>
+        <w:spacing w:before="100" w:beforeAutospacing="1" w:after="100" w:afterAutospacing="1" w:line="240" w:lineRule="auto"/>
+        <w:rPr>
+          <w:rFonts w:ascii="Segoe UI" w:hAnsi="Segoe UI" w:cs="Segoe UI"/>
+          <w:color w:val="0D0D0D"/>
+          <w:sz w:val="20"/>
+          <w:shd w:val="clear" w:color="auto" w:fill="FFFFFF"/>
+        </w:rPr>
+      </w:pPr>
+      <w:r>
+        <w:rPr>
+          <w:noProof/>
+          <w:lang w:eastAsia="es-CO"/>
+        </w:rPr>
+        <w:drawing>
+          <wp:inline distT="0" distB="0" distL="0" distR="0" wp14:anchorId="5BAFC7CC" wp14:editId="630A6EE0">
+            <wp:extent cx="4908499" cy="1282386"/>
+            <wp:effectExtent l="0" t="0" r="6985" b="0"/>
+            <wp:docPr id="2" name="Imagen 2"/>
+            <wp:cNvGraphicFramePr>
+              <a:graphicFrameLocks xmlns:a="http://schemas.openxmlformats.org/drawingml/2006/main" noChangeAspect="1"/>
+            </wp:cNvGraphicFramePr>
+            <a:graphic xmlns:a="http://schemas.openxmlformats.org/drawingml/2006/main">
+              <a:graphicData uri="http://schemas.openxmlformats.org/drawingml/2006/picture">
+                <pic:pic xmlns:pic="http://schemas.openxmlformats.org/drawingml/2006/picture">
+                  <pic:nvPicPr>
+                    <pic:cNvPr id="1" name=""/>
+                    <pic:cNvPicPr/>
+                  </pic:nvPicPr>
+                  <pic:blipFill>
+                    <a:blip r:embed="rId35"/>
+                    <a:stretch>
+                      <a:fillRect/>
+                    </a:stretch>
+                  </pic:blipFill>
+                  <pic:spPr>
+                    <a:xfrm>
+                      <a:off x="0" y="0"/>
+                      <a:ext cx="4922944" cy="1286160"/>
+                    </a:xfrm>
+                    <a:prstGeom prst="rect">
+                      <a:avLst/>
+                    </a:prstGeom>
+                  </pic:spPr>
+                </pic:pic>
+              </a:graphicData>
+            </a:graphic>
+          </wp:inline>
+        </w:drawing>
+      </w:r>
+    </w:p>
+    <w:p>
+      <w:pPr>
+        <w:spacing w:before="100" w:beforeAutospacing="1" w:after="100" w:afterAutospacing="1" w:line="240" w:lineRule="auto"/>
+        <w:rPr>
+          <w:rFonts w:ascii="Segoe UI" w:hAnsi="Segoe UI" w:cs="Segoe UI"/>
+          <w:color w:val="0D0D0D"/>
+          <w:sz w:val="20"/>
+          <w:shd w:val="clear" w:color="auto" w:fill="FFFFFF"/>
+        </w:rPr>
+      </w:pPr>
+      <w:r>
+        <w:rPr>
+          <w:noProof/>
+          <w:lang w:eastAsia="es-CO"/>
+        </w:rPr>
+        <w:drawing>
+          <wp:inline distT="0" distB="0" distL="0" distR="0" wp14:anchorId="5F21B772" wp14:editId="3EC76BFA">
+            <wp:extent cx="3467404" cy="2244026"/>
+            <wp:effectExtent l="0" t="0" r="0" b="4445"/>
+            <wp:docPr id="19" name="Imagen 19"/>
+            <wp:cNvGraphicFramePr>
+              <a:graphicFrameLocks xmlns:a="http://schemas.openxmlformats.org/drawingml/2006/main" noChangeAspect="1"/>
+            </wp:cNvGraphicFramePr>
+            <a:graphic xmlns:a="http://schemas.openxmlformats.org/drawingml/2006/main">
+              <a:graphicData uri="http://schemas.openxmlformats.org/drawingml/2006/picture">
+                <pic:pic xmlns:pic="http://schemas.openxmlformats.org/drawingml/2006/picture">
+                  <pic:nvPicPr>
+                    <pic:cNvPr id="1" name=""/>
+                    <pic:cNvPicPr/>
+                  </pic:nvPicPr>
+                  <pic:blipFill>
+                    <a:blip r:embed="rId36"/>
+                    <a:stretch>
+                      <a:fillRect/>
+                    </a:stretch>
+                  </pic:blipFill>
+                  <pic:spPr>
+                    <a:xfrm>
+                      <a:off x="0" y="0"/>
+                      <a:ext cx="3481518" cy="2253160"/>
+                    </a:xfrm>
+                    <a:prstGeom prst="rect">
+                      <a:avLst/>
+                    </a:prstGeom>
+                  </pic:spPr>
+                </pic:pic>
+              </a:graphicData>
+            </a:graphic>
+          </wp:inline>
+        </w:drawing>
+      </w:r>
+    </w:p>
+    <w:p>
+      <w:pPr>
+        <w:spacing w:before="100" w:beforeAutospacing="1" w:after="100" w:afterAutospacing="1" w:line="240" w:lineRule="auto"/>
+        <w:rPr>
+          <w:rFonts w:ascii="Segoe UI" w:hAnsi="Segoe UI" w:cs="Segoe UI"/>
+          <w:color w:val="0D0D0D"/>
+          <w:sz w:val="20"/>
+          <w:shd w:val="clear" w:color="auto" w:fill="FFFFFF"/>
+        </w:rPr>
+      </w:pPr>
+      <w:r>
+        <w:rPr>
+          <w:noProof/>
+          <w:lang w:eastAsia="es-CO"/>
+        </w:rPr>
+        <w:drawing>
+          <wp:inline distT="0" distB="0" distL="0" distR="0" wp14:anchorId="6492D207" wp14:editId="55218794">
+            <wp:extent cx="5612130" cy="323215"/>
+            <wp:effectExtent l="0" t="0" r="7620" b="635"/>
+            <wp:docPr id="27" name="Imagen 27"/>
+            <wp:cNvGraphicFramePr>
+              <a:graphicFrameLocks xmlns:a="http://schemas.openxmlformats.org/drawingml/2006/main" noChangeAspect="1"/>
+            </wp:cNvGraphicFramePr>
+            <a:graphic xmlns:a="http://schemas.openxmlformats.org/drawingml/2006/main">
+              <a:graphicData uri="http://schemas.openxmlformats.org/drawingml/2006/picture">
+                <pic:pic xmlns:pic="http://schemas.openxmlformats.org/drawingml/2006/picture">
+                  <pic:nvPicPr>
+                    <pic:cNvPr id="1" name=""/>
+                    <pic:cNvPicPr/>
+                  </pic:nvPicPr>
+                  <pic:blipFill>
+                    <a:blip r:embed="rId37"/>
+                    <a:stretch>
+                      <a:fillRect/>
+                    </a:stretch>
+                  </pic:blipFill>
+                  <pic:spPr>
+                    <a:xfrm>
+                      <a:off x="0" y="0"/>
+                      <a:ext cx="5612130" cy="323215"/>
+                    </a:xfrm>
+                    <a:prstGeom prst="rect">
+                      <a:avLst/>
+                    </a:prstGeom>
+                  </pic:spPr>
+                </pic:pic>
+              </a:graphicData>
+            </a:graphic>
+          </wp:inline>
+        </w:drawing>
+      </w:r>
+    </w:p>
+    <w:p>
+      <w:pPr>
+        <w:spacing w:before="100" w:beforeAutospacing="1" w:after="100" w:afterAutospacing="1" w:line="240" w:lineRule="auto"/>
+        <w:rPr>
+          <w:rFonts w:ascii="Segoe UI" w:hAnsi="Segoe UI" w:cs="Segoe UI"/>
+          <w:color w:val="0D0D0D"/>
+          <w:sz w:val="20"/>
+          <w:shd w:val="clear" w:color="auto" w:fill="FFFFFF"/>
+        </w:rPr>
+      </w:pPr>
+      <w:r>
+        <w:rPr>
+          <w:rFonts w:ascii="Segoe UI" w:hAnsi="Segoe UI" w:cs="Segoe UI"/>
+          <w:color w:val="0D0D0D"/>
+          <w:sz w:val="20"/>
+          <w:shd w:val="clear" w:color="auto" w:fill="FFFFFF"/>
+        </w:rPr>
+        <w:t>En la capa de domain el método responsable de listar todas las actividades es toString en la clase de Project, este a su vez usa el método de data que toma un linkedlist con las actividades que quiere listar</w:t>
+      </w:r>
+      <w:r>
+        <w:rPr>
+          <w:rFonts w:ascii="Segoe UI" w:hAnsi="Segoe UI" w:cs="Segoe UI"/>
+          <w:color w:val="0D0D0D"/>
+          <w:sz w:val="20"/>
+          <w:shd w:val="clear" w:color="auto" w:fill="FFFFFF"/>
+        </w:rPr>
+        <w:t>. En la capa de presentación, el método encargado es actionList</w:t>
+      </w:r>
+    </w:p>
+    <w:p>
+      <w:pPr>
+        <w:spacing w:before="100" w:beforeAutospacing="1" w:after="100" w:afterAutospacing="1" w:line="240" w:lineRule="auto"/>
+        <w:rPr>
+          <w:rFonts w:ascii="Segoe UI" w:hAnsi="Segoe UI" w:cs="Segoe UI"/>
+          <w:color w:val="0D0D0D"/>
+          <w:sz w:val="20"/>
+          <w:shd w:val="clear" w:color="auto" w:fill="FFFFFF"/>
+        </w:rPr>
+      </w:pPr>
+      <w:r>
+        <w:rPr>
+          <w:noProof/>
+          <w:lang w:eastAsia="es-CO"/>
+        </w:rPr>
+        <w:drawing>
+          <wp:inline distT="0" distB="0" distL="0" distR="0" wp14:anchorId="1271CF30" wp14:editId="53098C13">
+            <wp:extent cx="5612130" cy="293370"/>
+            <wp:effectExtent l="0" t="0" r="7620" b="0"/>
+            <wp:docPr id="28" name="Imagen 28"/>
+            <wp:cNvGraphicFramePr>
+              <a:graphicFrameLocks xmlns:a="http://schemas.openxmlformats.org/drawingml/2006/main" noChangeAspect="1"/>
+            </wp:cNvGraphicFramePr>
+            <a:graphic xmlns:a="http://schemas.openxmlformats.org/drawingml/2006/main">
+              <a:graphicData uri="http://schemas.openxmlformats.org/drawingml/2006/picture">
+                <pic:pic xmlns:pic="http://schemas.openxmlformats.org/drawingml/2006/picture">
+                  <pic:nvPicPr>
+                    <pic:cNvPr id="1" name=""/>
+                    <pic:cNvPicPr/>
+                  </pic:nvPicPr>
+                  <pic:blipFill>
+                    <a:blip r:embed="rId38"/>
+                    <a:stretch>
+                      <a:fillRect/>
+                    </a:stretch>
+                  </pic:blipFill>
+                  <pic:spPr>
+                    <a:xfrm>
+                      <a:off x="0" y="0"/>
+                      <a:ext cx="5612130" cy="293370"/>
+                    </a:xfrm>
+                    <a:prstGeom prst="rect">
+                      <a:avLst/>
+                    </a:prstGeom>
+                  </pic:spPr>
+                </pic:pic>
+              </a:graphicData>
+            </a:graphic>
+          </wp:inline>
+        </w:drawing>
+      </w:r>
+    </w:p>
+    <w:p>
+      <w:pPr>
+        <w:spacing w:before="100" w:beforeAutospacing="1" w:after="100" w:afterAutospacing="1" w:line="240" w:lineRule="auto"/>
+        <w:rPr>
+          <w:rFonts w:ascii="Segoe UI" w:hAnsi="Segoe UI" w:cs="Segoe UI"/>
+          <w:color w:val="0D0D0D"/>
+          <w:sz w:val="20"/>
+          <w:shd w:val="clear" w:color="auto" w:fill="FFFFFF"/>
+        </w:rPr>
+      </w:pPr>
+      <w:r>
+        <w:rPr>
+          <w:noProof/>
+          <w:lang w:eastAsia="es-CO"/>
+        </w:rPr>
+        <w:drawing>
+          <wp:inline distT="0" distB="0" distL="0" distR="0" wp14:anchorId="486441AA" wp14:editId="03678D22">
+            <wp:extent cx="4140403" cy="984739"/>
+            <wp:effectExtent l="0" t="0" r="0" b="6350"/>
+            <wp:docPr id="29" name="Imagen 29"/>
+            <wp:cNvGraphicFramePr>
+              <a:graphicFrameLocks xmlns:a="http://schemas.openxmlformats.org/drawingml/2006/main" noChangeAspect="1"/>
+            </wp:cNvGraphicFramePr>
+            <a:graphic xmlns:a="http://schemas.openxmlformats.org/drawingml/2006/main">
+              <a:graphicData uri="http://schemas.openxmlformats.org/drawingml/2006/picture">
+                <pic:pic xmlns:pic="http://schemas.openxmlformats.org/drawingml/2006/picture">
+                  <pic:nvPicPr>
+                    <pic:cNvPr id="1" name=""/>
+                    <pic:cNvPicPr/>
+                  </pic:nvPicPr>
+                  <pic:blipFill>
+                    <a:blip r:embed="rId39"/>
+                    <a:stretch>
+                      <a:fillRect/>
+                    </a:stretch>
+                  </pic:blipFill>
+                  <pic:spPr>
+                    <a:xfrm>
+                      <a:off x="0" y="0"/>
+                      <a:ext cx="4153536" cy="987863"/>
+                    </a:xfrm>
+                    <a:prstGeom prst="rect">
+                      <a:avLst/>
+                    </a:prstGeom>
+                  </pic:spPr>
+                </pic:pic>
+              </a:graphicData>
+            </a:graphic>
+          </wp:inline>
+        </w:drawing>
+      </w:r>
+    </w:p>
+    <w:p>
+      <w:pPr>
+        <w:spacing w:before="100" w:beforeAutospacing="1" w:after="100" w:afterAutospacing="1" w:line="240" w:lineRule="auto"/>
+        <w:rPr>
+          <w:rFonts w:ascii="Segoe UI" w:hAnsi="Segoe UI" w:cs="Segoe UI"/>
+          <w:color w:val="0D0D0D"/>
+          <w:sz w:val="20"/>
+          <w:shd w:val="clear" w:color="auto" w:fill="FFFFFF"/>
+        </w:rPr>
+      </w:pPr>
+      <w:r>
+        <w:rPr>
+          <w:rFonts w:ascii="Segoe UI" w:hAnsi="Segoe UI" w:cs="Segoe UI"/>
+          <w:color w:val="0D0D0D"/>
+          <w:sz w:val="20"/>
+          <w:shd w:val="clear" w:color="auto" w:fill="FFFFFF"/>
+        </w:rPr>
+        <w:lastRenderedPageBreak/>
+        <w:t xml:space="preserve"> </w:t>
+      </w:r>
+      <w:r>
+        <w:rPr>
+          <w:noProof/>
+          <w:lang w:eastAsia="es-CO"/>
+        </w:rPr>
+        <w:drawing>
+          <wp:inline distT="0" distB="0" distL="0" distR="0" wp14:anchorId="23F5F9B7" wp14:editId="4ACDD9F8">
+            <wp:extent cx="3525927" cy="1599649"/>
+            <wp:effectExtent l="0" t="0" r="0" b="635"/>
+            <wp:docPr id="30" name="Imagen 30"/>
+            <wp:cNvGraphicFramePr>
+              <a:graphicFrameLocks xmlns:a="http://schemas.openxmlformats.org/drawingml/2006/main" noChangeAspect="1"/>
+            </wp:cNvGraphicFramePr>
+            <a:graphic xmlns:a="http://schemas.openxmlformats.org/drawingml/2006/main">
+              <a:graphicData uri="http://schemas.openxmlformats.org/drawingml/2006/picture">
+                <pic:pic xmlns:pic="http://schemas.openxmlformats.org/drawingml/2006/picture">
+                  <pic:nvPicPr>
+                    <pic:cNvPr id="1" name=""/>
+                    <pic:cNvPicPr/>
+                  </pic:nvPicPr>
+                  <pic:blipFill>
+                    <a:blip r:embed="rId40"/>
+                    <a:stretch>
+                      <a:fillRect/>
+                    </a:stretch>
+                  </pic:blipFill>
+                  <pic:spPr>
+                    <a:xfrm>
+                      <a:off x="0" y="0"/>
+                      <a:ext cx="3539830" cy="1605956"/>
+                    </a:xfrm>
+                    <a:prstGeom prst="rect">
+                      <a:avLst/>
+                    </a:prstGeom>
+                  </pic:spPr>
+                </pic:pic>
+              </a:graphicData>
+            </a:graphic>
+          </wp:inline>
+        </w:drawing>
+      </w:r>
+    </w:p>
+    <w:p>
+      <w:pPr>
+        <w:spacing w:before="100" w:beforeAutospacing="1" w:after="100" w:afterAutospacing="1" w:line="240" w:lineRule="auto"/>
+        <w:rPr>
+          <w:rFonts w:ascii="Segoe UI" w:hAnsi="Segoe UI" w:cs="Segoe UI"/>
+          <w:color w:val="0D0D0D"/>
+          <w:sz w:val="20"/>
+          <w:shd w:val="clear" w:color="auto" w:fill="FFFFFF"/>
+        </w:rPr>
+      </w:pPr>
+      <w:r>
+        <w:rPr>
+          <w:noProof/>
+          <w:lang w:eastAsia="es-CO"/>
+        </w:rPr>
+        <w:drawing>
+          <wp:inline distT="0" distB="0" distL="0" distR="0" wp14:anchorId="5C1C3C42" wp14:editId="0F1C7E82">
+            <wp:extent cx="3740103" cy="241402"/>
+            <wp:effectExtent l="0" t="0" r="0" b="6350"/>
+            <wp:docPr id="31" name="Imagen 31"/>
+            <wp:cNvGraphicFramePr>
+              <a:graphicFrameLocks xmlns:a="http://schemas.openxmlformats.org/drawingml/2006/main" noChangeAspect="1"/>
+            </wp:cNvGraphicFramePr>
+            <a:graphic xmlns:a="http://schemas.openxmlformats.org/drawingml/2006/main">
+              <a:graphicData uri="http://schemas.openxmlformats.org/drawingml/2006/picture">
+                <pic:pic xmlns:pic="http://schemas.openxmlformats.org/drawingml/2006/picture">
+                  <pic:nvPicPr>
+                    <pic:cNvPr id="1" name=""/>
+                    <pic:cNvPicPr/>
+                  </pic:nvPicPr>
+                  <pic:blipFill rotWithShape="1">
+                    <a:blip r:embed="rId41"/>
+                    <a:srcRect t="13553" b="49144"/>
+                    <a:stretch/>
+                  </pic:blipFill>
+                  <pic:spPr bwMode="auto">
+                    <a:xfrm>
+                      <a:off x="0" y="0"/>
+                      <a:ext cx="3743325" cy="241610"/>
+                    </a:xfrm>
+                    <a:prstGeom prst="rect">
+                      <a:avLst/>
+                    </a:prstGeom>
+                    <a:ln>
+                      <a:noFill/>
+                    </a:ln>
+                    <a:extLst>
+                      <a:ext uri="{53640926-AAD7-44D8-BBD7-CCE9431645EC}">
+                        <a14:shadowObscured xmlns:a14="http://schemas.microsoft.com/office/drawing/2010/main"/>
+                      </a:ext>
+                    </a:extLst>
+                  </pic:spPr>
+                </pic:pic>
+              </a:graphicData>
+            </a:graphic>
+          </wp:inline>
+        </w:drawing>
+      </w:r>
+    </w:p>
+    <w:p>
+      <w:pPr>
+        <w:spacing w:before="100" w:beforeAutospacing="1" w:after="100" w:afterAutospacing="1" w:line="240" w:lineRule="auto"/>
+        <w:rPr>
+          <w:rFonts w:ascii="Segoe UI" w:hAnsi="Segoe UI" w:cs="Segoe UI"/>
+          <w:color w:val="0D0D0D"/>
+          <w:sz w:val="20"/>
+          <w:shd w:val="clear" w:color="auto" w:fill="FFFFFF"/>
+        </w:rPr>
+      </w:pPr>
+      <w:r>
+        <w:rPr>
+          <w:rFonts w:ascii="Segoe UI" w:hAnsi="Segoe UI" w:cs="Segoe UI"/>
+          <w:color w:val="0D0D0D"/>
+          <w:sz w:val="20"/>
+          <w:shd w:val="clear" w:color="auto" w:fill="FFFFFF"/>
+        </w:rPr>
+        <w:t>Crearemos una nueva actividad compuesta por tres simple, después de ello verificaremos que, al consultar, verdaderamente existan</w:t>
+      </w:r>
+      <w:r>
+        <w:rPr>
+          <w:rFonts w:ascii="Segoe UI" w:hAnsi="Segoe UI" w:cs="Segoe UI"/>
+          <w:color w:val="0D0D0D"/>
+          <w:sz w:val="20"/>
+          <w:shd w:val="clear" w:color="auto" w:fill="FFFFFF"/>
+        </w:rPr>
+        <w:t xml:space="preserve"> y calculamos que el </w:t>
+      </w:r>
+      <w:r>
+        <w:rPr>
+          <w:rFonts w:ascii="Segoe UI" w:hAnsi="Segoe UI" w:cs="Segoe UI"/>
+          <w:color w:val="0D0D0D"/>
+          <w:sz w:val="20"/>
+          <w:shd w:val="clear" w:color="auto" w:fill="FFFFFF"/>
+        </w:rPr>
+        <w:t>tiempo de</w:t>
+      </w:r>
+      <w:r>
+        <w:rPr>
+          <w:rFonts w:ascii="Segoe UI" w:hAnsi="Segoe UI" w:cs="Segoe UI"/>
+          <w:color w:val="0D0D0D"/>
+          <w:sz w:val="20"/>
+          <w:shd w:val="clear" w:color="auto" w:fill="FFFFFF"/>
+        </w:rPr>
+        <w:t xml:space="preserve"> la actividad compuesta sea correcto</w:t>
+      </w:r>
+    </w:p>
+    <w:p>
+      <w:pPr>
+        <w:spacing w:before="100" w:beforeAutospacing="1" w:after="100" w:afterAutospacing="1" w:line="240" w:lineRule="auto"/>
+        <w:rPr>
+          <w:rFonts w:ascii="Segoe UI" w:hAnsi="Segoe UI" w:cs="Segoe UI"/>
+          <w:color w:val="0D0D0D"/>
+          <w:sz w:val="20"/>
+          <w:shd w:val="clear" w:color="auto" w:fill="FFFFFF"/>
+        </w:rPr>
+      </w:pPr>
+      <w:r>
+        <w:rPr>
+          <w:noProof/>
+          <w:lang w:eastAsia="es-CO"/>
+        </w:rPr>
+        <w:drawing>
+          <wp:inline distT="0" distB="0" distL="0" distR="0" wp14:anchorId="46646F0B" wp14:editId="1D374A47">
+            <wp:extent cx="3500329" cy="4162348"/>
+            <wp:effectExtent l="0" t="0" r="5080" b="0"/>
+            <wp:docPr id="32" name="Imagen 32"/>
+            <wp:cNvGraphicFramePr>
+              <a:graphicFrameLocks xmlns:a="http://schemas.openxmlformats.org/drawingml/2006/main" noChangeAspect="1"/>
+            </wp:cNvGraphicFramePr>
+            <a:graphic xmlns:a="http://schemas.openxmlformats.org/drawingml/2006/main">
+              <a:graphicData uri="http://schemas.openxmlformats.org/drawingml/2006/picture">
+                <pic:pic xmlns:pic="http://schemas.openxmlformats.org/drawingml/2006/picture">
+                  <pic:nvPicPr>
+                    <pic:cNvPr id="1" name=""/>
+                    <pic:cNvPicPr/>
+                  </pic:nvPicPr>
+                  <pic:blipFill>
+                    <a:blip r:embed="rId42"/>
+                    <a:stretch>
+                      <a:fillRect/>
+                    </a:stretch>
+                  </pic:blipFill>
+                  <pic:spPr>
+                    <a:xfrm>
+                      <a:off x="0" y="0"/>
+                      <a:ext cx="3506696" cy="4169919"/>
+                    </a:xfrm>
+                    <a:prstGeom prst="rect">
+                      <a:avLst/>
+                    </a:prstGeom>
+                  </pic:spPr>
+                </pic:pic>
+              </a:graphicData>
+            </a:graphic>
+          </wp:inline>
+        </w:drawing>
+      </w:r>
+    </w:p>
+    <w:p>
+      <w:pPr>
+        <w:spacing w:before="100" w:beforeAutospacing="1" w:after="100" w:afterAutospacing="1" w:line="240" w:lineRule="auto"/>
+        <w:rPr>
+          <w:rFonts w:ascii="Segoe UI" w:hAnsi="Segoe UI" w:cs="Segoe UI"/>
+          <w:color w:val="0D0D0D"/>
+          <w:sz w:val="20"/>
+          <w:shd w:val="clear" w:color="auto" w:fill="FFFFFF"/>
+        </w:rPr>
+      </w:pPr>
+      <w:r>
+        <w:rPr>
+          <w:noProof/>
+          <w:lang w:eastAsia="es-CO"/>
+        </w:rPr>
+        <w:drawing>
+          <wp:inline distT="0" distB="0" distL="0" distR="0" wp14:anchorId="0F7D478D" wp14:editId="54AE47A8">
+            <wp:extent cx="3284524" cy="948288"/>
+            <wp:effectExtent l="0" t="0" r="0" b="4445"/>
+            <wp:docPr id="33" name="Imagen 33"/>
+            <wp:cNvGraphicFramePr>
+              <a:graphicFrameLocks xmlns:a="http://schemas.openxmlformats.org/drawingml/2006/main" noChangeAspect="1"/>
+            </wp:cNvGraphicFramePr>
+            <a:graphic xmlns:a="http://schemas.openxmlformats.org/drawingml/2006/main">
+              <a:graphicData uri="http://schemas.openxmlformats.org/drawingml/2006/picture">
+                <pic:pic xmlns:pic="http://schemas.openxmlformats.org/drawingml/2006/picture">
+                  <pic:nvPicPr>
+                    <pic:cNvPr id="1" name=""/>
+                    <pic:cNvPicPr/>
+                  </pic:nvPicPr>
+                  <pic:blipFill>
+                    <a:blip r:embed="rId43"/>
+                    <a:stretch>
+                      <a:fillRect/>
+                    </a:stretch>
+                  </pic:blipFill>
+                  <pic:spPr>
+                    <a:xfrm>
+                      <a:off x="0" y="0"/>
+                      <a:ext cx="3296754" cy="951819"/>
+                    </a:xfrm>
+                    <a:prstGeom prst="rect">
+                      <a:avLst/>
+                    </a:prstGeom>
+                  </pic:spPr>
+                </pic:pic>
+              </a:graphicData>
+            </a:graphic>
+          </wp:inline>
+        </w:drawing>
+      </w:r>
+    </w:p>
+    <w:p>
+      <w:pPr>
+        <w:spacing w:before="100" w:beforeAutospacing="1" w:after="100" w:afterAutospacing="1" w:line="240" w:lineRule="auto"/>
+        <w:rPr>
+          <w:rFonts w:ascii="Segoe UI" w:hAnsi="Segoe UI" w:cs="Segoe UI"/>
+          <w:color w:val="0D0D0D"/>
+          <w:sz w:val="20"/>
+          <w:shd w:val="clear" w:color="auto" w:fill="FFFFFF"/>
+        </w:rPr>
+      </w:pPr>
+      <w:bookmarkStart w:id="0" w:name="_GoBack"/>
+      <w:bookmarkEnd w:id="0"/>
+    </w:p>
+    <w:p>
+      <w:pPr>
+        <w:spacing w:before="100" w:beforeAutospacing="1" w:after="100" w:afterAutospacing="1" w:line="240" w:lineRule="auto"/>
+        <w:rPr>
+          <w:rFonts w:ascii="Segoe UI" w:hAnsi="Segoe UI" w:cs="Segoe UI"/>
+          <w:color w:val="0D0D0D"/>
+          <w:sz w:val="20"/>
+          <w:shd w:val="clear" w:color="auto" w:fill="FFFFFF"/>
         </w:rPr>
       </w:pPr>
     </w:p>

</xml_diff>

<commit_message>
Todo el lab04 ok, por favor verificar y si hay algo que mejorar en pruebas, diagramas, word o pruebas hacerlo siempre y cuando funcioné, es decir siempre y cuando al correr las pruebas de nuevo al refactorizar corra todo igual
</commit_message>
<xml_diff>
--- a/Laboratorio 04.docx
+++ b/Laboratorio 04.docx
@@ -608,7 +608,7 @@
                     <pic:cNvPicPr/>
                   </pic:nvPicPr>
                   <pic:blipFill>
-                    <a:blip r:embed="rId4"/>
+                    <a:blip r:embed="rId5"/>
                     <a:stretch>
                       <a:fillRect/>
                     </a:stretch>
@@ -652,7 +652,7 @@
                     <pic:cNvPicPr/>
                   </pic:nvPicPr>
                   <pic:blipFill>
-                    <a:blip r:embed="rId5"/>
+                    <a:blip r:embed="rId6"/>
                     <a:stretch>
                       <a:fillRect/>
                     </a:stretch>
@@ -733,7 +733,7 @@
                     <pic:cNvPicPr/>
                   </pic:nvPicPr>
                   <pic:blipFill>
-                    <a:blip r:embed="rId6"/>
+                    <a:blip r:embed="rId7"/>
                     <a:stretch>
                       <a:fillRect/>
                     </a:stretch>
@@ -804,7 +804,7 @@
                     <pic:cNvPicPr/>
                   </pic:nvPicPr>
                   <pic:blipFill>
-                    <a:blip r:embed="rId7"/>
+                    <a:blip r:embed="rId8"/>
                     <a:stretch>
                       <a:fillRect/>
                     </a:stretch>
@@ -848,7 +848,7 @@
                     <pic:cNvPicPr/>
                   </pic:nvPicPr>
                   <pic:blipFill>
-                    <a:blip r:embed="rId8"/>
+                    <a:blip r:embed="rId9"/>
                     <a:stretch>
                       <a:fillRect/>
                     </a:stretch>
@@ -891,7 +891,7 @@
                     <pic:cNvPicPr/>
                   </pic:nvPicPr>
                   <pic:blipFill>
-                    <a:blip r:embed="rId9"/>
+                    <a:blip r:embed="rId10"/>
                     <a:stretch>
                       <a:fillRect/>
                     </a:stretch>
@@ -934,7 +934,7 @@
                     <pic:cNvPicPr/>
                   </pic:nvPicPr>
                   <pic:blipFill>
-                    <a:blip r:embed="rId10"/>
+                    <a:blip r:embed="rId11"/>
                     <a:stretch>
                       <a:fillRect/>
                     </a:stretch>
@@ -978,7 +978,7 @@
                     <pic:cNvPicPr/>
                   </pic:nvPicPr>
                   <pic:blipFill>
-                    <a:blip r:embed="rId11"/>
+                    <a:blip r:embed="rId12"/>
                     <a:stretch>
                       <a:fillRect/>
                     </a:stretch>
@@ -1022,7 +1022,7 @@
                     <pic:cNvPicPr/>
                   </pic:nvPicPr>
                   <pic:blipFill>
-                    <a:blip r:embed="rId12"/>
+                    <a:blip r:embed="rId13"/>
                     <a:stretch>
                       <a:fillRect/>
                     </a:stretch>
@@ -1065,7 +1065,7 @@
                     <pic:cNvPicPr/>
                   </pic:nvPicPr>
                   <pic:blipFill>
-                    <a:blip r:embed="rId13"/>
+                    <a:blip r:embed="rId14"/>
                     <a:stretch>
                       <a:fillRect/>
                     </a:stretch>
@@ -1108,7 +1108,7 @@
                     <pic:cNvPicPr/>
                   </pic:nvPicPr>
                   <pic:blipFill>
-                    <a:blip r:embed="rId14"/>
+                    <a:blip r:embed="rId15"/>
                     <a:stretch>
                       <a:fillRect/>
                     </a:stretch>
@@ -1151,7 +1151,7 @@
                     <pic:cNvPicPr/>
                   </pic:nvPicPr>
                   <pic:blipFill>
-                    <a:blip r:embed="rId15"/>
+                    <a:blip r:embed="rId16"/>
                     <a:stretch>
                       <a:fillRect/>
                     </a:stretch>
@@ -1195,7 +1195,7 @@
                     <pic:cNvPicPr/>
                   </pic:nvPicPr>
                   <pic:blipFill>
-                    <a:blip r:embed="rId16"/>
+                    <a:blip r:embed="rId17"/>
                     <a:stretch>
                       <a:fillRect/>
                     </a:stretch>
@@ -1238,7 +1238,7 @@
                     <pic:cNvPicPr/>
                   </pic:nvPicPr>
                   <pic:blipFill>
-                    <a:blip r:embed="rId17"/>
+                    <a:blip r:embed="rId18"/>
                     <a:stretch>
                       <a:fillRect/>
                     </a:stretch>
@@ -1291,7 +1291,7 @@
                     <pic:cNvPicPr/>
                   </pic:nvPicPr>
                   <pic:blipFill>
-                    <a:blip r:embed="rId18"/>
+                    <a:blip r:embed="rId19"/>
                     <a:stretch>
                       <a:fillRect/>
                     </a:stretch>
@@ -1335,7 +1335,7 @@
                     <pic:cNvPicPr/>
                   </pic:nvPicPr>
                   <pic:blipFill>
-                    <a:blip r:embed="rId19"/>
+                    <a:blip r:embed="rId20"/>
                     <a:stretch>
                       <a:fillRect/>
                     </a:stretch>
@@ -1423,7 +1423,7 @@
                     <pic:cNvPicPr/>
                   </pic:nvPicPr>
                   <pic:blipFill>
-                    <a:blip r:embed="rId20"/>
+                    <a:blip r:embed="rId21"/>
                     <a:stretch>
                       <a:fillRect/>
                     </a:stretch>
@@ -1486,7 +1486,7 @@
                     <pic:cNvPicPr/>
                   </pic:nvPicPr>
                   <pic:blipFill>
-                    <a:blip r:embed="rId21"/>
+                    <a:blip r:embed="rId22"/>
                     <a:stretch>
                       <a:fillRect/>
                     </a:stretch>
@@ -1529,7 +1529,7 @@
                     <pic:cNvPicPr/>
                   </pic:nvPicPr>
                   <pic:blipFill>
-                    <a:blip r:embed="rId22"/>
+                    <a:blip r:embed="rId23"/>
                     <a:stretch>
                       <a:fillRect/>
                     </a:stretch>
@@ -1572,7 +1572,7 @@
                     <pic:cNvPicPr/>
                   </pic:nvPicPr>
                   <pic:blipFill>
-                    <a:blip r:embed="rId23"/>
+                    <a:blip r:embed="rId24"/>
                     <a:stretch>
                       <a:fillRect/>
                     </a:stretch>
@@ -1823,7 +1823,7 @@
                     <pic:cNvPicPr/>
                   </pic:nvPicPr>
                   <pic:blipFill>
-                    <a:blip r:embed="rId24"/>
+                    <a:blip r:embed="rId25"/>
                     <a:stretch>
                       <a:fillRect/>
                     </a:stretch>
@@ -1939,7 +1939,7 @@
                     <pic:cNvPicPr/>
                   </pic:nvPicPr>
                   <pic:blipFill>
-                    <a:blip r:embed="rId25"/>
+                    <a:blip r:embed="rId26"/>
                     <a:stretch>
                       <a:fillRect/>
                     </a:stretch>
@@ -2161,7 +2161,7 @@
                     <pic:cNvPicPr/>
                   </pic:nvPicPr>
                   <pic:blipFill>
-                    <a:blip r:embed="rId26"/>
+                    <a:blip r:embed="rId27"/>
                     <a:stretch>
                       <a:fillRect/>
                     </a:stretch>
@@ -2211,7 +2211,7 @@
                     <pic:cNvPicPr/>
                   </pic:nvPicPr>
                   <pic:blipFill>
-                    <a:blip r:embed="rId27"/>
+                    <a:blip r:embed="rId28"/>
                     <a:stretch>
                       <a:fillRect/>
                     </a:stretch>
@@ -2278,7 +2278,7 @@
                     <pic:cNvPicPr/>
                   </pic:nvPicPr>
                   <pic:blipFill>
-                    <a:blip r:embed="rId28"/>
+                    <a:blip r:embed="rId29"/>
                     <a:stretch>
                       <a:fillRect/>
                     </a:stretch>
@@ -2353,7 +2353,7 @@
                     <pic:cNvPicPr/>
                   </pic:nvPicPr>
                   <pic:blipFill>
-                    <a:blip r:embed="rId29"/>
+                    <a:blip r:embed="rId30"/>
                     <a:stretch>
                       <a:fillRect/>
                     </a:stretch>
@@ -2428,7 +2428,7 @@
                     <pic:cNvPicPr/>
                   </pic:nvPicPr>
                   <pic:blipFill>
-                    <a:blip r:embed="rId30"/>
+                    <a:blip r:embed="rId31"/>
                     <a:stretch>
                       <a:fillRect/>
                     </a:stretch>
@@ -2494,7 +2494,7 @@
                     <pic:cNvPicPr/>
                   </pic:nvPicPr>
                   <pic:blipFill>
-                    <a:blip r:embed="rId31"/>
+                    <a:blip r:embed="rId32"/>
                     <a:stretch>
                       <a:fillRect/>
                     </a:stretch>
@@ -2561,7 +2561,7 @@
                     <pic:cNvPicPr/>
                   </pic:nvPicPr>
                   <pic:blipFill>
-                    <a:blip r:embed="rId32"/>
+                    <a:blip r:embed="rId33"/>
                     <a:stretch>
                       <a:fillRect/>
                     </a:stretch>
@@ -2603,14 +2603,12 @@
         <w:spacing w:before="100" w:beforeAutospacing="1" w:after="100" w:afterAutospacing="1" w:line="240" w:lineRule="auto"/>
         <w:rPr>
           <w:rFonts w:eastAsia="Times New Roman" w:cs="Times New Roman"/>
-          <w:highlight w:val="yellow"/>
           <w:lang w:eastAsia="es-CO"/>
         </w:rPr>
       </w:pPr>
       <w:r>
         <w:rPr>
           <w:rFonts w:eastAsia="Times New Roman" w:cs="Times New Roman"/>
-          <w:highlight w:val="yellow"/>
           <w:lang w:eastAsia="es-CO"/>
         </w:rPr>
         <w:t>Otro error es que nada me impide que haya dos actividades con el mismo nombre y esto no se debe poder pasar.</w:t>
@@ -2621,14 +2619,12 @@
         <w:spacing w:before="100" w:beforeAutospacing="1" w:after="100" w:afterAutospacing="1" w:line="240" w:lineRule="auto"/>
         <w:rPr>
           <w:rFonts w:eastAsia="Times New Roman" w:cs="Times New Roman"/>
-          <w:highlight w:val="yellow"/>
           <w:lang w:eastAsia="es-CO"/>
         </w:rPr>
       </w:pPr>
       <w:r>
         <w:rPr>
           <w:rFonts w:eastAsia="Times New Roman" w:cs="Times New Roman"/>
-          <w:highlight w:val="yellow"/>
           <w:lang w:eastAsia="es-CO"/>
         </w:rPr>
         <w:t>Que sucede cuando dije que una actividad era paralela o secuencial (compuesta) pero no le pongo sub-actividades, el código lo va a reconocer como una actividad simple, pero van a existir errores respecto a tiempo y la palabra paralelo o secuencial.</w:t>
@@ -2639,14 +2635,12 @@
         <w:spacing w:before="100" w:beforeAutospacing="1" w:after="100" w:afterAutospacing="1" w:line="240" w:lineRule="auto"/>
         <w:rPr>
           <w:rFonts w:eastAsia="Times New Roman" w:cs="Times New Roman"/>
-          <w:highlight w:val="yellow"/>
           <w:lang w:eastAsia="es-CO"/>
         </w:rPr>
       </w:pPr>
       <w:r>
         <w:rPr>
           <w:rFonts w:eastAsia="Times New Roman" w:cs="Times New Roman"/>
-          <w:highlight w:val="yellow"/>
           <w:lang w:eastAsia="es-CO"/>
         </w:rPr>
         <w:t>Lo mismo sucede si diseño una actividad simple (con tiempo) pero le pongo actividades, el código lo reconocerá como una actividad compuesta y habrá conflictos con el entero del tiempo y la palabra paralelo o secuencial.</w:t>
@@ -2663,7 +2657,6 @@
       <w:r>
         <w:rPr>
           <w:rFonts w:eastAsia="Times New Roman" w:cs="Times New Roman"/>
-          <w:highlight w:val="yellow"/>
           <w:lang w:eastAsia="es-CO"/>
         </w:rPr>
         <w:t>Para una actividad compuesta, nada me impide que ponga otra palabra distinta a secuencial y paralelo, si pongo ejemplo “pepito” lo reconoce como un paralelo y es incoherente, lo mismo si pongo “Carlos”, lo reconocerá como secuencial</w:t>
@@ -2714,7 +2707,7 @@
                     <pic:cNvPicPr/>
                   </pic:nvPicPr>
                   <pic:blipFill>
-                    <a:blip r:embed="rId33"/>
+                    <a:blip r:embed="rId34"/>
                     <a:stretch>
                       <a:fillRect/>
                     </a:stretch>
@@ -2765,17 +2758,8 @@
           <w:rFonts w:eastAsia="Times New Roman" w:cs="Times New Roman"/>
           <w:lang w:eastAsia="es-CO"/>
         </w:rPr>
-        <w:t xml:space="preserve">En la capa de presentación, el método encargado de añadir actividades es </w:t>
-      </w:r>
-      <w:proofErr w:type="spellStart"/>
-      <w:r>
-        <w:rPr>
-          <w:rFonts w:eastAsia="Times New Roman" w:cs="Times New Roman"/>
-          <w:lang w:eastAsia="es-CO"/>
-        </w:rPr>
-        <w:t>ActionAdd</w:t>
-      </w:r>
-      <w:proofErr w:type="spellEnd"/>
+        <w:t>En la capa de presentación, el método encargado de añadir actividades es ActionAdd</w:t>
+      </w:r>
     </w:p>
     <w:p>
       <w:pPr>
@@ -2817,7 +2801,7 @@
                     <pic:cNvPicPr/>
                   </pic:nvPicPr>
                   <pic:blipFill>
-                    <a:blip r:embed="rId34"/>
+                    <a:blip r:embed="rId35"/>
                     <a:stretch>
                       <a:fillRect/>
                     </a:stretch>
@@ -2878,7 +2862,7 @@
                     <pic:cNvPicPr/>
                   </pic:nvPicPr>
                   <pic:blipFill>
-                    <a:blip r:embed="rId35"/>
+                    <a:blip r:embed="rId36"/>
                     <a:stretch>
                       <a:fillRect/>
                     </a:stretch>
@@ -2930,7 +2914,7 @@
                     <pic:cNvPicPr/>
                   </pic:nvPicPr>
                   <pic:blipFill>
-                    <a:blip r:embed="rId36"/>
+                    <a:blip r:embed="rId37"/>
                     <a:stretch>
                       <a:fillRect/>
                     </a:stretch>
@@ -2982,7 +2966,7 @@
                     <pic:cNvPicPr/>
                   </pic:nvPicPr>
                   <pic:blipFill>
-                    <a:blip r:embed="rId37"/>
+                    <a:blip r:embed="rId38"/>
                     <a:stretch>
                       <a:fillRect/>
                     </a:stretch>
@@ -3063,7 +3047,7 @@
                     <pic:cNvPicPr/>
                   </pic:nvPicPr>
                   <pic:blipFill>
-                    <a:blip r:embed="rId38"/>
+                    <a:blip r:embed="rId39"/>
                     <a:stretch>
                       <a:fillRect/>
                     </a:stretch>
@@ -3115,7 +3099,7 @@
                     <pic:cNvPicPr/>
                   </pic:nvPicPr>
                   <pic:blipFill>
-                    <a:blip r:embed="rId39"/>
+                    <a:blip r:embed="rId40"/>
                     <a:stretch>
                       <a:fillRect/>
                     </a:stretch>
@@ -3177,7 +3161,7 @@
                     <pic:cNvPicPr/>
                   </pic:nvPicPr>
                   <pic:blipFill>
-                    <a:blip r:embed="rId40"/>
+                    <a:blip r:embed="rId41"/>
                     <a:stretch>
                       <a:fillRect/>
                     </a:stretch>
@@ -3229,7 +3213,7 @@
                     <pic:cNvPicPr/>
                   </pic:nvPicPr>
                   <pic:blipFill rotWithShape="1">
-                    <a:blip r:embed="rId41"/>
+                    <a:blip r:embed="rId42"/>
                     <a:srcRect t="13553" b="49144"/>
                     <a:stretch/>
                   </pic:blipFill>
@@ -3335,7 +3319,7 @@
                     <pic:cNvPicPr/>
                   </pic:nvPicPr>
                   <pic:blipFill>
-                    <a:blip r:embed="rId42"/>
+                    <a:blip r:embed="rId43"/>
                     <a:stretch>
                       <a:fillRect/>
                     </a:stretch>
@@ -3387,7 +3371,7 @@
                     <pic:cNvPicPr/>
                   </pic:nvPicPr>
                   <pic:blipFill>
-                    <a:blip r:embed="rId43"/>
+                    <a:blip r:embed="rId44"/>
                     <a:stretch>
                       <a:fillRect/>
                     </a:stretch>
@@ -3418,8 +3402,75 @@
           <w:shd w:val="clear" w:color="auto" w:fill="FFFFFF"/>
         </w:rPr>
       </w:pPr>
-      <w:bookmarkStart w:id="0" w:name="_GoBack"/>
-      <w:bookmarkEnd w:id="0"/>
+      <w:r>
+        <w:rPr>
+          <w:noProof/>
+          <w:lang w:eastAsia="es-CO"/>
+        </w:rPr>
+        <w:lastRenderedPageBreak/>
+        <w:drawing>
+          <wp:inline distT="0" distB="0" distL="0" distR="0" wp14:anchorId="4AD95C7C" wp14:editId="72482FF8">
+            <wp:extent cx="5612130" cy="1327150"/>
+            <wp:effectExtent l="0" t="0" r="7620" b="6350"/>
+            <wp:docPr id="34" name="Imagen 34"/>
+            <wp:cNvGraphicFramePr>
+              <a:graphicFrameLocks xmlns:a="http://schemas.openxmlformats.org/drawingml/2006/main" noChangeAspect="1"/>
+            </wp:cNvGraphicFramePr>
+            <a:graphic xmlns:a="http://schemas.openxmlformats.org/drawingml/2006/main">
+              <a:graphicData uri="http://schemas.openxmlformats.org/drawingml/2006/picture">
+                <pic:pic xmlns:pic="http://schemas.openxmlformats.org/drawingml/2006/picture">
+                  <pic:nvPicPr>
+                    <pic:cNvPr id="1" name=""/>
+                    <pic:cNvPicPr/>
+                  </pic:nvPicPr>
+                  <pic:blipFill>
+                    <a:blip r:embed="rId45"/>
+                    <a:stretch>
+                      <a:fillRect/>
+                    </a:stretch>
+                  </pic:blipFill>
+                  <pic:spPr>
+                    <a:xfrm>
+                      <a:off x="0" y="0"/>
+                      <a:ext cx="5612130" cy="1327150"/>
+                    </a:xfrm>
+                    <a:prstGeom prst="rect">
+                      <a:avLst/>
+                    </a:prstGeom>
+                  </pic:spPr>
+                </pic:pic>
+              </a:graphicData>
+            </a:graphic>
+          </wp:inline>
+        </w:drawing>
+      </w:r>
+    </w:p>
+    <w:p>
+      <w:pPr>
+        <w:pStyle w:val="Prrafodelista"/>
+        <w:numPr>
+          <w:ilvl w:val="0"/>
+          <w:numId w:val="1"/>
+        </w:numPr>
+        <w:spacing w:before="100" w:beforeAutospacing="1" w:after="100" w:afterAutospacing="1" w:line="240" w:lineRule="auto"/>
+        <w:rPr>
+          <w:rFonts w:ascii="Segoe UI" w:hAnsi="Segoe UI" w:cs="Segoe UI"/>
+          <w:b/>
+          <w:color w:val="0D0D0D"/>
+          <w:sz w:val="20"/>
+          <w:shd w:val="clear" w:color="auto" w:fill="FFFFFF"/>
+        </w:rPr>
+      </w:pPr>
+      <w:r>
+        <w:rPr>
+          <w:rFonts w:ascii="Segoe UI" w:hAnsi="Segoe UI" w:cs="Segoe UI"/>
+          <w:b/>
+          <w:color w:val="0D0D0D"/>
+          <w:sz w:val="20"/>
+          <w:shd w:val="clear" w:color="auto" w:fill="FFFFFF"/>
+        </w:rPr>
+        <w:t>Nombre duplicado</w:t>
+      </w:r>
     </w:p>
     <w:p>
       <w:pPr>
@@ -3431,6 +3482,47 @@
           <w:shd w:val="clear" w:color="auto" w:fill="FFFFFF"/>
         </w:rPr>
       </w:pPr>
+      <w:r>
+        <w:rPr>
+          <w:noProof/>
+          <w:lang w:eastAsia="es-CO"/>
+        </w:rPr>
+        <w:drawing>
+          <wp:inline distT="0" distB="0" distL="0" distR="0" wp14:anchorId="2C84E950" wp14:editId="683101A4">
+            <wp:extent cx="3525196" cy="1484986"/>
+            <wp:effectExtent l="0" t="0" r="0" b="1270"/>
+            <wp:docPr id="39" name="Imagen 39"/>
+            <wp:cNvGraphicFramePr>
+              <a:graphicFrameLocks xmlns:a="http://schemas.openxmlformats.org/drawingml/2006/main" noChangeAspect="1"/>
+            </wp:cNvGraphicFramePr>
+            <a:graphic xmlns:a="http://schemas.openxmlformats.org/drawingml/2006/main">
+              <a:graphicData uri="http://schemas.openxmlformats.org/drawingml/2006/picture">
+                <pic:pic xmlns:pic="http://schemas.openxmlformats.org/drawingml/2006/picture">
+                  <pic:nvPicPr>
+                    <pic:cNvPr id="1" name=""/>
+                    <pic:cNvPicPr/>
+                  </pic:nvPicPr>
+                  <pic:blipFill>
+                    <a:blip r:embed="rId46"/>
+                    <a:stretch>
+                      <a:fillRect/>
+                    </a:stretch>
+                  </pic:blipFill>
+                  <pic:spPr>
+                    <a:xfrm>
+                      <a:off x="0" y="0"/>
+                      <a:ext cx="3553286" cy="1496819"/>
+                    </a:xfrm>
+                    <a:prstGeom prst="rect">
+                      <a:avLst/>
+                    </a:prstGeom>
+                  </pic:spPr>
+                </pic:pic>
+              </a:graphicData>
+            </a:graphic>
+          </wp:inline>
+        </w:drawing>
+      </w:r>
     </w:p>
     <w:p>
       <w:pPr>
@@ -3442,12 +3534,2985 @@
           <w:shd w:val="clear" w:color="auto" w:fill="FFFFFF"/>
         </w:rPr>
       </w:pPr>
-    </w:p>
-    <w:p>
-      <w:r>
+      <w:r>
+        <w:rPr>
+          <w:noProof/>
+          <w:lang w:eastAsia="es-CO"/>
+        </w:rPr>
+        <w:drawing>
+          <wp:inline distT="0" distB="0" distL="0" distR="0" wp14:anchorId="4785516A" wp14:editId="4A38B7E0">
+            <wp:extent cx="3130905" cy="1540405"/>
+            <wp:effectExtent l="0" t="0" r="0" b="3175"/>
+            <wp:docPr id="36" name="Imagen 36"/>
+            <wp:cNvGraphicFramePr>
+              <a:graphicFrameLocks xmlns:a="http://schemas.openxmlformats.org/drawingml/2006/main" noChangeAspect="1"/>
+            </wp:cNvGraphicFramePr>
+            <a:graphic xmlns:a="http://schemas.openxmlformats.org/drawingml/2006/main">
+              <a:graphicData uri="http://schemas.openxmlformats.org/drawingml/2006/picture">
+                <pic:pic xmlns:pic="http://schemas.openxmlformats.org/drawingml/2006/picture">
+                  <pic:nvPicPr>
+                    <pic:cNvPr id="1" name=""/>
+                    <pic:cNvPicPr/>
+                  </pic:nvPicPr>
+                  <pic:blipFill>
+                    <a:blip r:embed="rId47"/>
+                    <a:stretch>
+                      <a:fillRect/>
+                    </a:stretch>
+                  </pic:blipFill>
+                  <pic:spPr>
+                    <a:xfrm>
+                      <a:off x="0" y="0"/>
+                      <a:ext cx="3157142" cy="1553313"/>
+                    </a:xfrm>
+                    <a:prstGeom prst="rect">
+                      <a:avLst/>
+                    </a:prstGeom>
+                  </pic:spPr>
+                </pic:pic>
+              </a:graphicData>
+            </a:graphic>
+          </wp:inline>
+        </w:drawing>
+      </w:r>
+    </w:p>
+    <w:p>
+      <w:pPr>
+        <w:spacing w:before="100" w:beforeAutospacing="1" w:after="100" w:afterAutospacing="1" w:line="240" w:lineRule="auto"/>
+        <w:rPr>
+          <w:rFonts w:ascii="Segoe UI" w:hAnsi="Segoe UI" w:cs="Segoe UI"/>
+          <w:color w:val="0D0D0D"/>
+          <w:sz w:val="20"/>
+          <w:shd w:val="clear" w:color="auto" w:fill="FFFFFF"/>
+        </w:rPr>
+      </w:pPr>
+      <w:r>
+        <w:rPr>
+          <w:noProof/>
+          <w:lang w:eastAsia="es-CO"/>
+        </w:rPr>
+        <w:drawing>
+          <wp:inline distT="0" distB="0" distL="0" distR="0" wp14:anchorId="7A6ACA96" wp14:editId="2E6E32D2">
+            <wp:extent cx="5612130" cy="408940"/>
+            <wp:effectExtent l="0" t="0" r="7620" b="0"/>
+            <wp:docPr id="37" name="Imagen 37"/>
+            <wp:cNvGraphicFramePr>
+              <a:graphicFrameLocks xmlns:a="http://schemas.openxmlformats.org/drawingml/2006/main" noChangeAspect="1"/>
+            </wp:cNvGraphicFramePr>
+            <a:graphic xmlns:a="http://schemas.openxmlformats.org/drawingml/2006/main">
+              <a:graphicData uri="http://schemas.openxmlformats.org/drawingml/2006/picture">
+                <pic:pic xmlns:pic="http://schemas.openxmlformats.org/drawingml/2006/picture">
+                  <pic:nvPicPr>
+                    <pic:cNvPr id="1" name=""/>
+                    <pic:cNvPicPr/>
+                  </pic:nvPicPr>
+                  <pic:blipFill>
+                    <a:blip r:embed="rId48"/>
+                    <a:stretch>
+                      <a:fillRect/>
+                    </a:stretch>
+                  </pic:blipFill>
+                  <pic:spPr>
+                    <a:xfrm>
+                      <a:off x="0" y="0"/>
+                      <a:ext cx="5612130" cy="408940"/>
+                    </a:xfrm>
+                    <a:prstGeom prst="rect">
+                      <a:avLst/>
+                    </a:prstGeom>
+                  </pic:spPr>
+                </pic:pic>
+              </a:graphicData>
+            </a:graphic>
+          </wp:inline>
+        </w:drawing>
+      </w:r>
+    </w:p>
+    <w:p>
+      <w:pPr>
+        <w:spacing w:before="100" w:beforeAutospacing="1" w:after="100" w:afterAutospacing="1" w:line="240" w:lineRule="auto"/>
+        <w:rPr>
+          <w:rFonts w:ascii="Segoe UI" w:hAnsi="Segoe UI" w:cs="Segoe UI"/>
+          <w:color w:val="0D0D0D"/>
+          <w:sz w:val="20"/>
+          <w:shd w:val="clear" w:color="auto" w:fill="FFFFFF"/>
+        </w:rPr>
+      </w:pPr>
+      <w:r>
+        <w:rPr>
+          <w:rFonts w:ascii="Segoe UI" w:hAnsi="Segoe UI" w:cs="Segoe UI"/>
+          <w:color w:val="0D0D0D"/>
+          <w:sz w:val="20"/>
+          <w:shd w:val="clear" w:color="auto" w:fill="FFFFFF"/>
+        </w:rPr>
+        <w:t xml:space="preserve">El método que debería lanzar la excepción es el método de add en Project, así mismo este método debe lanzarla, quien la atiende </w:t>
+      </w:r>
+      <w:r>
+        <w:rPr>
+          <w:rFonts w:ascii="Segoe UI" w:hAnsi="Segoe UI" w:cs="Segoe UI"/>
+          <w:color w:val="0D0D0D"/>
+          <w:sz w:val="20"/>
+          <w:shd w:val="clear" w:color="auto" w:fill="FFFFFF"/>
+        </w:rPr>
+        <w:t>son las pruebas y aquello métodos que vayan relacionados a adicionar en la capa de presentación que es actionAdd.</w:t>
+      </w:r>
+    </w:p>
+    <w:p>
+      <w:pPr>
+        <w:spacing w:before="100" w:beforeAutospacing="1" w:after="100" w:afterAutospacing="1" w:line="240" w:lineRule="auto"/>
+        <w:rPr>
+          <w:noProof/>
+          <w:lang w:eastAsia="es-CO"/>
+        </w:rPr>
+      </w:pPr>
+      <w:r>
+        <w:rPr>
+          <w:noProof/>
+          <w:lang w:eastAsia="es-CO"/>
+        </w:rPr>
+        <w:drawing>
+          <wp:inline distT="0" distB="0" distL="0" distR="0" wp14:anchorId="5F87AC4F" wp14:editId="25B937A5">
+            <wp:extent cx="5612130" cy="215265"/>
+            <wp:effectExtent l="0" t="0" r="7620" b="0"/>
+            <wp:docPr id="38" name="Imagen 38"/>
+            <wp:cNvGraphicFramePr>
+              <a:graphicFrameLocks xmlns:a="http://schemas.openxmlformats.org/drawingml/2006/main" noChangeAspect="1"/>
+            </wp:cNvGraphicFramePr>
+            <a:graphic xmlns:a="http://schemas.openxmlformats.org/drawingml/2006/main">
+              <a:graphicData uri="http://schemas.openxmlformats.org/drawingml/2006/picture">
+                <pic:pic xmlns:pic="http://schemas.openxmlformats.org/drawingml/2006/picture">
+                  <pic:nvPicPr>
+                    <pic:cNvPr id="1" name=""/>
+                    <pic:cNvPicPr/>
+                  </pic:nvPicPr>
+                  <pic:blipFill>
+                    <a:blip r:embed="rId49"/>
+                    <a:stretch>
+                      <a:fillRect/>
+                    </a:stretch>
+                  </pic:blipFill>
+                  <pic:spPr>
+                    <a:xfrm>
+                      <a:off x="0" y="0"/>
+                      <a:ext cx="5612130" cy="215265"/>
+                    </a:xfrm>
+                    <a:prstGeom prst="rect">
+                      <a:avLst/>
+                    </a:prstGeom>
+                  </pic:spPr>
+                </pic:pic>
+              </a:graphicData>
+            </a:graphic>
+          </wp:inline>
+        </w:drawing>
+      </w:r>
+      <w:r>
+        <w:rPr>
+          <w:noProof/>
+          <w:lang w:eastAsia="es-CO"/>
+        </w:rPr>
         <w:t xml:space="preserve"> </w:t>
       </w:r>
-    </w:p>
+      <w:r>
+        <w:rPr>
+          <w:noProof/>
+          <w:lang w:eastAsia="es-CO"/>
+        </w:rPr>
+        <w:drawing>
+          <wp:inline distT="0" distB="0" distL="0" distR="0" wp14:anchorId="61003C02" wp14:editId="61620802">
+            <wp:extent cx="3767328" cy="1309059"/>
+            <wp:effectExtent l="0" t="0" r="5080" b="5715"/>
+            <wp:docPr id="40" name="Imagen 40"/>
+            <wp:cNvGraphicFramePr>
+              <a:graphicFrameLocks xmlns:a="http://schemas.openxmlformats.org/drawingml/2006/main" noChangeAspect="1"/>
+            </wp:cNvGraphicFramePr>
+            <a:graphic xmlns:a="http://schemas.openxmlformats.org/drawingml/2006/main">
+              <a:graphicData uri="http://schemas.openxmlformats.org/drawingml/2006/picture">
+                <pic:pic xmlns:pic="http://schemas.openxmlformats.org/drawingml/2006/picture">
+                  <pic:nvPicPr>
+                    <pic:cNvPr id="1" name=""/>
+                    <pic:cNvPicPr/>
+                  </pic:nvPicPr>
+                  <pic:blipFill>
+                    <a:blip r:embed="rId50"/>
+                    <a:stretch>
+                      <a:fillRect/>
+                    </a:stretch>
+                  </pic:blipFill>
+                  <pic:spPr>
+                    <a:xfrm>
+                      <a:off x="0" y="0"/>
+                      <a:ext cx="3785449" cy="1315356"/>
+                    </a:xfrm>
+                    <a:prstGeom prst="rect">
+                      <a:avLst/>
+                    </a:prstGeom>
+                  </pic:spPr>
+                </pic:pic>
+              </a:graphicData>
+            </a:graphic>
+          </wp:inline>
+        </w:drawing>
+      </w:r>
+    </w:p>
+    <w:p>
+      <w:pPr>
+        <w:spacing w:before="100" w:beforeAutospacing="1" w:after="100" w:afterAutospacing="1" w:line="240" w:lineRule="auto"/>
+        <w:rPr>
+          <w:rFonts w:ascii="Segoe UI" w:hAnsi="Segoe UI" w:cs="Segoe UI"/>
+          <w:color w:val="0D0D0D"/>
+          <w:sz w:val="20"/>
+          <w:shd w:val="clear" w:color="auto" w:fill="FFFFFF"/>
+        </w:rPr>
+      </w:pPr>
+      <w:r>
+        <w:rPr>
+          <w:noProof/>
+          <w:lang w:eastAsia="es-CO"/>
+        </w:rPr>
+        <w:lastRenderedPageBreak/>
+        <w:drawing>
+          <wp:inline distT="0" distB="0" distL="0" distR="0" wp14:anchorId="71E733CF" wp14:editId="45975620">
+            <wp:extent cx="3240633" cy="1889815"/>
+            <wp:effectExtent l="0" t="0" r="0" b="0"/>
+            <wp:docPr id="41" name="Imagen 41"/>
+            <wp:cNvGraphicFramePr>
+              <a:graphicFrameLocks xmlns:a="http://schemas.openxmlformats.org/drawingml/2006/main" noChangeAspect="1"/>
+            </wp:cNvGraphicFramePr>
+            <a:graphic xmlns:a="http://schemas.openxmlformats.org/drawingml/2006/main">
+              <a:graphicData uri="http://schemas.openxmlformats.org/drawingml/2006/picture">
+                <pic:pic xmlns:pic="http://schemas.openxmlformats.org/drawingml/2006/picture">
+                  <pic:nvPicPr>
+                    <pic:cNvPr id="1" name=""/>
+                    <pic:cNvPicPr/>
+                  </pic:nvPicPr>
+                  <pic:blipFill>
+                    <a:blip r:embed="rId51"/>
+                    <a:stretch>
+                      <a:fillRect/>
+                    </a:stretch>
+                  </pic:blipFill>
+                  <pic:spPr>
+                    <a:xfrm>
+                      <a:off x="0" y="0"/>
+                      <a:ext cx="3251033" cy="1895880"/>
+                    </a:xfrm>
+                    <a:prstGeom prst="rect">
+                      <a:avLst/>
+                    </a:prstGeom>
+                  </pic:spPr>
+                </pic:pic>
+              </a:graphicData>
+            </a:graphic>
+          </wp:inline>
+        </w:drawing>
+      </w:r>
+    </w:p>
+    <w:p>
+      <w:pPr>
+        <w:spacing w:before="100" w:beforeAutospacing="1" w:after="100" w:afterAutospacing="1" w:line="240" w:lineRule="auto"/>
+        <w:rPr>
+          <w:rFonts w:ascii="Segoe UI" w:hAnsi="Segoe UI" w:cs="Segoe UI"/>
+          <w:color w:val="0D0D0D"/>
+          <w:sz w:val="20"/>
+          <w:shd w:val="clear" w:color="auto" w:fill="FFFFFF"/>
+        </w:rPr>
+      </w:pPr>
+      <w:r>
+        <w:rPr>
+          <w:noProof/>
+          <w:lang w:eastAsia="es-CO"/>
+        </w:rPr>
+        <w:drawing>
+          <wp:inline distT="0" distB="0" distL="0" distR="0" wp14:anchorId="43E8DAF6" wp14:editId="03141132">
+            <wp:extent cx="5612130" cy="441960"/>
+            <wp:effectExtent l="0" t="0" r="7620" b="0"/>
+            <wp:docPr id="42" name="Imagen 42"/>
+            <wp:cNvGraphicFramePr>
+              <a:graphicFrameLocks xmlns:a="http://schemas.openxmlformats.org/drawingml/2006/main" noChangeAspect="1"/>
+            </wp:cNvGraphicFramePr>
+            <a:graphic xmlns:a="http://schemas.openxmlformats.org/drawingml/2006/main">
+              <a:graphicData uri="http://schemas.openxmlformats.org/drawingml/2006/picture">
+                <pic:pic xmlns:pic="http://schemas.openxmlformats.org/drawingml/2006/picture">
+                  <pic:nvPicPr>
+                    <pic:cNvPr id="1" name=""/>
+                    <pic:cNvPicPr/>
+                  </pic:nvPicPr>
+                  <pic:blipFill>
+                    <a:blip r:embed="rId52"/>
+                    <a:stretch>
+                      <a:fillRect/>
+                    </a:stretch>
+                  </pic:blipFill>
+                  <pic:spPr>
+                    <a:xfrm>
+                      <a:off x="0" y="0"/>
+                      <a:ext cx="5612130" cy="441960"/>
+                    </a:xfrm>
+                    <a:prstGeom prst="rect">
+                      <a:avLst/>
+                    </a:prstGeom>
+                  </pic:spPr>
+                </pic:pic>
+              </a:graphicData>
+            </a:graphic>
+          </wp:inline>
+        </w:drawing>
+      </w:r>
+    </w:p>
+    <w:p>
+      <w:pPr>
+        <w:spacing w:before="100" w:beforeAutospacing="1" w:after="100" w:afterAutospacing="1" w:line="240" w:lineRule="auto"/>
+        <w:rPr>
+          <w:rFonts w:ascii="Segoe UI" w:hAnsi="Segoe UI" w:cs="Segoe UI"/>
+          <w:color w:val="0D0D0D"/>
+          <w:sz w:val="20"/>
+          <w:shd w:val="clear" w:color="auto" w:fill="FFFFFF"/>
+        </w:rPr>
+      </w:pPr>
+      <w:r>
+        <w:rPr>
+          <w:rFonts w:ascii="Segoe UI" w:hAnsi="Segoe UI" w:cs="Segoe UI"/>
+          <w:color w:val="0D0D0D"/>
+          <w:sz w:val="20"/>
+          <w:shd w:val="clear" w:color="auto" w:fill="FFFFFF"/>
+        </w:rPr>
+        <w:t>Ahora si se impide que se cree la nueva actividad repetida y se lanza el error.</w:t>
+      </w:r>
+    </w:p>
+    <w:p>
+      <w:pPr>
+        <w:spacing w:before="100" w:beforeAutospacing="1" w:after="100" w:afterAutospacing="1" w:line="240" w:lineRule="auto"/>
+        <w:rPr>
+          <w:noProof/>
+          <w:lang w:eastAsia="es-CO"/>
+        </w:rPr>
+      </w:pPr>
+      <w:r>
+        <w:rPr>
+          <w:noProof/>
+          <w:lang w:eastAsia="es-CO"/>
+        </w:rPr>
+        <w:drawing>
+          <wp:inline distT="0" distB="0" distL="0" distR="0" wp14:anchorId="06DDCE97" wp14:editId="064B2ED5">
+            <wp:extent cx="4714875" cy="307238"/>
+            <wp:effectExtent l="0" t="0" r="0" b="0"/>
+            <wp:docPr id="43" name="Imagen 43"/>
+            <wp:cNvGraphicFramePr>
+              <a:graphicFrameLocks xmlns:a="http://schemas.openxmlformats.org/drawingml/2006/main" noChangeAspect="1"/>
+            </wp:cNvGraphicFramePr>
+            <a:graphic xmlns:a="http://schemas.openxmlformats.org/drawingml/2006/main">
+              <a:graphicData uri="http://schemas.openxmlformats.org/drawingml/2006/picture">
+                <pic:pic xmlns:pic="http://schemas.openxmlformats.org/drawingml/2006/picture">
+                  <pic:nvPicPr>
+                    <pic:cNvPr id="1" name=""/>
+                    <pic:cNvPicPr/>
+                  </pic:nvPicPr>
+                  <pic:blipFill rotWithShape="1">
+                    <a:blip r:embed="rId53"/>
+                    <a:srcRect b="88682"/>
+                    <a:stretch/>
+                  </pic:blipFill>
+                  <pic:spPr bwMode="auto">
+                    <a:xfrm>
+                      <a:off x="0" y="0"/>
+                      <a:ext cx="4714875" cy="307238"/>
+                    </a:xfrm>
+                    <a:prstGeom prst="rect">
+                      <a:avLst/>
+                    </a:prstGeom>
+                    <a:ln>
+                      <a:noFill/>
+                    </a:ln>
+                    <a:extLst>
+                      <a:ext uri="{53640926-AAD7-44D8-BBD7-CCE9431645EC}">
+                        <a14:shadowObscured xmlns:a14="http://schemas.microsoft.com/office/drawing/2010/main"/>
+                      </a:ext>
+                    </a:extLst>
+                  </pic:spPr>
+                </pic:pic>
+              </a:graphicData>
+            </a:graphic>
+          </wp:inline>
+        </w:drawing>
+      </w:r>
+    </w:p>
+    <w:p>
+      <w:pPr>
+        <w:pStyle w:val="Prrafodelista"/>
+        <w:numPr>
+          <w:ilvl w:val="0"/>
+          <w:numId w:val="1"/>
+        </w:numPr>
+        <w:spacing w:before="100" w:beforeAutospacing="1" w:after="100" w:afterAutospacing="1" w:line="240" w:lineRule="auto"/>
+        <w:rPr>
+          <w:b/>
+          <w:noProof/>
+          <w:lang w:eastAsia="es-CO"/>
+        </w:rPr>
+      </w:pPr>
+      <w:r>
+        <w:rPr>
+          <w:b/>
+          <w:noProof/>
+          <w:lang w:eastAsia="es-CO"/>
+        </w:rPr>
+        <w:t>Y si el precio o costo no se da un número o un tipo desconocido</w:t>
+      </w:r>
+    </w:p>
+    <w:p>
+      <w:pPr>
+        <w:pStyle w:val="Prrafodelista"/>
+        <w:spacing w:before="100" w:beforeAutospacing="1" w:after="100" w:afterAutospacing="1" w:line="240" w:lineRule="auto"/>
+        <w:rPr>
+          <w:noProof/>
+          <w:lang w:eastAsia="es-CO"/>
+        </w:rPr>
+      </w:pPr>
+      <w:r>
+        <w:rPr>
+          <w:noProof/>
+          <w:lang w:eastAsia="es-CO"/>
+        </w:rPr>
+        <w:drawing>
+          <wp:inline distT="0" distB="0" distL="0" distR="0" wp14:anchorId="6A3F98A2" wp14:editId="24CF76BD">
+            <wp:extent cx="4581525" cy="247650"/>
+            <wp:effectExtent l="0" t="0" r="9525" b="0"/>
+            <wp:docPr id="44" name="Imagen 44"/>
+            <wp:cNvGraphicFramePr>
+              <a:graphicFrameLocks xmlns:a="http://schemas.openxmlformats.org/drawingml/2006/main" noChangeAspect="1"/>
+            </wp:cNvGraphicFramePr>
+            <a:graphic xmlns:a="http://schemas.openxmlformats.org/drawingml/2006/main">
+              <a:graphicData uri="http://schemas.openxmlformats.org/drawingml/2006/picture">
+                <pic:pic xmlns:pic="http://schemas.openxmlformats.org/drawingml/2006/picture">
+                  <pic:nvPicPr>
+                    <pic:cNvPr id="1" name=""/>
+                    <pic:cNvPicPr/>
+                  </pic:nvPicPr>
+                  <pic:blipFill>
+                    <a:blip r:embed="rId54"/>
+                    <a:stretch>
+                      <a:fillRect/>
+                    </a:stretch>
+                  </pic:blipFill>
+                  <pic:spPr>
+                    <a:xfrm>
+                      <a:off x="0" y="0"/>
+                      <a:ext cx="4581525" cy="247650"/>
+                    </a:xfrm>
+                    <a:prstGeom prst="rect">
+                      <a:avLst/>
+                    </a:prstGeom>
+                  </pic:spPr>
+                </pic:pic>
+              </a:graphicData>
+            </a:graphic>
+          </wp:inline>
+        </w:drawing>
+      </w:r>
+    </w:p>
+    <w:p>
+      <w:pPr>
+        <w:pStyle w:val="Prrafodelista"/>
+        <w:spacing w:before="100" w:beforeAutospacing="1" w:after="100" w:afterAutospacing="1" w:line="240" w:lineRule="auto"/>
+        <w:rPr>
+          <w:noProof/>
+          <w:lang w:eastAsia="es-CO"/>
+        </w:rPr>
+      </w:pPr>
+      <w:r>
+        <w:rPr>
+          <w:noProof/>
+          <w:lang w:eastAsia="es-CO"/>
+        </w:rPr>
+        <w:drawing>
+          <wp:inline distT="0" distB="0" distL="0" distR="0" wp14:anchorId="363EA329" wp14:editId="315A7796">
+            <wp:extent cx="3525926" cy="2215772"/>
+            <wp:effectExtent l="0" t="0" r="0" b="0"/>
+            <wp:docPr id="45" name="Imagen 45"/>
+            <wp:cNvGraphicFramePr>
+              <a:graphicFrameLocks xmlns:a="http://schemas.openxmlformats.org/drawingml/2006/main" noChangeAspect="1"/>
+            </wp:cNvGraphicFramePr>
+            <a:graphic xmlns:a="http://schemas.openxmlformats.org/drawingml/2006/main">
+              <a:graphicData uri="http://schemas.openxmlformats.org/drawingml/2006/picture">
+                <pic:pic xmlns:pic="http://schemas.openxmlformats.org/drawingml/2006/picture">
+                  <pic:nvPicPr>
+                    <pic:cNvPr id="1" name=""/>
+                    <pic:cNvPicPr/>
+                  </pic:nvPicPr>
+                  <pic:blipFill>
+                    <a:blip r:embed="rId55"/>
+                    <a:stretch>
+                      <a:fillRect/>
+                    </a:stretch>
+                  </pic:blipFill>
+                  <pic:spPr>
+                    <a:xfrm>
+                      <a:off x="0" y="0"/>
+                      <a:ext cx="3533635" cy="2220617"/>
+                    </a:xfrm>
+                    <a:prstGeom prst="rect">
+                      <a:avLst/>
+                    </a:prstGeom>
+                  </pic:spPr>
+                </pic:pic>
+              </a:graphicData>
+            </a:graphic>
+          </wp:inline>
+        </w:drawing>
+      </w:r>
+    </w:p>
+    <w:p>
+      <w:pPr>
+        <w:pStyle w:val="Prrafodelista"/>
+        <w:spacing w:before="100" w:beforeAutospacing="1" w:after="100" w:afterAutospacing="1" w:line="240" w:lineRule="auto"/>
+        <w:rPr>
+          <w:noProof/>
+          <w:lang w:eastAsia="es-CO"/>
+        </w:rPr>
+      </w:pPr>
+      <w:r>
+        <w:rPr>
+          <w:noProof/>
+          <w:lang w:eastAsia="es-CO"/>
+        </w:rPr>
+        <w:drawing>
+          <wp:inline distT="0" distB="0" distL="0" distR="0" wp14:anchorId="7BCB4255" wp14:editId="7512C6B1">
+            <wp:extent cx="2523744" cy="1753612"/>
+            <wp:effectExtent l="0" t="0" r="0" b="0"/>
+            <wp:docPr id="46" name="Imagen 46"/>
+            <wp:cNvGraphicFramePr>
+              <a:graphicFrameLocks xmlns:a="http://schemas.openxmlformats.org/drawingml/2006/main" noChangeAspect="1"/>
+            </wp:cNvGraphicFramePr>
+            <a:graphic xmlns:a="http://schemas.openxmlformats.org/drawingml/2006/main">
+              <a:graphicData uri="http://schemas.openxmlformats.org/drawingml/2006/picture">
+                <pic:pic xmlns:pic="http://schemas.openxmlformats.org/drawingml/2006/picture">
+                  <pic:nvPicPr>
+                    <pic:cNvPr id="1" name=""/>
+                    <pic:cNvPicPr/>
+                  </pic:nvPicPr>
+                  <pic:blipFill>
+                    <a:blip r:embed="rId56"/>
+                    <a:stretch>
+                      <a:fillRect/>
+                    </a:stretch>
+                  </pic:blipFill>
+                  <pic:spPr>
+                    <a:xfrm>
+                      <a:off x="0" y="0"/>
+                      <a:ext cx="2534461" cy="1761059"/>
+                    </a:xfrm>
+                    <a:prstGeom prst="rect">
+                      <a:avLst/>
+                    </a:prstGeom>
+                  </pic:spPr>
+                </pic:pic>
+              </a:graphicData>
+            </a:graphic>
+          </wp:inline>
+        </w:drawing>
+      </w:r>
+    </w:p>
+    <w:p>
+      <w:pPr>
+        <w:pStyle w:val="Prrafodelista"/>
+        <w:spacing w:before="100" w:beforeAutospacing="1" w:after="100" w:afterAutospacing="1" w:line="240" w:lineRule="auto"/>
+        <w:rPr>
+          <w:noProof/>
+          <w:lang w:eastAsia="es-CO"/>
+        </w:rPr>
+      </w:pPr>
+    </w:p>
+    <w:p>
+      <w:pPr>
+        <w:pStyle w:val="Prrafodelista"/>
+        <w:spacing w:before="100" w:beforeAutospacing="1" w:after="100" w:afterAutospacing="1" w:line="240" w:lineRule="auto"/>
+        <w:rPr>
+          <w:noProof/>
+          <w:lang w:eastAsia="es-CO"/>
+        </w:rPr>
+      </w:pPr>
+      <w:r>
+        <w:rPr>
+          <w:noProof/>
+          <w:lang w:eastAsia="es-CO"/>
+        </w:rPr>
+        <w:lastRenderedPageBreak/>
+        <w:drawing>
+          <wp:inline distT="0" distB="0" distL="0" distR="0" wp14:anchorId="4C6636BE" wp14:editId="0C2AF032">
+            <wp:extent cx="5612130" cy="408940"/>
+            <wp:effectExtent l="0" t="0" r="7620" b="0"/>
+            <wp:docPr id="47" name="Imagen 47"/>
+            <wp:cNvGraphicFramePr>
+              <a:graphicFrameLocks xmlns:a="http://schemas.openxmlformats.org/drawingml/2006/main" noChangeAspect="1"/>
+            </wp:cNvGraphicFramePr>
+            <a:graphic xmlns:a="http://schemas.openxmlformats.org/drawingml/2006/main">
+              <a:graphicData uri="http://schemas.openxmlformats.org/drawingml/2006/picture">
+                <pic:pic xmlns:pic="http://schemas.openxmlformats.org/drawingml/2006/picture">
+                  <pic:nvPicPr>
+                    <pic:cNvPr id="1" name=""/>
+                    <pic:cNvPicPr/>
+                  </pic:nvPicPr>
+                  <pic:blipFill>
+                    <a:blip r:embed="rId48"/>
+                    <a:stretch>
+                      <a:fillRect/>
+                    </a:stretch>
+                  </pic:blipFill>
+                  <pic:spPr>
+                    <a:xfrm>
+                      <a:off x="0" y="0"/>
+                      <a:ext cx="5612130" cy="408940"/>
+                    </a:xfrm>
+                    <a:prstGeom prst="rect">
+                      <a:avLst/>
+                    </a:prstGeom>
+                  </pic:spPr>
+                </pic:pic>
+              </a:graphicData>
+            </a:graphic>
+          </wp:inline>
+        </w:drawing>
+      </w:r>
+    </w:p>
+    <w:p>
+      <w:pPr>
+        <w:pStyle w:val="Prrafodelista"/>
+        <w:spacing w:before="100" w:beforeAutospacing="1" w:after="100" w:afterAutospacing="1" w:line="240" w:lineRule="auto"/>
+        <w:rPr>
+          <w:noProof/>
+          <w:lang w:eastAsia="es-CO"/>
+        </w:rPr>
+      </w:pPr>
+      <w:r>
+        <w:rPr>
+          <w:noProof/>
+          <w:lang w:eastAsia="es-CO"/>
+        </w:rPr>
+        <w:t>El método que debería lanzar y propagar la excepción de agregar un costo o precio nulo en una actividad simple o compuesta es el método de add de Project y se atiende son los testeos o en la capa de presentación.</w:t>
+      </w:r>
+    </w:p>
+    <w:p>
+      <w:pPr>
+        <w:pStyle w:val="Prrafodelista"/>
+        <w:spacing w:before="100" w:beforeAutospacing="1" w:after="100" w:afterAutospacing="1" w:line="240" w:lineRule="auto"/>
+        <w:rPr>
+          <w:noProof/>
+          <w:lang w:eastAsia="es-CO"/>
+        </w:rPr>
+      </w:pPr>
+      <w:r>
+        <w:rPr>
+          <w:noProof/>
+          <w:lang w:eastAsia="es-CO"/>
+        </w:rPr>
+        <w:t xml:space="preserve">Para la excepción de verificar si el tipo es paralelo o secuencial, se lanzará y propagará desde el método de add en Project, para atenderse en los testeos y capa de presentación  </w:t>
+      </w:r>
+    </w:p>
+    <w:p>
+      <w:pPr>
+        <w:pStyle w:val="Prrafodelista"/>
+        <w:spacing w:before="100" w:beforeAutospacing="1" w:after="100" w:afterAutospacing="1" w:line="240" w:lineRule="auto"/>
+        <w:rPr>
+          <w:noProof/>
+          <w:lang w:eastAsia="es-CO"/>
+        </w:rPr>
+      </w:pPr>
+      <w:r>
+        <w:rPr>
+          <w:noProof/>
+          <w:lang w:eastAsia="es-CO"/>
+        </w:rPr>
+        <w:drawing>
+          <wp:inline distT="0" distB="0" distL="0" distR="0" wp14:anchorId="201D1A8E" wp14:editId="1B240230">
+            <wp:extent cx="5612130" cy="215265"/>
+            <wp:effectExtent l="0" t="0" r="7620" b="0"/>
+            <wp:docPr id="48" name="Imagen 48"/>
+            <wp:cNvGraphicFramePr>
+              <a:graphicFrameLocks xmlns:a="http://schemas.openxmlformats.org/drawingml/2006/main" noChangeAspect="1"/>
+            </wp:cNvGraphicFramePr>
+            <a:graphic xmlns:a="http://schemas.openxmlformats.org/drawingml/2006/main">
+              <a:graphicData uri="http://schemas.openxmlformats.org/drawingml/2006/picture">
+                <pic:pic xmlns:pic="http://schemas.openxmlformats.org/drawingml/2006/picture">
+                  <pic:nvPicPr>
+                    <pic:cNvPr id="1" name=""/>
+                    <pic:cNvPicPr/>
+                  </pic:nvPicPr>
+                  <pic:blipFill>
+                    <a:blip r:embed="rId49"/>
+                    <a:stretch>
+                      <a:fillRect/>
+                    </a:stretch>
+                  </pic:blipFill>
+                  <pic:spPr>
+                    <a:xfrm>
+                      <a:off x="0" y="0"/>
+                      <a:ext cx="5612130" cy="215265"/>
+                    </a:xfrm>
+                    <a:prstGeom prst="rect">
+                      <a:avLst/>
+                    </a:prstGeom>
+                  </pic:spPr>
+                </pic:pic>
+              </a:graphicData>
+            </a:graphic>
+          </wp:inline>
+        </w:drawing>
+      </w:r>
+    </w:p>
+    <w:p>
+      <w:pPr>
+        <w:pStyle w:val="Prrafodelista"/>
+        <w:spacing w:before="100" w:beforeAutospacing="1" w:after="100" w:afterAutospacing="1" w:line="240" w:lineRule="auto"/>
+        <w:rPr>
+          <w:noProof/>
+          <w:lang w:eastAsia="es-CO"/>
+        </w:rPr>
+      </w:pPr>
+      <w:r>
+        <w:rPr>
+          <w:noProof/>
+          <w:lang w:eastAsia="es-CO"/>
+        </w:rPr>
+        <w:drawing>
+          <wp:inline distT="0" distB="0" distL="0" distR="0" wp14:anchorId="46019152" wp14:editId="4530DD11">
+            <wp:extent cx="4676775" cy="2876550"/>
+            <wp:effectExtent l="0" t="0" r="9525" b="0"/>
+            <wp:docPr id="51" name="Imagen 51"/>
+            <wp:cNvGraphicFramePr>
+              <a:graphicFrameLocks xmlns:a="http://schemas.openxmlformats.org/drawingml/2006/main" noChangeAspect="1"/>
+            </wp:cNvGraphicFramePr>
+            <a:graphic xmlns:a="http://schemas.openxmlformats.org/drawingml/2006/main">
+              <a:graphicData uri="http://schemas.openxmlformats.org/drawingml/2006/picture">
+                <pic:pic xmlns:pic="http://schemas.openxmlformats.org/drawingml/2006/picture">
+                  <pic:nvPicPr>
+                    <pic:cNvPr id="1" name=""/>
+                    <pic:cNvPicPr/>
+                  </pic:nvPicPr>
+                  <pic:blipFill>
+                    <a:blip r:embed="rId57"/>
+                    <a:stretch>
+                      <a:fillRect/>
+                    </a:stretch>
+                  </pic:blipFill>
+                  <pic:spPr>
+                    <a:xfrm>
+                      <a:off x="0" y="0"/>
+                      <a:ext cx="4676775" cy="2876550"/>
+                    </a:xfrm>
+                    <a:prstGeom prst="rect">
+                      <a:avLst/>
+                    </a:prstGeom>
+                  </pic:spPr>
+                </pic:pic>
+              </a:graphicData>
+            </a:graphic>
+          </wp:inline>
+        </w:drawing>
+      </w:r>
+    </w:p>
+    <w:p>
+      <w:pPr>
+        <w:spacing w:before="100" w:beforeAutospacing="1" w:after="100" w:afterAutospacing="1" w:line="240" w:lineRule="auto"/>
+        <w:rPr>
+          <w:rFonts w:ascii="Segoe UI" w:hAnsi="Segoe UI" w:cs="Segoe UI"/>
+          <w:color w:val="0D0D0D"/>
+          <w:sz w:val="20"/>
+          <w:shd w:val="clear" w:color="auto" w:fill="FFFFFF"/>
+        </w:rPr>
+      </w:pPr>
+      <w:r>
+        <w:rPr>
+          <w:noProof/>
+          <w:lang w:eastAsia="es-CO"/>
+        </w:rPr>
+        <w:drawing>
+          <wp:inline distT="0" distB="0" distL="0" distR="0" wp14:anchorId="7B841906" wp14:editId="0D756C1F">
+            <wp:extent cx="5612130" cy="441960"/>
+            <wp:effectExtent l="0" t="0" r="7620" b="0"/>
+            <wp:docPr id="49" name="Imagen 49"/>
+            <wp:cNvGraphicFramePr>
+              <a:graphicFrameLocks xmlns:a="http://schemas.openxmlformats.org/drawingml/2006/main" noChangeAspect="1"/>
+            </wp:cNvGraphicFramePr>
+            <a:graphic xmlns:a="http://schemas.openxmlformats.org/drawingml/2006/main">
+              <a:graphicData uri="http://schemas.openxmlformats.org/drawingml/2006/picture">
+                <pic:pic xmlns:pic="http://schemas.openxmlformats.org/drawingml/2006/picture">
+                  <pic:nvPicPr>
+                    <pic:cNvPr id="1" name=""/>
+                    <pic:cNvPicPr/>
+                  </pic:nvPicPr>
+                  <pic:blipFill>
+                    <a:blip r:embed="rId52"/>
+                    <a:stretch>
+                      <a:fillRect/>
+                    </a:stretch>
+                  </pic:blipFill>
+                  <pic:spPr>
+                    <a:xfrm>
+                      <a:off x="0" y="0"/>
+                      <a:ext cx="5612130" cy="441960"/>
+                    </a:xfrm>
+                    <a:prstGeom prst="rect">
+                      <a:avLst/>
+                    </a:prstGeom>
+                  </pic:spPr>
+                </pic:pic>
+              </a:graphicData>
+            </a:graphic>
+          </wp:inline>
+        </w:drawing>
+      </w:r>
+    </w:p>
+    <w:p>
+      <w:r>
+        <w:t xml:space="preserve"> </w:t>
+      </w:r>
+      <w:r>
+        <w:t>Ahora si se pasa la prueba de aceptación ya que no acepta los errores que inducimos</w:t>
+      </w:r>
+    </w:p>
+    <w:p>
+      <w:r>
+        <w:rPr>
+          <w:noProof/>
+          <w:lang w:eastAsia="es-CO"/>
+        </w:rPr>
+        <w:drawing>
+          <wp:inline distT="0" distB="0" distL="0" distR="0" wp14:anchorId="7F87753E" wp14:editId="0AA9BFE4">
+            <wp:extent cx="4591050" cy="323850"/>
+            <wp:effectExtent l="0" t="0" r="0" b="0"/>
+            <wp:docPr id="50" name="Imagen 50"/>
+            <wp:cNvGraphicFramePr>
+              <a:graphicFrameLocks xmlns:a="http://schemas.openxmlformats.org/drawingml/2006/main" noChangeAspect="1"/>
+            </wp:cNvGraphicFramePr>
+            <a:graphic xmlns:a="http://schemas.openxmlformats.org/drawingml/2006/main">
+              <a:graphicData uri="http://schemas.openxmlformats.org/drawingml/2006/picture">
+                <pic:pic xmlns:pic="http://schemas.openxmlformats.org/drawingml/2006/picture">
+                  <pic:nvPicPr>
+                    <pic:cNvPr id="1" name=""/>
+                    <pic:cNvPicPr/>
+                  </pic:nvPicPr>
+                  <pic:blipFill>
+                    <a:blip r:embed="rId58"/>
+                    <a:stretch>
+                      <a:fillRect/>
+                    </a:stretch>
+                  </pic:blipFill>
+                  <pic:spPr>
+                    <a:xfrm>
+                      <a:off x="0" y="0"/>
+                      <a:ext cx="4591050" cy="323850"/>
+                    </a:xfrm>
+                    <a:prstGeom prst="rect">
+                      <a:avLst/>
+                    </a:prstGeom>
+                  </pic:spPr>
+                </pic:pic>
+              </a:graphicData>
+            </a:graphic>
+          </wp:inline>
+        </w:drawing>
+      </w:r>
+    </w:p>
+    <w:p>
+      <w:pPr>
+        <w:pStyle w:val="Prrafodelista"/>
+        <w:numPr>
+          <w:ilvl w:val="0"/>
+          <w:numId w:val="1"/>
+        </w:numPr>
+        <w:spacing w:before="100" w:beforeAutospacing="1" w:after="100" w:afterAutospacing="1" w:line="240" w:lineRule="auto"/>
+        <w:rPr>
+          <w:rFonts w:eastAsia="Times New Roman" w:cs="Times New Roman"/>
+          <w:b/>
+          <w:lang w:eastAsia="es-CO"/>
+        </w:rPr>
+      </w:pPr>
+      <w:r>
+        <w:rPr>
+          <w:rFonts w:eastAsia="Times New Roman" w:cs="Times New Roman"/>
+          <w:b/>
+          <w:lang w:eastAsia="es-CO"/>
+        </w:rPr>
+        <w:t>Que sucede cuando dije que una actividad era paralela o secuencial (compuesta) pero no le pongo sub-actividades, el código lo va a reconocer como una actividad simple, pero van a existir errores respecto a tiempo y la palabra paralelo o secuencial.</w:t>
+      </w:r>
+    </w:p>
+    <w:p>
+      <w:pPr>
+        <w:pStyle w:val="Prrafodelista"/>
+        <w:spacing w:before="100" w:beforeAutospacing="1" w:after="100" w:afterAutospacing="1" w:line="240" w:lineRule="auto"/>
+        <w:rPr>
+          <w:rFonts w:eastAsia="Times New Roman" w:cs="Times New Roman"/>
+          <w:lang w:eastAsia="es-CO"/>
+        </w:rPr>
+      </w:pPr>
+      <w:r>
+        <w:rPr>
+          <w:noProof/>
+          <w:lang w:eastAsia="es-CO"/>
+        </w:rPr>
+        <w:drawing>
+          <wp:inline distT="0" distB="0" distL="0" distR="0" wp14:anchorId="74B389D6" wp14:editId="26BBCCD5">
+            <wp:extent cx="4581525" cy="247650"/>
+            <wp:effectExtent l="0" t="0" r="9525" b="0"/>
+            <wp:docPr id="52" name="Imagen 52"/>
+            <wp:cNvGraphicFramePr>
+              <a:graphicFrameLocks xmlns:a="http://schemas.openxmlformats.org/drawingml/2006/main" noChangeAspect="1"/>
+            </wp:cNvGraphicFramePr>
+            <a:graphic xmlns:a="http://schemas.openxmlformats.org/drawingml/2006/main">
+              <a:graphicData uri="http://schemas.openxmlformats.org/drawingml/2006/picture">
+                <pic:pic xmlns:pic="http://schemas.openxmlformats.org/drawingml/2006/picture">
+                  <pic:nvPicPr>
+                    <pic:cNvPr id="1" name=""/>
+                    <pic:cNvPicPr/>
+                  </pic:nvPicPr>
+                  <pic:blipFill>
+                    <a:blip r:embed="rId54"/>
+                    <a:stretch>
+                      <a:fillRect/>
+                    </a:stretch>
+                  </pic:blipFill>
+                  <pic:spPr>
+                    <a:xfrm>
+                      <a:off x="0" y="0"/>
+                      <a:ext cx="4581525" cy="247650"/>
+                    </a:xfrm>
+                    <a:prstGeom prst="rect">
+                      <a:avLst/>
+                    </a:prstGeom>
+                  </pic:spPr>
+                </pic:pic>
+              </a:graphicData>
+            </a:graphic>
+          </wp:inline>
+        </w:drawing>
+      </w:r>
+    </w:p>
+    <w:p>
+      <w:pPr>
+        <w:pStyle w:val="Prrafodelista"/>
+        <w:spacing w:before="100" w:beforeAutospacing="1" w:after="100" w:afterAutospacing="1" w:line="240" w:lineRule="auto"/>
+        <w:rPr>
+          <w:rFonts w:eastAsia="Times New Roman" w:cs="Times New Roman"/>
+          <w:lang w:eastAsia="es-CO"/>
+        </w:rPr>
+      </w:pPr>
+      <w:r>
+        <w:rPr>
+          <w:noProof/>
+          <w:lang w:eastAsia="es-CO"/>
+        </w:rPr>
+        <w:lastRenderedPageBreak/>
+        <w:drawing>
+          <wp:inline distT="0" distB="0" distL="0" distR="0" wp14:anchorId="4C10BE61" wp14:editId="5C2708AF">
+            <wp:extent cx="4542739" cy="1873019"/>
+            <wp:effectExtent l="0" t="0" r="0" b="0"/>
+            <wp:docPr id="53" name="Imagen 53"/>
+            <wp:cNvGraphicFramePr>
+              <a:graphicFrameLocks xmlns:a="http://schemas.openxmlformats.org/drawingml/2006/main" noChangeAspect="1"/>
+            </wp:cNvGraphicFramePr>
+            <a:graphic xmlns:a="http://schemas.openxmlformats.org/drawingml/2006/main">
+              <a:graphicData uri="http://schemas.openxmlformats.org/drawingml/2006/picture">
+                <pic:pic xmlns:pic="http://schemas.openxmlformats.org/drawingml/2006/picture">
+                  <pic:nvPicPr>
+                    <pic:cNvPr id="1" name=""/>
+                    <pic:cNvPicPr/>
+                  </pic:nvPicPr>
+                  <pic:blipFill>
+                    <a:blip r:embed="rId59"/>
+                    <a:stretch>
+                      <a:fillRect/>
+                    </a:stretch>
+                  </pic:blipFill>
+                  <pic:spPr>
+                    <a:xfrm>
+                      <a:off x="0" y="0"/>
+                      <a:ext cx="4546354" cy="1874509"/>
+                    </a:xfrm>
+                    <a:prstGeom prst="rect">
+                      <a:avLst/>
+                    </a:prstGeom>
+                  </pic:spPr>
+                </pic:pic>
+              </a:graphicData>
+            </a:graphic>
+          </wp:inline>
+        </w:drawing>
+      </w:r>
+    </w:p>
+    <w:p>
+      <w:pPr>
+        <w:pStyle w:val="Prrafodelista"/>
+        <w:spacing w:before="100" w:beforeAutospacing="1" w:after="100" w:afterAutospacing="1" w:line="240" w:lineRule="auto"/>
+        <w:rPr>
+          <w:rFonts w:eastAsia="Times New Roman" w:cs="Times New Roman"/>
+          <w:lang w:eastAsia="es-CO"/>
+        </w:rPr>
+      </w:pPr>
+      <w:r>
+        <w:rPr>
+          <w:noProof/>
+          <w:lang w:eastAsia="es-CO"/>
+        </w:rPr>
+        <w:drawing>
+          <wp:inline distT="0" distB="0" distL="0" distR="0" wp14:anchorId="0C7B70AC" wp14:editId="769E3F29">
+            <wp:extent cx="4362450" cy="1076325"/>
+            <wp:effectExtent l="0" t="0" r="0" b="9525"/>
+            <wp:docPr id="54" name="Imagen 54"/>
+            <wp:cNvGraphicFramePr>
+              <a:graphicFrameLocks xmlns:a="http://schemas.openxmlformats.org/drawingml/2006/main" noChangeAspect="1"/>
+            </wp:cNvGraphicFramePr>
+            <a:graphic xmlns:a="http://schemas.openxmlformats.org/drawingml/2006/main">
+              <a:graphicData uri="http://schemas.openxmlformats.org/drawingml/2006/picture">
+                <pic:pic xmlns:pic="http://schemas.openxmlformats.org/drawingml/2006/picture">
+                  <pic:nvPicPr>
+                    <pic:cNvPr id="1" name=""/>
+                    <pic:cNvPicPr/>
+                  </pic:nvPicPr>
+                  <pic:blipFill>
+                    <a:blip r:embed="rId60"/>
+                    <a:stretch>
+                      <a:fillRect/>
+                    </a:stretch>
+                  </pic:blipFill>
+                  <pic:spPr>
+                    <a:xfrm>
+                      <a:off x="0" y="0"/>
+                      <a:ext cx="4362450" cy="1076325"/>
+                    </a:xfrm>
+                    <a:prstGeom prst="rect">
+                      <a:avLst/>
+                    </a:prstGeom>
+                  </pic:spPr>
+                </pic:pic>
+              </a:graphicData>
+            </a:graphic>
+          </wp:inline>
+        </w:drawing>
+      </w:r>
+    </w:p>
+    <w:p>
+      <w:pPr>
+        <w:pStyle w:val="Prrafodelista"/>
+        <w:spacing w:before="100" w:beforeAutospacing="1" w:after="100" w:afterAutospacing="1" w:line="240" w:lineRule="auto"/>
+        <w:rPr>
+          <w:rFonts w:eastAsia="Times New Roman" w:cs="Times New Roman"/>
+          <w:lang w:eastAsia="es-CO"/>
+        </w:rPr>
+      </w:pPr>
+      <w:r>
+        <w:rPr>
+          <w:rFonts w:eastAsia="Times New Roman" w:cs="Times New Roman"/>
+          <w:lang w:eastAsia="es-CO"/>
+        </w:rPr>
+        <w:t>Se genera el NumberFormatException y es como hablábamos al inicio cuando decíamos que había conflicto entre la palabra y el número</w:t>
+      </w:r>
+    </w:p>
+    <w:p>
+      <w:pPr>
+        <w:pStyle w:val="Prrafodelista"/>
+        <w:rPr>
+          <w:b/>
+        </w:rPr>
+      </w:pPr>
+      <w:r>
+        <w:rPr>
+          <w:noProof/>
+          <w:lang w:eastAsia="es-CO"/>
+        </w:rPr>
+        <w:drawing>
+          <wp:inline distT="0" distB="0" distL="0" distR="0" wp14:anchorId="31ADF5BF" wp14:editId="0E78D770">
+            <wp:extent cx="5612130" cy="408940"/>
+            <wp:effectExtent l="0" t="0" r="7620" b="0"/>
+            <wp:docPr id="55" name="Imagen 55"/>
+            <wp:cNvGraphicFramePr>
+              <a:graphicFrameLocks xmlns:a="http://schemas.openxmlformats.org/drawingml/2006/main" noChangeAspect="1"/>
+            </wp:cNvGraphicFramePr>
+            <a:graphic xmlns:a="http://schemas.openxmlformats.org/drawingml/2006/main">
+              <a:graphicData uri="http://schemas.openxmlformats.org/drawingml/2006/picture">
+                <pic:pic xmlns:pic="http://schemas.openxmlformats.org/drawingml/2006/picture">
+                  <pic:nvPicPr>
+                    <pic:cNvPr id="1" name=""/>
+                    <pic:cNvPicPr/>
+                  </pic:nvPicPr>
+                  <pic:blipFill>
+                    <a:blip r:embed="rId48"/>
+                    <a:stretch>
+                      <a:fillRect/>
+                    </a:stretch>
+                  </pic:blipFill>
+                  <pic:spPr>
+                    <a:xfrm>
+                      <a:off x="0" y="0"/>
+                      <a:ext cx="5612130" cy="408940"/>
+                    </a:xfrm>
+                    <a:prstGeom prst="rect">
+                      <a:avLst/>
+                    </a:prstGeom>
+                  </pic:spPr>
+                </pic:pic>
+              </a:graphicData>
+            </a:graphic>
+          </wp:inline>
+        </w:drawing>
+      </w:r>
+    </w:p>
+    <w:p>
+      <w:pPr>
+        <w:pStyle w:val="Prrafodelista"/>
+      </w:pPr>
+      <w:r>
+        <w:t>Quien debe lanzar y propagar es el método de add, y la atiende los testeos y la capa de presentación</w:t>
+      </w:r>
+    </w:p>
+    <w:p>
+      <w:pPr>
+        <w:pStyle w:val="Prrafodelista"/>
+      </w:pPr>
+      <w:r>
+        <w:rPr>
+          <w:noProof/>
+          <w:lang w:eastAsia="es-CO"/>
+        </w:rPr>
+        <w:drawing>
+          <wp:inline distT="0" distB="0" distL="0" distR="0" wp14:anchorId="532DBC43" wp14:editId="61BEF5A4">
+            <wp:extent cx="5612130" cy="215265"/>
+            <wp:effectExtent l="0" t="0" r="7620" b="0"/>
+            <wp:docPr id="56" name="Imagen 56"/>
+            <wp:cNvGraphicFramePr>
+              <a:graphicFrameLocks xmlns:a="http://schemas.openxmlformats.org/drawingml/2006/main" noChangeAspect="1"/>
+            </wp:cNvGraphicFramePr>
+            <a:graphic xmlns:a="http://schemas.openxmlformats.org/drawingml/2006/main">
+              <a:graphicData uri="http://schemas.openxmlformats.org/drawingml/2006/picture">
+                <pic:pic xmlns:pic="http://schemas.openxmlformats.org/drawingml/2006/picture">
+                  <pic:nvPicPr>
+                    <pic:cNvPr id="1" name=""/>
+                    <pic:cNvPicPr/>
+                  </pic:nvPicPr>
+                  <pic:blipFill>
+                    <a:blip r:embed="rId49"/>
+                    <a:stretch>
+                      <a:fillRect/>
+                    </a:stretch>
+                  </pic:blipFill>
+                  <pic:spPr>
+                    <a:xfrm>
+                      <a:off x="0" y="0"/>
+                      <a:ext cx="5612130" cy="215265"/>
+                    </a:xfrm>
+                    <a:prstGeom prst="rect">
+                      <a:avLst/>
+                    </a:prstGeom>
+                  </pic:spPr>
+                </pic:pic>
+              </a:graphicData>
+            </a:graphic>
+          </wp:inline>
+        </w:drawing>
+      </w:r>
+    </w:p>
+    <w:p>
+      <w:pPr>
+        <w:pStyle w:val="Prrafodelista"/>
+      </w:pPr>
+      <w:r>
+        <w:rPr>
+          <w:noProof/>
+          <w:lang w:eastAsia="es-CO"/>
+        </w:rPr>
+        <w:drawing>
+          <wp:inline distT="0" distB="0" distL="0" distR="0" wp14:anchorId="5D5C1745" wp14:editId="74CD0E3F">
+            <wp:extent cx="3774643" cy="2188984"/>
+            <wp:effectExtent l="0" t="0" r="0" b="1905"/>
+            <wp:docPr id="58" name="Imagen 58"/>
+            <wp:cNvGraphicFramePr>
+              <a:graphicFrameLocks xmlns:a="http://schemas.openxmlformats.org/drawingml/2006/main" noChangeAspect="1"/>
+            </wp:cNvGraphicFramePr>
+            <a:graphic xmlns:a="http://schemas.openxmlformats.org/drawingml/2006/main">
+              <a:graphicData uri="http://schemas.openxmlformats.org/drawingml/2006/picture">
+                <pic:pic xmlns:pic="http://schemas.openxmlformats.org/drawingml/2006/picture">
+                  <pic:nvPicPr>
+                    <pic:cNvPr id="1" name=""/>
+                    <pic:cNvPicPr/>
+                  </pic:nvPicPr>
+                  <pic:blipFill>
+                    <a:blip r:embed="rId61"/>
+                    <a:stretch>
+                      <a:fillRect/>
+                    </a:stretch>
+                  </pic:blipFill>
+                  <pic:spPr>
+                    <a:xfrm>
+                      <a:off x="0" y="0"/>
+                      <a:ext cx="3785368" cy="2195203"/>
+                    </a:xfrm>
+                    <a:prstGeom prst="rect">
+                      <a:avLst/>
+                    </a:prstGeom>
+                  </pic:spPr>
+                </pic:pic>
+              </a:graphicData>
+            </a:graphic>
+          </wp:inline>
+        </w:drawing>
+      </w:r>
+    </w:p>
+    <w:p>
+      <w:pPr>
+        <w:pStyle w:val="Prrafodelista"/>
+      </w:pPr>
+      <w:r>
+        <w:rPr>
+          <w:noProof/>
+          <w:lang w:eastAsia="es-CO"/>
+        </w:rPr>
+        <w:drawing>
+          <wp:inline distT="0" distB="0" distL="0" distR="0" wp14:anchorId="22668C80" wp14:editId="38E262C2">
+            <wp:extent cx="5612130" cy="441960"/>
+            <wp:effectExtent l="0" t="0" r="7620" b="0"/>
+            <wp:docPr id="57" name="Imagen 57"/>
+            <wp:cNvGraphicFramePr>
+              <a:graphicFrameLocks xmlns:a="http://schemas.openxmlformats.org/drawingml/2006/main" noChangeAspect="1"/>
+            </wp:cNvGraphicFramePr>
+            <a:graphic xmlns:a="http://schemas.openxmlformats.org/drawingml/2006/main">
+              <a:graphicData uri="http://schemas.openxmlformats.org/drawingml/2006/picture">
+                <pic:pic xmlns:pic="http://schemas.openxmlformats.org/drawingml/2006/picture">
+                  <pic:nvPicPr>
+                    <pic:cNvPr id="1" name=""/>
+                    <pic:cNvPicPr/>
+                  </pic:nvPicPr>
+                  <pic:blipFill>
+                    <a:blip r:embed="rId52"/>
+                    <a:stretch>
+                      <a:fillRect/>
+                    </a:stretch>
+                  </pic:blipFill>
+                  <pic:spPr>
+                    <a:xfrm>
+                      <a:off x="0" y="0"/>
+                      <a:ext cx="5612130" cy="441960"/>
+                    </a:xfrm>
+                    <a:prstGeom prst="rect">
+                      <a:avLst/>
+                    </a:prstGeom>
+                  </pic:spPr>
+                </pic:pic>
+              </a:graphicData>
+            </a:graphic>
+          </wp:inline>
+        </w:drawing>
+      </w:r>
+    </w:p>
+    <w:p>
+      <w:r>
+        <w:t>Ahora la prueba de aceptación corre sin problemas</w:t>
+      </w:r>
+    </w:p>
+    <w:p>
+      <w:r>
+        <w:rPr>
+          <w:noProof/>
+          <w:lang w:eastAsia="es-CO"/>
+        </w:rPr>
+        <w:lastRenderedPageBreak/>
+        <w:drawing>
+          <wp:inline distT="0" distB="0" distL="0" distR="0" wp14:anchorId="43F4D33E" wp14:editId="4AA6DA96">
+            <wp:extent cx="3920947" cy="1983543"/>
+            <wp:effectExtent l="0" t="0" r="3810" b="0"/>
+            <wp:docPr id="59" name="Imagen 59"/>
+            <wp:cNvGraphicFramePr>
+              <a:graphicFrameLocks xmlns:a="http://schemas.openxmlformats.org/drawingml/2006/main" noChangeAspect="1"/>
+            </wp:cNvGraphicFramePr>
+            <a:graphic xmlns:a="http://schemas.openxmlformats.org/drawingml/2006/main">
+              <a:graphicData uri="http://schemas.openxmlformats.org/drawingml/2006/picture">
+                <pic:pic xmlns:pic="http://schemas.openxmlformats.org/drawingml/2006/picture">
+                  <pic:nvPicPr>
+                    <pic:cNvPr id="1" name=""/>
+                    <pic:cNvPicPr/>
+                  </pic:nvPicPr>
+                  <pic:blipFill>
+                    <a:blip r:embed="rId62"/>
+                    <a:stretch>
+                      <a:fillRect/>
+                    </a:stretch>
+                  </pic:blipFill>
+                  <pic:spPr>
+                    <a:xfrm>
+                      <a:off x="0" y="0"/>
+                      <a:ext cx="3934659" cy="1990480"/>
+                    </a:xfrm>
+                    <a:prstGeom prst="rect">
+                      <a:avLst/>
+                    </a:prstGeom>
+                  </pic:spPr>
+                </pic:pic>
+              </a:graphicData>
+            </a:graphic>
+          </wp:inline>
+        </w:drawing>
+      </w:r>
+    </w:p>
+    <w:p>
+      <w:r>
+        <w:rPr>
+          <w:noProof/>
+          <w:lang w:eastAsia="es-CO"/>
+        </w:rPr>
+        <w:drawing>
+          <wp:inline distT="0" distB="0" distL="0" distR="0" wp14:anchorId="3246435A" wp14:editId="3352EDAC">
+            <wp:extent cx="5612130" cy="592455"/>
+            <wp:effectExtent l="0" t="0" r="7620" b="0"/>
+            <wp:docPr id="60" name="Imagen 60"/>
+            <wp:cNvGraphicFramePr>
+              <a:graphicFrameLocks xmlns:a="http://schemas.openxmlformats.org/drawingml/2006/main" noChangeAspect="1"/>
+            </wp:cNvGraphicFramePr>
+            <a:graphic xmlns:a="http://schemas.openxmlformats.org/drawingml/2006/main">
+              <a:graphicData uri="http://schemas.openxmlformats.org/drawingml/2006/picture">
+                <pic:pic xmlns:pic="http://schemas.openxmlformats.org/drawingml/2006/picture">
+                  <pic:nvPicPr>
+                    <pic:cNvPr id="1" name=""/>
+                    <pic:cNvPicPr/>
+                  </pic:nvPicPr>
+                  <pic:blipFill rotWithShape="1">
+                    <a:blip r:embed="rId63"/>
+                    <a:srcRect b="4099"/>
+                    <a:stretch/>
+                  </pic:blipFill>
+                  <pic:spPr bwMode="auto">
+                    <a:xfrm>
+                      <a:off x="0" y="0"/>
+                      <a:ext cx="5612130" cy="592455"/>
+                    </a:xfrm>
+                    <a:prstGeom prst="rect">
+                      <a:avLst/>
+                    </a:prstGeom>
+                    <a:ln>
+                      <a:noFill/>
+                    </a:ln>
+                    <a:extLst>
+                      <a:ext uri="{53640926-AAD7-44D8-BBD7-CCE9431645EC}">
+                        <a14:shadowObscured xmlns:a14="http://schemas.microsoft.com/office/drawing/2010/main"/>
+                      </a:ext>
+                    </a:extLst>
+                  </pic:spPr>
+                </pic:pic>
+              </a:graphicData>
+            </a:graphic>
+          </wp:inline>
+        </w:drawing>
+      </w:r>
+    </w:p>
+    <w:p>
+      <w:r>
+        <w:rPr>
+          <w:noProof/>
+          <w:lang w:eastAsia="es-CO"/>
+        </w:rPr>
+        <w:drawing>
+          <wp:inline distT="0" distB="0" distL="0" distR="0" wp14:anchorId="1258D7F2" wp14:editId="7D940566">
+            <wp:extent cx="5647334" cy="1114387"/>
+            <wp:effectExtent l="0" t="0" r="0" b="0"/>
+            <wp:docPr id="61" name="Imagen 61"/>
+            <wp:cNvGraphicFramePr>
+              <a:graphicFrameLocks xmlns:a="http://schemas.openxmlformats.org/drawingml/2006/main" noChangeAspect="1"/>
+            </wp:cNvGraphicFramePr>
+            <a:graphic xmlns:a="http://schemas.openxmlformats.org/drawingml/2006/main">
+              <a:graphicData uri="http://schemas.openxmlformats.org/drawingml/2006/picture">
+                <pic:pic xmlns:pic="http://schemas.openxmlformats.org/drawingml/2006/picture">
+                  <pic:nvPicPr>
+                    <pic:cNvPr id="1" name=""/>
+                    <pic:cNvPicPr/>
+                  </pic:nvPicPr>
+                  <pic:blipFill>
+                    <a:blip r:embed="rId64"/>
+                    <a:stretch>
+                      <a:fillRect/>
+                    </a:stretch>
+                  </pic:blipFill>
+                  <pic:spPr>
+                    <a:xfrm>
+                      <a:off x="0" y="0"/>
+                      <a:ext cx="5656101" cy="1116117"/>
+                    </a:xfrm>
+                    <a:prstGeom prst="rect">
+                      <a:avLst/>
+                    </a:prstGeom>
+                  </pic:spPr>
+                </pic:pic>
+              </a:graphicData>
+            </a:graphic>
+          </wp:inline>
+        </w:drawing>
+      </w:r>
+    </w:p>
+    <w:p>
+      <w:r>
+        <w:t>Se lanza un error que dice que el resultado es nulo, pues no se encuentra dentro del hashMap de actividades</w:t>
+      </w:r>
+    </w:p>
+    <w:p>
+      <w:r>
+        <w:t>Este error se debe a que estoy usando un get(i), donde i es un entero, no obstante, las llaves del hashMap de actividades es un string, entonces debería ser get(nombre)</w:t>
+      </w:r>
+    </w:p>
+    <w:p>
+      <w:r>
+        <w:t>El desarrollador debe conocer dicha información ya que es un error dentro de la lógica y del código del proyecto, algo que no entiende el usuario por tanto no debe tener acceso a esta información</w:t>
+      </w:r>
+    </w:p>
+    <w:p>
+      <w:r>
+        <w:rPr>
+          <w:noProof/>
+          <w:lang w:eastAsia="es-CO"/>
+        </w:rPr>
+        <w:drawing>
+          <wp:inline distT="0" distB="0" distL="0" distR="0" wp14:anchorId="32AD32D6" wp14:editId="110AF312">
+            <wp:extent cx="5612130" cy="179705"/>
+            <wp:effectExtent l="0" t="0" r="7620" b="0"/>
+            <wp:docPr id="62" name="Imagen 62"/>
+            <wp:cNvGraphicFramePr>
+              <a:graphicFrameLocks xmlns:a="http://schemas.openxmlformats.org/drawingml/2006/main" noChangeAspect="1"/>
+            </wp:cNvGraphicFramePr>
+            <a:graphic xmlns:a="http://schemas.openxmlformats.org/drawingml/2006/main">
+              <a:graphicData uri="http://schemas.openxmlformats.org/drawingml/2006/picture">
+                <pic:pic xmlns:pic="http://schemas.openxmlformats.org/drawingml/2006/picture">
+                  <pic:nvPicPr>
+                    <pic:cNvPr id="1" name=""/>
+                    <pic:cNvPicPr/>
+                  </pic:nvPicPr>
+                  <pic:blipFill>
+                    <a:blip r:embed="rId65"/>
+                    <a:stretch>
+                      <a:fillRect/>
+                    </a:stretch>
+                  </pic:blipFill>
+                  <pic:spPr>
+                    <a:xfrm>
+                      <a:off x="0" y="0"/>
+                      <a:ext cx="5612130" cy="179705"/>
+                    </a:xfrm>
+                    <a:prstGeom prst="rect">
+                      <a:avLst/>
+                    </a:prstGeom>
+                  </pic:spPr>
+                </pic:pic>
+              </a:graphicData>
+            </a:graphic>
+          </wp:inline>
+        </w:drawing>
+      </w:r>
+    </w:p>
+    <w:p>
+      <w:r>
+        <w:t xml:space="preserve">Este método se usa para guardar en un archivo .log todas las excepciones posibles que emerjan de Project </w:t>
+      </w:r>
+    </w:p>
+    <w:p>
+      <w:r>
+        <w:rPr>
+          <w:noProof/>
+          <w:lang w:eastAsia="es-CO"/>
+        </w:rPr>
+        <w:drawing>
+          <wp:inline distT="0" distB="0" distL="0" distR="0" wp14:anchorId="7364AB27" wp14:editId="55A9059E">
+            <wp:extent cx="2393950" cy="1475969"/>
+            <wp:effectExtent l="0" t="0" r="6350" b="0"/>
+            <wp:docPr id="548896448" name="Imagen 548896448"/>
+            <wp:cNvGraphicFramePr>
+              <a:graphicFrameLocks xmlns:a="http://schemas.openxmlformats.org/drawingml/2006/main" noChangeAspect="1"/>
+            </wp:cNvGraphicFramePr>
+            <a:graphic xmlns:a="http://schemas.openxmlformats.org/drawingml/2006/main">
+              <a:graphicData uri="http://schemas.openxmlformats.org/drawingml/2006/picture">
+                <pic:pic xmlns:pic="http://schemas.openxmlformats.org/drawingml/2006/picture">
+                  <pic:nvPicPr>
+                    <pic:cNvPr id="1" name=""/>
+                    <pic:cNvPicPr/>
+                  </pic:nvPicPr>
+                  <pic:blipFill>
+                    <a:blip r:embed="rId66"/>
+                    <a:stretch>
+                      <a:fillRect/>
+                    </a:stretch>
+                  </pic:blipFill>
+                  <pic:spPr>
+                    <a:xfrm>
+                      <a:off x="0" y="0"/>
+                      <a:ext cx="2411369" cy="1486709"/>
+                    </a:xfrm>
+                    <a:prstGeom prst="rect">
+                      <a:avLst/>
+                    </a:prstGeom>
+                  </pic:spPr>
+                </pic:pic>
+              </a:graphicData>
+            </a:graphic>
+          </wp:inline>
+        </w:drawing>
+      </w:r>
+    </w:p>
+    <w:p>
+      <w:r>
+        <w:rPr>
+          <w:noProof/>
+          <w:lang w:eastAsia="es-CO"/>
+        </w:rPr>
+        <w:lastRenderedPageBreak/>
+        <w:drawing>
+          <wp:inline distT="0" distB="0" distL="0" distR="0" wp14:anchorId="32A1F987" wp14:editId="75527347">
+            <wp:extent cx="5612130" cy="444500"/>
+            <wp:effectExtent l="0" t="0" r="7620" b="0"/>
+            <wp:docPr id="63" name="Imagen 63"/>
+            <wp:cNvGraphicFramePr>
+              <a:graphicFrameLocks xmlns:a="http://schemas.openxmlformats.org/drawingml/2006/main" noChangeAspect="1"/>
+            </wp:cNvGraphicFramePr>
+            <a:graphic xmlns:a="http://schemas.openxmlformats.org/drawingml/2006/main">
+              <a:graphicData uri="http://schemas.openxmlformats.org/drawingml/2006/picture">
+                <pic:pic xmlns:pic="http://schemas.openxmlformats.org/drawingml/2006/picture">
+                  <pic:nvPicPr>
+                    <pic:cNvPr id="1" name=""/>
+                    <pic:cNvPicPr/>
+                  </pic:nvPicPr>
+                  <pic:blipFill>
+                    <a:blip r:embed="rId67"/>
+                    <a:stretch>
+                      <a:fillRect/>
+                    </a:stretch>
+                  </pic:blipFill>
+                  <pic:spPr>
+                    <a:xfrm>
+                      <a:off x="0" y="0"/>
+                      <a:ext cx="5612130" cy="444500"/>
+                    </a:xfrm>
+                    <a:prstGeom prst="rect">
+                      <a:avLst/>
+                    </a:prstGeom>
+                  </pic:spPr>
+                </pic:pic>
+              </a:graphicData>
+            </a:graphic>
+          </wp:inline>
+        </w:drawing>
+      </w:r>
+    </w:p>
+    <w:p>
+      <w:r>
+        <w:rPr>
+          <w:noProof/>
+          <w:lang w:eastAsia="es-CO"/>
+        </w:rPr>
+        <w:drawing>
+          <wp:inline distT="0" distB="0" distL="0" distR="0" wp14:anchorId="5A720255" wp14:editId="091C0A26">
+            <wp:extent cx="5843138" cy="1365250"/>
+            <wp:effectExtent l="0" t="0" r="5715" b="6350"/>
+            <wp:docPr id="548896449" name="Imagen 548896449"/>
+            <wp:cNvGraphicFramePr>
+              <a:graphicFrameLocks xmlns:a="http://schemas.openxmlformats.org/drawingml/2006/main" noChangeAspect="1"/>
+            </wp:cNvGraphicFramePr>
+            <a:graphic xmlns:a="http://schemas.openxmlformats.org/drawingml/2006/main">
+              <a:graphicData uri="http://schemas.openxmlformats.org/drawingml/2006/picture">
+                <pic:pic xmlns:pic="http://schemas.openxmlformats.org/drawingml/2006/picture">
+                  <pic:nvPicPr>
+                    <pic:cNvPr id="1" name=""/>
+                    <pic:cNvPicPr/>
+                  </pic:nvPicPr>
+                  <pic:blipFill>
+                    <a:blip r:embed="rId68"/>
+                    <a:stretch>
+                      <a:fillRect/>
+                    </a:stretch>
+                  </pic:blipFill>
+                  <pic:spPr>
+                    <a:xfrm>
+                      <a:off x="0" y="0"/>
+                      <a:ext cx="5845180" cy="1365727"/>
+                    </a:xfrm>
+                    <a:prstGeom prst="rect">
+                      <a:avLst/>
+                    </a:prstGeom>
+                  </pic:spPr>
+                </pic:pic>
+              </a:graphicData>
+            </a:graphic>
+          </wp:inline>
+        </w:drawing>
+      </w:r>
+    </w:p>
+    <w:p>
+      <w:r>
+        <w:t xml:space="preserve">De esta manera siempre se va a generar error, intenta ejecutar data, como va a lanzar error, de tipo NullPointerException, vamos a lanzar el mensaje de error y guardamos el error en el arhivo.log </w:t>
+      </w:r>
+    </w:p>
+    <w:p>
+      <w:r>
+        <w:rPr>
+          <w:noProof/>
+          <w:lang w:eastAsia="es-CO"/>
+        </w:rPr>
+        <w:drawing>
+          <wp:inline distT="0" distB="0" distL="0" distR="0" wp14:anchorId="5DF72DCF" wp14:editId="224B11FE">
+            <wp:extent cx="5612130" cy="335280"/>
+            <wp:effectExtent l="0" t="0" r="7620" b="7620"/>
+            <wp:docPr id="548896453" name="Imagen 548896453"/>
+            <wp:cNvGraphicFramePr>
+              <a:graphicFrameLocks xmlns:a="http://schemas.openxmlformats.org/drawingml/2006/main" noChangeAspect="1"/>
+            </wp:cNvGraphicFramePr>
+            <a:graphic xmlns:a="http://schemas.openxmlformats.org/drawingml/2006/main">
+              <a:graphicData uri="http://schemas.openxmlformats.org/drawingml/2006/picture">
+                <pic:pic xmlns:pic="http://schemas.openxmlformats.org/drawingml/2006/picture">
+                  <pic:nvPicPr>
+                    <pic:cNvPr id="1" name=""/>
+                    <pic:cNvPicPr/>
+                  </pic:nvPicPr>
+                  <pic:blipFill>
+                    <a:blip r:embed="rId69"/>
+                    <a:stretch>
+                      <a:fillRect/>
+                    </a:stretch>
+                  </pic:blipFill>
+                  <pic:spPr>
+                    <a:xfrm>
+                      <a:off x="0" y="0"/>
+                      <a:ext cx="5612130" cy="335280"/>
+                    </a:xfrm>
+                    <a:prstGeom prst="rect">
+                      <a:avLst/>
+                    </a:prstGeom>
+                  </pic:spPr>
+                </pic:pic>
+              </a:graphicData>
+            </a:graphic>
+          </wp:inline>
+        </w:drawing>
+      </w:r>
+    </w:p>
+    <w:p>
+      <w:r>
+        <w:rPr>
+          <w:noProof/>
+          <w:lang w:eastAsia="es-CO"/>
+        </w:rPr>
+        <w:drawing>
+          <wp:inline distT="0" distB="0" distL="0" distR="0" wp14:anchorId="3C7E6400" wp14:editId="38E7A18B">
+            <wp:extent cx="3206750" cy="883570"/>
+            <wp:effectExtent l="0" t="0" r="0" b="0"/>
+            <wp:docPr id="548896450" name="Imagen 548896450"/>
+            <wp:cNvGraphicFramePr>
+              <a:graphicFrameLocks xmlns:a="http://schemas.openxmlformats.org/drawingml/2006/main" noChangeAspect="1"/>
+            </wp:cNvGraphicFramePr>
+            <a:graphic xmlns:a="http://schemas.openxmlformats.org/drawingml/2006/main">
+              <a:graphicData uri="http://schemas.openxmlformats.org/drawingml/2006/picture">
+                <pic:pic xmlns:pic="http://schemas.openxmlformats.org/drawingml/2006/picture">
+                  <pic:nvPicPr>
+                    <pic:cNvPr id="1" name=""/>
+                    <pic:cNvPicPr/>
+                  </pic:nvPicPr>
+                  <pic:blipFill>
+                    <a:blip r:embed="rId70"/>
+                    <a:stretch>
+                      <a:fillRect/>
+                    </a:stretch>
+                  </pic:blipFill>
+                  <pic:spPr>
+                    <a:xfrm>
+                      <a:off x="0" y="0"/>
+                      <a:ext cx="3219439" cy="887066"/>
+                    </a:xfrm>
+                    <a:prstGeom prst="rect">
+                      <a:avLst/>
+                    </a:prstGeom>
+                  </pic:spPr>
+                </pic:pic>
+              </a:graphicData>
+            </a:graphic>
+          </wp:inline>
+        </w:drawing>
+      </w:r>
+    </w:p>
+    <w:p>
+      <w:r>
+        <w:rPr>
+          <w:noProof/>
+          <w:lang w:eastAsia="es-CO"/>
+        </w:rPr>
+        <w:drawing>
+          <wp:inline distT="0" distB="0" distL="0" distR="0" wp14:anchorId="7660F33F" wp14:editId="3E6B8EC7">
+            <wp:extent cx="5612130" cy="245745"/>
+            <wp:effectExtent l="0" t="0" r="7620" b="1905"/>
+            <wp:docPr id="548896451" name="Imagen 548896451"/>
+            <wp:cNvGraphicFramePr>
+              <a:graphicFrameLocks xmlns:a="http://schemas.openxmlformats.org/drawingml/2006/main" noChangeAspect="1"/>
+            </wp:cNvGraphicFramePr>
+            <a:graphic xmlns:a="http://schemas.openxmlformats.org/drawingml/2006/main">
+              <a:graphicData uri="http://schemas.openxmlformats.org/drawingml/2006/picture">
+                <pic:pic xmlns:pic="http://schemas.openxmlformats.org/drawingml/2006/picture">
+                  <pic:nvPicPr>
+                    <pic:cNvPr id="1" name=""/>
+                    <pic:cNvPicPr/>
+                  </pic:nvPicPr>
+                  <pic:blipFill>
+                    <a:blip r:embed="rId71"/>
+                    <a:stretch>
+                      <a:fillRect/>
+                    </a:stretch>
+                  </pic:blipFill>
+                  <pic:spPr>
+                    <a:xfrm>
+                      <a:off x="0" y="0"/>
+                      <a:ext cx="5612130" cy="245745"/>
+                    </a:xfrm>
+                    <a:prstGeom prst="rect">
+                      <a:avLst/>
+                    </a:prstGeom>
+                  </pic:spPr>
+                </pic:pic>
+              </a:graphicData>
+            </a:graphic>
+          </wp:inline>
+        </w:drawing>
+      </w:r>
+    </w:p>
+    <w:p>
+      <w:r>
+        <w:rPr>
+          <w:noProof/>
+          <w:lang w:eastAsia="es-CO"/>
+        </w:rPr>
+        <w:drawing>
+          <wp:inline distT="0" distB="0" distL="0" distR="0" wp14:anchorId="2F9572B4" wp14:editId="58F21D8B">
+            <wp:extent cx="4737100" cy="1110576"/>
+            <wp:effectExtent l="0" t="0" r="6350" b="0"/>
+            <wp:docPr id="548896452" name="Imagen 548896452"/>
+            <wp:cNvGraphicFramePr>
+              <a:graphicFrameLocks xmlns:a="http://schemas.openxmlformats.org/drawingml/2006/main" noChangeAspect="1"/>
+            </wp:cNvGraphicFramePr>
+            <a:graphic xmlns:a="http://schemas.openxmlformats.org/drawingml/2006/main">
+              <a:graphicData uri="http://schemas.openxmlformats.org/drawingml/2006/picture">
+                <pic:pic xmlns:pic="http://schemas.openxmlformats.org/drawingml/2006/picture">
+                  <pic:nvPicPr>
+                    <pic:cNvPr id="1" name=""/>
+                    <pic:cNvPicPr/>
+                  </pic:nvPicPr>
+                  <pic:blipFill>
+                    <a:blip r:embed="rId72"/>
+                    <a:stretch>
+                      <a:fillRect/>
+                    </a:stretch>
+                  </pic:blipFill>
+                  <pic:spPr>
+                    <a:xfrm>
+                      <a:off x="0" y="0"/>
+                      <a:ext cx="4775300" cy="1119532"/>
+                    </a:xfrm>
+                    <a:prstGeom prst="rect">
+                      <a:avLst/>
+                    </a:prstGeom>
+                  </pic:spPr>
+                </pic:pic>
+              </a:graphicData>
+            </a:graphic>
+          </wp:inline>
+        </w:drawing>
+      </w:r>
+    </w:p>
+    <w:p>
+      <w:r>
+        <w:t>Se re factorizó el código como se ve en pantalla</w:t>
+      </w:r>
+      <w:r>
+        <w:t xml:space="preserve">, simplemente lanzamos </w:t>
+      </w:r>
+      <w:r>
+        <w:t>el mensaje y guardamos el error en el archivo .log</w:t>
+      </w:r>
+    </w:p>
+    <w:p/>
+    <w:p>
+      <w:r>
+        <w:rPr>
+          <w:noProof/>
+          <w:lang w:eastAsia="es-CO"/>
+        </w:rPr>
+        <w:drawing>
+          <wp:inline distT="0" distB="0" distL="0" distR="0" wp14:anchorId="5A434E3D" wp14:editId="74795FB6">
+            <wp:extent cx="5612130" cy="316865"/>
+            <wp:effectExtent l="0" t="0" r="7620" b="6985"/>
+            <wp:docPr id="548896454" name="Imagen 548896454"/>
+            <wp:cNvGraphicFramePr>
+              <a:graphicFrameLocks xmlns:a="http://schemas.openxmlformats.org/drawingml/2006/main" noChangeAspect="1"/>
+            </wp:cNvGraphicFramePr>
+            <a:graphic xmlns:a="http://schemas.openxmlformats.org/drawingml/2006/main">
+              <a:graphicData uri="http://schemas.openxmlformats.org/drawingml/2006/picture">
+                <pic:pic xmlns:pic="http://schemas.openxmlformats.org/drawingml/2006/picture">
+                  <pic:nvPicPr>
+                    <pic:cNvPr id="1" name=""/>
+                    <pic:cNvPicPr/>
+                  </pic:nvPicPr>
+                  <pic:blipFill>
+                    <a:blip r:embed="rId73"/>
+                    <a:stretch>
+                      <a:fillRect/>
+                    </a:stretch>
+                  </pic:blipFill>
+                  <pic:spPr>
+                    <a:xfrm>
+                      <a:off x="0" y="0"/>
+                      <a:ext cx="5612130" cy="316865"/>
+                    </a:xfrm>
+                    <a:prstGeom prst="rect">
+                      <a:avLst/>
+                    </a:prstGeom>
+                  </pic:spPr>
+                </pic:pic>
+              </a:graphicData>
+            </a:graphic>
+          </wp:inline>
+        </w:drawing>
+      </w:r>
+    </w:p>
+    <w:p>
+      <w:r>
+        <w:t>Depende, si el error, fue como este de tipo lógico y de código, es decir, si el error, fue por culpa del desarrollador, la ejecución no debería seguir, si el error, fue por una mala entrada del usuario, simplemente debemos mostrarle al usuario su error y seguir la ejecución esperando que el usuario corrija su entrada</w:t>
+      </w:r>
+      <w:r>
+        <w:br/>
+      </w:r>
+      <w:r>
+        <w:rPr>
+          <w:noProof/>
+          <w:lang w:eastAsia="es-CO"/>
+        </w:rPr>
+        <w:drawing>
+          <wp:inline distT="0" distB="0" distL="0" distR="0" wp14:anchorId="2C09D28B" wp14:editId="2E7E68E5">
+            <wp:extent cx="5612130" cy="342900"/>
+            <wp:effectExtent l="0" t="0" r="7620" b="0"/>
+            <wp:docPr id="548896455" name="Imagen 548896455"/>
+            <wp:cNvGraphicFramePr>
+              <a:graphicFrameLocks xmlns:a="http://schemas.openxmlformats.org/drawingml/2006/main" noChangeAspect="1"/>
+            </wp:cNvGraphicFramePr>
+            <a:graphic xmlns:a="http://schemas.openxmlformats.org/drawingml/2006/main">
+              <a:graphicData uri="http://schemas.openxmlformats.org/drawingml/2006/picture">
+                <pic:pic xmlns:pic="http://schemas.openxmlformats.org/drawingml/2006/picture">
+                  <pic:nvPicPr>
+                    <pic:cNvPr id="1" name=""/>
+                    <pic:cNvPicPr/>
+                  </pic:nvPicPr>
+                  <pic:blipFill>
+                    <a:blip r:embed="rId74"/>
+                    <a:stretch>
+                      <a:fillRect/>
+                    </a:stretch>
+                  </pic:blipFill>
+                  <pic:spPr>
+                    <a:xfrm>
+                      <a:off x="0" y="0"/>
+                      <a:ext cx="5612130" cy="342900"/>
+                    </a:xfrm>
+                    <a:prstGeom prst="rect">
+                      <a:avLst/>
+                    </a:prstGeom>
+                  </pic:spPr>
+                </pic:pic>
+              </a:graphicData>
+            </a:graphic>
+          </wp:inline>
+        </w:drawing>
+      </w:r>
+    </w:p>
+    <w:p>
+      <w:pPr>
+        <w:rPr>
+          <w:u w:val="single"/>
+        </w:rPr>
+      </w:pPr>
+      <w:r>
+        <w:lastRenderedPageBreak/>
+        <w:t>Cuando se lanza una excepción</w:t>
+      </w:r>
+      <w:r>
+        <w:t>, antes de lanzarla, vamos a guardarla en el log, se esa manera se crea el registro, después de ello lanzamos ahora si la excepción.</w:t>
+      </w:r>
+      <w:r>
+        <w:t xml:space="preserve"> Todas las excepciones de add y search, se atenderán en la capa de presentación, donde se lanzará un mensaje al usuario</w:t>
+      </w:r>
+    </w:p>
+    <w:p>
+      <w:r>
+        <w:rPr>
+          <w:noProof/>
+          <w:lang w:eastAsia="es-CO"/>
+        </w:rPr>
+        <w:drawing>
+          <wp:inline distT="0" distB="0" distL="0" distR="0" wp14:anchorId="3C39EE96" wp14:editId="325D76E5">
+            <wp:extent cx="5612130" cy="717550"/>
+            <wp:effectExtent l="0" t="0" r="7620" b="6350"/>
+            <wp:docPr id="548896456" name="Imagen 548896456"/>
+            <wp:cNvGraphicFramePr>
+              <a:graphicFrameLocks xmlns:a="http://schemas.openxmlformats.org/drawingml/2006/main" noChangeAspect="1"/>
+            </wp:cNvGraphicFramePr>
+            <a:graphic xmlns:a="http://schemas.openxmlformats.org/drawingml/2006/main">
+              <a:graphicData uri="http://schemas.openxmlformats.org/drawingml/2006/picture">
+                <pic:pic xmlns:pic="http://schemas.openxmlformats.org/drawingml/2006/picture">
+                  <pic:nvPicPr>
+                    <pic:cNvPr id="1" name=""/>
+                    <pic:cNvPicPr/>
+                  </pic:nvPicPr>
+                  <pic:blipFill>
+                    <a:blip r:embed="rId75"/>
+                    <a:stretch>
+                      <a:fillRect/>
+                    </a:stretch>
+                  </pic:blipFill>
+                  <pic:spPr>
+                    <a:xfrm>
+                      <a:off x="0" y="0"/>
+                      <a:ext cx="5612130" cy="717550"/>
+                    </a:xfrm>
+                    <a:prstGeom prst="rect">
+                      <a:avLst/>
+                    </a:prstGeom>
+                  </pic:spPr>
+                </pic:pic>
+              </a:graphicData>
+            </a:graphic>
+          </wp:inline>
+        </w:drawing>
+      </w:r>
+    </w:p>
+    <w:p>
+      <w:r>
+        <w:t>En la capa de presentación la responsable de buscar una actividad es actionSearch</w:t>
+      </w:r>
+    </w:p>
+    <w:p>
+      <w:r>
+        <w:t>En la capa de dominio la responsable de buscar una actividad es search</w:t>
+      </w:r>
+    </w:p>
+    <w:p>
+      <w:r>
+        <w:rPr>
+          <w:noProof/>
+          <w:lang w:eastAsia="es-CO"/>
+        </w:rPr>
+        <w:drawing>
+          <wp:inline distT="0" distB="0" distL="0" distR="0" wp14:anchorId="0284A65A" wp14:editId="7E23FDD0">
+            <wp:extent cx="5612130" cy="290195"/>
+            <wp:effectExtent l="0" t="0" r="7620" b="0"/>
+            <wp:docPr id="548896457" name="Imagen 548896457"/>
+            <wp:cNvGraphicFramePr>
+              <a:graphicFrameLocks xmlns:a="http://schemas.openxmlformats.org/drawingml/2006/main" noChangeAspect="1"/>
+            </wp:cNvGraphicFramePr>
+            <a:graphic xmlns:a="http://schemas.openxmlformats.org/drawingml/2006/main">
+              <a:graphicData uri="http://schemas.openxmlformats.org/drawingml/2006/picture">
+                <pic:pic xmlns:pic="http://schemas.openxmlformats.org/drawingml/2006/picture">
+                  <pic:nvPicPr>
+                    <pic:cNvPr id="1" name=""/>
+                    <pic:cNvPicPr/>
+                  </pic:nvPicPr>
+                  <pic:blipFill>
+                    <a:blip r:embed="rId76"/>
+                    <a:stretch>
+                      <a:fillRect/>
+                    </a:stretch>
+                  </pic:blipFill>
+                  <pic:spPr>
+                    <a:xfrm>
+                      <a:off x="0" y="0"/>
+                      <a:ext cx="5612130" cy="290195"/>
+                    </a:xfrm>
+                    <a:prstGeom prst="rect">
+                      <a:avLst/>
+                    </a:prstGeom>
+                  </pic:spPr>
+                </pic:pic>
+              </a:graphicData>
+            </a:graphic>
+          </wp:inline>
+        </w:drawing>
+      </w:r>
+    </w:p>
+    <w:p>
+      <w:pPr>
+        <w:rPr>
+          <w:noProof/>
+          <w:lang w:eastAsia="es-CO"/>
+        </w:rPr>
+      </w:pPr>
+      <w:r>
+        <w:rPr>
+          <w:noProof/>
+          <w:lang w:eastAsia="es-CO"/>
+        </w:rPr>
+        <w:drawing>
+          <wp:inline distT="0" distB="0" distL="0" distR="0" wp14:anchorId="3C9CD86D" wp14:editId="5906EAFC">
+            <wp:extent cx="2070100" cy="1328314"/>
+            <wp:effectExtent l="0" t="0" r="6350" b="5715"/>
+            <wp:docPr id="548896460" name="Imagen 548896460"/>
+            <wp:cNvGraphicFramePr>
+              <a:graphicFrameLocks xmlns:a="http://schemas.openxmlformats.org/drawingml/2006/main" noChangeAspect="1"/>
+            </wp:cNvGraphicFramePr>
+            <a:graphic xmlns:a="http://schemas.openxmlformats.org/drawingml/2006/main">
+              <a:graphicData uri="http://schemas.openxmlformats.org/drawingml/2006/picture">
+                <pic:pic xmlns:pic="http://schemas.openxmlformats.org/drawingml/2006/picture">
+                  <pic:nvPicPr>
+                    <pic:cNvPr id="1" name=""/>
+                    <pic:cNvPicPr/>
+                  </pic:nvPicPr>
+                  <pic:blipFill>
+                    <a:blip r:embed="rId77"/>
+                    <a:stretch>
+                      <a:fillRect/>
+                    </a:stretch>
+                  </pic:blipFill>
+                  <pic:spPr>
+                    <a:xfrm>
+                      <a:off x="0" y="0"/>
+                      <a:ext cx="2084941" cy="1337837"/>
+                    </a:xfrm>
+                    <a:prstGeom prst="rect">
+                      <a:avLst/>
+                    </a:prstGeom>
+                  </pic:spPr>
+                </pic:pic>
+              </a:graphicData>
+            </a:graphic>
+          </wp:inline>
+        </w:drawing>
+      </w:r>
+      <w:r>
+        <w:rPr>
+          <w:noProof/>
+          <w:lang w:eastAsia="es-CO"/>
+        </w:rPr>
+        <w:drawing>
+          <wp:inline distT="0" distB="0" distL="0" distR="0" wp14:anchorId="7148172F" wp14:editId="474B2953">
+            <wp:extent cx="2279650" cy="1295997"/>
+            <wp:effectExtent l="0" t="0" r="6350" b="0"/>
+            <wp:docPr id="548896459" name="Imagen 548896459"/>
+            <wp:cNvGraphicFramePr>
+              <a:graphicFrameLocks xmlns:a="http://schemas.openxmlformats.org/drawingml/2006/main" noChangeAspect="1"/>
+            </wp:cNvGraphicFramePr>
+            <a:graphic xmlns:a="http://schemas.openxmlformats.org/drawingml/2006/main">
+              <a:graphicData uri="http://schemas.openxmlformats.org/drawingml/2006/picture">
+                <pic:pic xmlns:pic="http://schemas.openxmlformats.org/drawingml/2006/picture">
+                  <pic:nvPicPr>
+                    <pic:cNvPr id="1" name=""/>
+                    <pic:cNvPicPr/>
+                  </pic:nvPicPr>
+                  <pic:blipFill>
+                    <a:blip r:embed="rId78"/>
+                    <a:stretch>
+                      <a:fillRect/>
+                    </a:stretch>
+                  </pic:blipFill>
+                  <pic:spPr>
+                    <a:xfrm>
+                      <a:off x="0" y="0"/>
+                      <a:ext cx="2301572" cy="1308460"/>
+                    </a:xfrm>
+                    <a:prstGeom prst="rect">
+                      <a:avLst/>
+                    </a:prstGeom>
+                  </pic:spPr>
+                </pic:pic>
+              </a:graphicData>
+            </a:graphic>
+          </wp:inline>
+        </w:drawing>
+      </w:r>
+    </w:p>
+    <w:p>
+      <w:pPr>
+        <w:rPr>
+          <w:noProof/>
+          <w:lang w:eastAsia="es-CO"/>
+        </w:rPr>
+      </w:pPr>
+      <w:r>
+        <w:rPr>
+          <w:noProof/>
+          <w:lang w:eastAsia="es-CO"/>
+        </w:rPr>
+        <w:drawing>
+          <wp:inline distT="0" distB="0" distL="0" distR="0" wp14:anchorId="04ACD000" wp14:editId="232FE42E">
+            <wp:extent cx="3378200" cy="1763254"/>
+            <wp:effectExtent l="0" t="0" r="0" b="8890"/>
+            <wp:docPr id="548896461" name="Imagen 548896461"/>
+            <wp:cNvGraphicFramePr>
+              <a:graphicFrameLocks xmlns:a="http://schemas.openxmlformats.org/drawingml/2006/main" noChangeAspect="1"/>
+            </wp:cNvGraphicFramePr>
+            <a:graphic xmlns:a="http://schemas.openxmlformats.org/drawingml/2006/main">
+              <a:graphicData uri="http://schemas.openxmlformats.org/drawingml/2006/picture">
+                <pic:pic xmlns:pic="http://schemas.openxmlformats.org/drawingml/2006/picture">
+                  <pic:nvPicPr>
+                    <pic:cNvPr id="1" name=""/>
+                    <pic:cNvPicPr/>
+                  </pic:nvPicPr>
+                  <pic:blipFill>
+                    <a:blip r:embed="rId79"/>
+                    <a:stretch>
+                      <a:fillRect/>
+                    </a:stretch>
+                  </pic:blipFill>
+                  <pic:spPr>
+                    <a:xfrm>
+                      <a:off x="0" y="0"/>
+                      <a:ext cx="3396147" cy="1772622"/>
+                    </a:xfrm>
+                    <a:prstGeom prst="rect">
+                      <a:avLst/>
+                    </a:prstGeom>
+                  </pic:spPr>
+                </pic:pic>
+              </a:graphicData>
+            </a:graphic>
+          </wp:inline>
+        </w:drawing>
+      </w:r>
+    </w:p>
+    <w:p>
+      <w:pPr>
+        <w:rPr>
+          <w:noProof/>
+          <w:lang w:eastAsia="es-CO"/>
+        </w:rPr>
+      </w:pPr>
+      <w:r>
+        <w:rPr>
+          <w:noProof/>
+          <w:lang w:eastAsia="es-CO"/>
+        </w:rPr>
+        <w:drawing>
+          <wp:inline distT="0" distB="0" distL="0" distR="0" wp14:anchorId="2AFDA2BC" wp14:editId="445F3918">
+            <wp:extent cx="5612130" cy="211455"/>
+            <wp:effectExtent l="0" t="0" r="7620" b="0"/>
+            <wp:docPr id="548896462" name="Imagen 548896462"/>
+            <wp:cNvGraphicFramePr>
+              <a:graphicFrameLocks xmlns:a="http://schemas.openxmlformats.org/drawingml/2006/main" noChangeAspect="1"/>
+            </wp:cNvGraphicFramePr>
+            <a:graphic xmlns:a="http://schemas.openxmlformats.org/drawingml/2006/main">
+              <a:graphicData uri="http://schemas.openxmlformats.org/drawingml/2006/picture">
+                <pic:pic xmlns:pic="http://schemas.openxmlformats.org/drawingml/2006/picture">
+                  <pic:nvPicPr>
+                    <pic:cNvPr id="1" name=""/>
+                    <pic:cNvPicPr/>
+                  </pic:nvPicPr>
+                  <pic:blipFill>
+                    <a:blip r:embed="rId80"/>
+                    <a:stretch>
+                      <a:fillRect/>
+                    </a:stretch>
+                  </pic:blipFill>
+                  <pic:spPr>
+                    <a:xfrm>
+                      <a:off x="0" y="0"/>
+                      <a:ext cx="5612130" cy="211455"/>
+                    </a:xfrm>
+                    <a:prstGeom prst="rect">
+                      <a:avLst/>
+                    </a:prstGeom>
+                  </pic:spPr>
+                </pic:pic>
+              </a:graphicData>
+            </a:graphic>
+          </wp:inline>
+        </w:drawing>
+      </w:r>
+    </w:p>
+    <w:p>
+      <w:r>
+        <w:t>Respecto al error lógico del método search</w:t>
+      </w:r>
+      <w:r>
+        <w:t xml:space="preserve"> que era sobre que se iteraba sobre un entero y no sobre un nombre String que es la clave del hashMap</w:t>
+      </w:r>
+      <w:r>
+        <w:t xml:space="preserve">, lo arreglamos para que no diera el error de NullPointerException sino de SEARCH_EMPTY, que se lanza cuando no hay </w:t>
+      </w:r>
+      <w:r>
+        <w:t>ninguna</w:t>
+      </w:r>
+      <w:r>
+        <w:t xml:space="preserve"> actividad con dicho prefijo.</w:t>
+      </w:r>
+    </w:p>
+    <w:p>
+      <w:r>
+        <w:rPr>
+          <w:noProof/>
+          <w:lang w:eastAsia="es-CO"/>
+        </w:rPr>
+        <w:lastRenderedPageBreak/>
+        <w:drawing>
+          <wp:inline distT="0" distB="0" distL="0" distR="0" wp14:anchorId="1BF5A9E4" wp14:editId="3A20E30C">
+            <wp:extent cx="3396816" cy="1314450"/>
+            <wp:effectExtent l="0" t="0" r="0" b="0"/>
+            <wp:docPr id="548896463" name="Imagen 548896463"/>
+            <wp:cNvGraphicFramePr>
+              <a:graphicFrameLocks xmlns:a="http://schemas.openxmlformats.org/drawingml/2006/main" noChangeAspect="1"/>
+            </wp:cNvGraphicFramePr>
+            <a:graphic xmlns:a="http://schemas.openxmlformats.org/drawingml/2006/main">
+              <a:graphicData uri="http://schemas.openxmlformats.org/drawingml/2006/picture">
+                <pic:pic xmlns:pic="http://schemas.openxmlformats.org/drawingml/2006/picture">
+                  <pic:nvPicPr>
+                    <pic:cNvPr id="1" name=""/>
+                    <pic:cNvPicPr/>
+                  </pic:nvPicPr>
+                  <pic:blipFill>
+                    <a:blip r:embed="rId81"/>
+                    <a:stretch>
+                      <a:fillRect/>
+                    </a:stretch>
+                  </pic:blipFill>
+                  <pic:spPr>
+                    <a:xfrm>
+                      <a:off x="0" y="0"/>
+                      <a:ext cx="3451449" cy="1335591"/>
+                    </a:xfrm>
+                    <a:prstGeom prst="rect">
+                      <a:avLst/>
+                    </a:prstGeom>
+                  </pic:spPr>
+                </pic:pic>
+              </a:graphicData>
+            </a:graphic>
+          </wp:inline>
+        </w:drawing>
+      </w:r>
+    </w:p>
+    <w:p>
+      <w:r>
+        <w:rPr>
+          <w:noProof/>
+          <w:lang w:eastAsia="es-CO"/>
+        </w:rPr>
+        <w:drawing>
+          <wp:inline distT="0" distB="0" distL="0" distR="0" wp14:anchorId="3F91F933" wp14:editId="5C7BFB09">
+            <wp:extent cx="3409950" cy="1454572"/>
+            <wp:effectExtent l="0" t="0" r="0" b="0"/>
+            <wp:docPr id="548896464" name="Imagen 548896464"/>
+            <wp:cNvGraphicFramePr>
+              <a:graphicFrameLocks xmlns:a="http://schemas.openxmlformats.org/drawingml/2006/main" noChangeAspect="1"/>
+            </wp:cNvGraphicFramePr>
+            <a:graphic xmlns:a="http://schemas.openxmlformats.org/drawingml/2006/main">
+              <a:graphicData uri="http://schemas.openxmlformats.org/drawingml/2006/picture">
+                <pic:pic xmlns:pic="http://schemas.openxmlformats.org/drawingml/2006/picture">
+                  <pic:nvPicPr>
+                    <pic:cNvPr id="1" name=""/>
+                    <pic:cNvPicPr/>
+                  </pic:nvPicPr>
+                  <pic:blipFill>
+                    <a:blip r:embed="rId82"/>
+                    <a:stretch>
+                      <a:fillRect/>
+                    </a:stretch>
+                  </pic:blipFill>
+                  <pic:spPr>
+                    <a:xfrm>
+                      <a:off x="0" y="0"/>
+                      <a:ext cx="3438078" cy="1466570"/>
+                    </a:xfrm>
+                    <a:prstGeom prst="rect">
+                      <a:avLst/>
+                    </a:prstGeom>
+                  </pic:spPr>
+                </pic:pic>
+              </a:graphicData>
+            </a:graphic>
+          </wp:inline>
+        </w:drawing>
+      </w:r>
+    </w:p>
+    <w:p>
+      <w:r>
+        <w:rPr>
+          <w:noProof/>
+          <w:lang w:eastAsia="es-CO"/>
+        </w:rPr>
+        <w:drawing>
+          <wp:inline distT="0" distB="0" distL="0" distR="0" wp14:anchorId="602BA891" wp14:editId="1AE14FB3">
+            <wp:extent cx="3416300" cy="2094092"/>
+            <wp:effectExtent l="0" t="0" r="0" b="1905"/>
+            <wp:docPr id="548896465" name="Imagen 548896465"/>
+            <wp:cNvGraphicFramePr>
+              <a:graphicFrameLocks xmlns:a="http://schemas.openxmlformats.org/drawingml/2006/main" noChangeAspect="1"/>
+            </wp:cNvGraphicFramePr>
+            <a:graphic xmlns:a="http://schemas.openxmlformats.org/drawingml/2006/main">
+              <a:graphicData uri="http://schemas.openxmlformats.org/drawingml/2006/picture">
+                <pic:pic xmlns:pic="http://schemas.openxmlformats.org/drawingml/2006/picture">
+                  <pic:nvPicPr>
+                    <pic:cNvPr id="1" name=""/>
+                    <pic:cNvPicPr/>
+                  </pic:nvPicPr>
+                  <pic:blipFill>
+                    <a:blip r:embed="rId83"/>
+                    <a:stretch>
+                      <a:fillRect/>
+                    </a:stretch>
+                  </pic:blipFill>
+                  <pic:spPr>
+                    <a:xfrm>
+                      <a:off x="0" y="0"/>
+                      <a:ext cx="3434925" cy="2105509"/>
+                    </a:xfrm>
+                    <a:prstGeom prst="rect">
+                      <a:avLst/>
+                    </a:prstGeom>
+                  </pic:spPr>
+                </pic:pic>
+              </a:graphicData>
+            </a:graphic>
+          </wp:inline>
+        </w:drawing>
+      </w:r>
+    </w:p>
+    <w:p>
+      <w:r>
+        <w:rPr>
+          <w:noProof/>
+          <w:lang w:eastAsia="es-CO"/>
+        </w:rPr>
+        <w:drawing>
+          <wp:inline distT="0" distB="0" distL="0" distR="0" wp14:anchorId="43CA9238" wp14:editId="7EDB6497">
+            <wp:extent cx="5612130" cy="322580"/>
+            <wp:effectExtent l="0" t="0" r="7620" b="1270"/>
+            <wp:docPr id="548896466" name="Imagen 548896466"/>
+            <wp:cNvGraphicFramePr>
+              <a:graphicFrameLocks xmlns:a="http://schemas.openxmlformats.org/drawingml/2006/main" noChangeAspect="1"/>
+            </wp:cNvGraphicFramePr>
+            <a:graphic xmlns:a="http://schemas.openxmlformats.org/drawingml/2006/main">
+              <a:graphicData uri="http://schemas.openxmlformats.org/drawingml/2006/picture">
+                <pic:pic xmlns:pic="http://schemas.openxmlformats.org/drawingml/2006/picture">
+                  <pic:nvPicPr>
+                    <pic:cNvPr id="1" name=""/>
+                    <pic:cNvPicPr/>
+                  </pic:nvPicPr>
+                  <pic:blipFill>
+                    <a:blip r:embed="rId84"/>
+                    <a:stretch>
+                      <a:fillRect/>
+                    </a:stretch>
+                  </pic:blipFill>
+                  <pic:spPr>
+                    <a:xfrm>
+                      <a:off x="0" y="0"/>
+                      <a:ext cx="5612130" cy="322580"/>
+                    </a:xfrm>
+                    <a:prstGeom prst="rect">
+                      <a:avLst/>
+                    </a:prstGeom>
+                  </pic:spPr>
+                </pic:pic>
+              </a:graphicData>
+            </a:graphic>
+          </wp:inline>
+        </w:drawing>
+      </w:r>
+    </w:p>
+    <w:p>
+      <w:r>
+        <w:t>Si ejecutamos el código nuevamente, es decir buscar con actividades que inicien con I tenemos lo siguiente:</w:t>
+      </w:r>
+    </w:p>
+    <w:p>
+      <w:r>
+        <w:rPr>
+          <w:noProof/>
+          <w:lang w:eastAsia="es-CO"/>
+        </w:rPr>
+        <w:drawing>
+          <wp:inline distT="0" distB="0" distL="0" distR="0" wp14:anchorId="33C62E31" wp14:editId="74B8B8C5">
+            <wp:extent cx="3000222" cy="1631950"/>
+            <wp:effectExtent l="0" t="0" r="0" b="6350"/>
+            <wp:docPr id="548896467" name="Imagen 548896467"/>
+            <wp:cNvGraphicFramePr>
+              <a:graphicFrameLocks xmlns:a="http://schemas.openxmlformats.org/drawingml/2006/main" noChangeAspect="1"/>
+            </wp:cNvGraphicFramePr>
+            <a:graphic xmlns:a="http://schemas.openxmlformats.org/drawingml/2006/main">
+              <a:graphicData uri="http://schemas.openxmlformats.org/drawingml/2006/picture">
+                <pic:pic xmlns:pic="http://schemas.openxmlformats.org/drawingml/2006/picture">
+                  <pic:nvPicPr>
+                    <pic:cNvPr id="1" name=""/>
+                    <pic:cNvPicPr/>
+                  </pic:nvPicPr>
+                  <pic:blipFill>
+                    <a:blip r:embed="rId85"/>
+                    <a:stretch>
+                      <a:fillRect/>
+                    </a:stretch>
+                  </pic:blipFill>
+                  <pic:spPr>
+                    <a:xfrm>
+                      <a:off x="0" y="0"/>
+                      <a:ext cx="3008554" cy="1636482"/>
+                    </a:xfrm>
+                    <a:prstGeom prst="rect">
+                      <a:avLst/>
+                    </a:prstGeom>
+                  </pic:spPr>
+                </pic:pic>
+              </a:graphicData>
+            </a:graphic>
+          </wp:inline>
+        </w:drawing>
+      </w:r>
+    </w:p>
+    <w:p>
+      <w:r>
+        <w:lastRenderedPageBreak/>
+        <w:t xml:space="preserve">No </w:t>
+      </w:r>
+      <w:r>
+        <w:t>obstante,</w:t>
+      </w:r>
+      <w:r>
+        <w:t xml:space="preserve"> cuando agregamos un “is” por ejemplo ya se manda el mensaje de error, pues dicha actividad con dicho prefijo no existe, por lo cual se mandará el mensaje de error al usuario y se guardará en el archivo de Log</w:t>
+      </w:r>
+    </w:p>
+    <w:p>
+      <w:r>
+        <w:rPr>
+          <w:noProof/>
+          <w:lang w:eastAsia="es-CO"/>
+        </w:rPr>
+        <w:drawing>
+          <wp:inline distT="0" distB="0" distL="0" distR="0" wp14:anchorId="67311404" wp14:editId="60D9DBEE">
+            <wp:extent cx="4581525" cy="561975"/>
+            <wp:effectExtent l="0" t="0" r="9525" b="9525"/>
+            <wp:docPr id="548896469" name="Imagen 548896469"/>
+            <wp:cNvGraphicFramePr>
+              <a:graphicFrameLocks xmlns:a="http://schemas.openxmlformats.org/drawingml/2006/main" noChangeAspect="1"/>
+            </wp:cNvGraphicFramePr>
+            <a:graphic xmlns:a="http://schemas.openxmlformats.org/drawingml/2006/main">
+              <a:graphicData uri="http://schemas.openxmlformats.org/drawingml/2006/picture">
+                <pic:pic xmlns:pic="http://schemas.openxmlformats.org/drawingml/2006/picture">
+                  <pic:nvPicPr>
+                    <pic:cNvPr id="1" name=""/>
+                    <pic:cNvPicPr/>
+                  </pic:nvPicPr>
+                  <pic:blipFill>
+                    <a:blip r:embed="rId86"/>
+                    <a:stretch>
+                      <a:fillRect/>
+                    </a:stretch>
+                  </pic:blipFill>
+                  <pic:spPr>
+                    <a:xfrm>
+                      <a:off x="0" y="0"/>
+                      <a:ext cx="4581525" cy="561975"/>
+                    </a:xfrm>
+                    <a:prstGeom prst="rect">
+                      <a:avLst/>
+                    </a:prstGeom>
+                  </pic:spPr>
+                </pic:pic>
+              </a:graphicData>
+            </a:graphic>
+          </wp:inline>
+        </w:drawing>
+      </w:r>
+    </w:p>
+    <w:p>
+      <w:r>
+        <w:rPr>
+          <w:noProof/>
+          <w:lang w:eastAsia="es-CO"/>
+        </w:rPr>
+        <w:drawing>
+          <wp:inline distT="0" distB="0" distL="0" distR="0" wp14:anchorId="48E96A4A" wp14:editId="3D9F6430">
+            <wp:extent cx="2676525" cy="1295400"/>
+            <wp:effectExtent l="0" t="0" r="9525" b="0"/>
+            <wp:docPr id="548896468" name="Imagen 548896468"/>
+            <wp:cNvGraphicFramePr>
+              <a:graphicFrameLocks xmlns:a="http://schemas.openxmlformats.org/drawingml/2006/main" noChangeAspect="1"/>
+            </wp:cNvGraphicFramePr>
+            <a:graphic xmlns:a="http://schemas.openxmlformats.org/drawingml/2006/main">
+              <a:graphicData uri="http://schemas.openxmlformats.org/drawingml/2006/picture">
+                <pic:pic xmlns:pic="http://schemas.openxmlformats.org/drawingml/2006/picture">
+                  <pic:nvPicPr>
+                    <pic:cNvPr id="1" name=""/>
+                    <pic:cNvPicPr/>
+                  </pic:nvPicPr>
+                  <pic:blipFill>
+                    <a:blip r:embed="rId87"/>
+                    <a:stretch>
+                      <a:fillRect/>
+                    </a:stretch>
+                  </pic:blipFill>
+                  <pic:spPr>
+                    <a:xfrm>
+                      <a:off x="0" y="0"/>
+                      <a:ext cx="2676525" cy="1295400"/>
+                    </a:xfrm>
+                    <a:prstGeom prst="rect">
+                      <a:avLst/>
+                    </a:prstGeom>
+                  </pic:spPr>
+                </pic:pic>
+              </a:graphicData>
+            </a:graphic>
+          </wp:inline>
+        </w:drawing>
+      </w:r>
+    </w:p>
+    <w:p>
+      <w:r>
+        <w:rPr>
+          <w:noProof/>
+          <w:lang w:eastAsia="es-CO"/>
+        </w:rPr>
+        <w:drawing>
+          <wp:inline distT="0" distB="0" distL="0" distR="0" wp14:anchorId="3C83449B" wp14:editId="118AECEA">
+            <wp:extent cx="2978150" cy="2147853"/>
+            <wp:effectExtent l="0" t="0" r="0" b="5080"/>
+            <wp:docPr id="548896470" name="Imagen 548896470"/>
+            <wp:cNvGraphicFramePr>
+              <a:graphicFrameLocks xmlns:a="http://schemas.openxmlformats.org/drawingml/2006/main" noChangeAspect="1"/>
+            </wp:cNvGraphicFramePr>
+            <a:graphic xmlns:a="http://schemas.openxmlformats.org/drawingml/2006/main">
+              <a:graphicData uri="http://schemas.openxmlformats.org/drawingml/2006/picture">
+                <pic:pic xmlns:pic="http://schemas.openxmlformats.org/drawingml/2006/picture">
+                  <pic:nvPicPr>
+                    <pic:cNvPr id="1" name=""/>
+                    <pic:cNvPicPr/>
+                  </pic:nvPicPr>
+                  <pic:blipFill>
+                    <a:blip r:embed="rId88"/>
+                    <a:stretch>
+                      <a:fillRect/>
+                    </a:stretch>
+                  </pic:blipFill>
+                  <pic:spPr>
+                    <a:xfrm>
+                      <a:off x="0" y="0"/>
+                      <a:ext cx="2984992" cy="2152788"/>
+                    </a:xfrm>
+                    <a:prstGeom prst="rect">
+                      <a:avLst/>
+                    </a:prstGeom>
+                  </pic:spPr>
+                </pic:pic>
+              </a:graphicData>
+            </a:graphic>
+          </wp:inline>
+        </w:drawing>
+      </w:r>
+    </w:p>
+    <w:p>
+      <w:r>
+        <w:rPr>
+          <w:noProof/>
+          <w:lang w:eastAsia="es-CO"/>
+        </w:rPr>
+        <w:drawing>
+          <wp:inline distT="0" distB="0" distL="0" distR="0" wp14:anchorId="09632E28" wp14:editId="7FB05980">
+            <wp:extent cx="3886200" cy="1890334"/>
+            <wp:effectExtent l="0" t="0" r="0" b="0"/>
+            <wp:docPr id="548896471" name="Imagen 548896471"/>
+            <wp:cNvGraphicFramePr>
+              <a:graphicFrameLocks xmlns:a="http://schemas.openxmlformats.org/drawingml/2006/main" noChangeAspect="1"/>
+            </wp:cNvGraphicFramePr>
+            <a:graphic xmlns:a="http://schemas.openxmlformats.org/drawingml/2006/main">
+              <a:graphicData uri="http://schemas.openxmlformats.org/drawingml/2006/picture">
+                <pic:pic xmlns:pic="http://schemas.openxmlformats.org/drawingml/2006/picture">
+                  <pic:nvPicPr>
+                    <pic:cNvPr id="1" name=""/>
+                    <pic:cNvPicPr/>
+                  </pic:nvPicPr>
+                  <pic:blipFill>
+                    <a:blip r:embed="rId89"/>
+                    <a:stretch>
+                      <a:fillRect/>
+                    </a:stretch>
+                  </pic:blipFill>
+                  <pic:spPr>
+                    <a:xfrm>
+                      <a:off x="0" y="0"/>
+                      <a:ext cx="3895271" cy="1894746"/>
+                    </a:xfrm>
+                    <a:prstGeom prst="rect">
+                      <a:avLst/>
+                    </a:prstGeom>
+                  </pic:spPr>
+                </pic:pic>
+              </a:graphicData>
+            </a:graphic>
+          </wp:inline>
+        </w:drawing>
+      </w:r>
+    </w:p>
+    <w:p>
+      <w:r>
+        <w:rPr>
+          <w:noProof/>
+          <w:lang w:eastAsia="es-CO"/>
+        </w:rPr>
+        <w:drawing>
+          <wp:inline distT="0" distB="0" distL="0" distR="0" wp14:anchorId="5C1FF1DE" wp14:editId="2E6EF5D1">
+            <wp:extent cx="5612130" cy="471170"/>
+            <wp:effectExtent l="0" t="0" r="7620" b="5080"/>
+            <wp:docPr id="548896472" name="Imagen 548896472"/>
+            <wp:cNvGraphicFramePr>
+              <a:graphicFrameLocks xmlns:a="http://schemas.openxmlformats.org/drawingml/2006/main" noChangeAspect="1"/>
+            </wp:cNvGraphicFramePr>
+            <a:graphic xmlns:a="http://schemas.openxmlformats.org/drawingml/2006/main">
+              <a:graphicData uri="http://schemas.openxmlformats.org/drawingml/2006/picture">
+                <pic:pic xmlns:pic="http://schemas.openxmlformats.org/drawingml/2006/picture">
+                  <pic:nvPicPr>
+                    <pic:cNvPr id="1" name=""/>
+                    <pic:cNvPicPr/>
+                  </pic:nvPicPr>
+                  <pic:blipFill>
+                    <a:blip r:embed="rId90"/>
+                    <a:stretch>
+                      <a:fillRect/>
+                    </a:stretch>
+                  </pic:blipFill>
+                  <pic:spPr>
+                    <a:xfrm>
+                      <a:off x="0" y="0"/>
+                      <a:ext cx="5612130" cy="471170"/>
+                    </a:xfrm>
+                    <a:prstGeom prst="rect">
+                      <a:avLst/>
+                    </a:prstGeom>
+                  </pic:spPr>
+                </pic:pic>
+              </a:graphicData>
+            </a:graphic>
+          </wp:inline>
+        </w:drawing>
+      </w:r>
+    </w:p>
+    <w:p>
+      <w:r>
+        <w:t>Decidimos añadir los mensajes de error cada vez que el usuario comete una equivocación, entre ello más limitaciones y más filtros respecto a equivocaciones al poner el costo y tiempo, ya que respeta los límites de estos.</w:t>
+      </w:r>
+    </w:p>
+    <w:p>
+      <w:pPr>
+        <w:pStyle w:val="Ttulo2"/>
+        <w:spacing w:after="206"/>
+      </w:pPr>
+      <w:r>
+        <w:rPr>
+          <w:b/>
+          <w:color w:val="000000"/>
+          <w:sz w:val="24"/>
+        </w:rPr>
+        <w:lastRenderedPageBreak/>
+        <w:t>RETROSPECTIVA</w:t>
+      </w:r>
+    </w:p>
+    <w:p>
+      <w:pPr>
+        <w:pStyle w:val="Prrafodelista"/>
+        <w:numPr>
+          <w:ilvl w:val="0"/>
+          <w:numId w:val="3"/>
+        </w:numPr>
+        <w:spacing w:after="5" w:line="248" w:lineRule="auto"/>
+        <w:rPr>
+          <w:lang w:val="es-ES"/>
+        </w:rPr>
+      </w:pPr>
+      <w:r>
+        <w:rPr>
+          <w:lang w:val="es-ES"/>
+        </w:rPr>
+        <w:t>¿Cuál fue el tiempo total invertido en el laboratorio por cada uno de us</w:t>
+      </w:r>
+      <w:r>
+        <w:rPr>
+          <w:lang w:val="es-ES"/>
+        </w:rPr>
+        <w:t>tedes? (Horas/Hombre)</w:t>
+      </w:r>
+    </w:p>
+    <w:p>
+      <w:pPr>
+        <w:pStyle w:val="Prrafodelista"/>
+        <w:spacing w:after="5" w:line="248" w:lineRule="auto"/>
+        <w:ind w:left="705"/>
+        <w:rPr>
+          <w:lang w:val="es-ES"/>
+        </w:rPr>
+      </w:pPr>
+      <w:r>
+        <w:rPr>
+          <w:lang w:val="es-ES"/>
+        </w:rPr>
+        <w:t>El total de tiempo invertido por hombre fue de 16 horas</w:t>
+      </w:r>
+    </w:p>
+    <w:p>
+      <w:pPr>
+        <w:pStyle w:val="Prrafodelista"/>
+        <w:numPr>
+          <w:ilvl w:val="0"/>
+          <w:numId w:val="3"/>
+        </w:numPr>
+        <w:spacing w:after="5" w:line="248" w:lineRule="auto"/>
+        <w:rPr>
+          <w:lang w:val="es-ES"/>
+        </w:rPr>
+      </w:pPr>
+      <w:r>
+        <w:rPr>
+          <w:lang w:val="es-ES"/>
+        </w:rPr>
+        <w:t>¿Cuál es el estado actual del laboratorio? ¿Por qué?</w:t>
+      </w:r>
+    </w:p>
+    <w:p>
+      <w:pPr>
+        <w:pStyle w:val="Prrafodelista"/>
+        <w:ind w:left="705"/>
+        <w:rPr>
+          <w:lang w:val="es-ES"/>
+        </w:rPr>
+      </w:pPr>
+      <w:r>
+        <w:rPr>
+          <w:lang w:val="es-ES"/>
+        </w:rPr>
+        <w:t>El</w:t>
+      </w:r>
+      <w:r>
+        <w:rPr>
+          <w:lang w:val="es-ES"/>
+        </w:rPr>
+        <w:t xml:space="preserve"> estado del laboratorio es terminado, ya que trabajamos en conjunto y pudimos terminar el laboratorio como fue esperado</w:t>
+      </w:r>
+    </w:p>
+    <w:p>
+      <w:pPr>
+        <w:numPr>
+          <w:ilvl w:val="0"/>
+          <w:numId w:val="2"/>
+        </w:numPr>
+        <w:spacing w:after="5" w:line="248" w:lineRule="auto"/>
+        <w:ind w:hanging="350"/>
+      </w:pPr>
+      <w:r>
+        <w:rPr>
+          <w:lang w:val="es-ES"/>
+        </w:rPr>
+        <w:t xml:space="preserve">Considerando las prácticas XP del laboratorio. ¿cuál fue la más útil? </w:t>
+      </w:r>
+      <w:r>
+        <w:t xml:space="preserve">¿por qué? </w:t>
+      </w:r>
+    </w:p>
+    <w:p>
+      <w:pPr>
+        <w:ind w:left="695"/>
+        <w:rPr>
+          <w:lang w:val="es-ES"/>
+        </w:rPr>
+      </w:pPr>
+      <w:r>
+        <w:rPr>
+          <w:lang w:val="es-ES"/>
+        </w:rPr>
+        <w:t xml:space="preserve">La </w:t>
+      </w:r>
+      <w:r>
+        <w:rPr>
+          <w:lang w:val="es-ES"/>
+        </w:rPr>
+        <w:t>práctica</w:t>
+      </w:r>
+      <w:r>
+        <w:rPr>
+          <w:lang w:val="es-ES"/>
+        </w:rPr>
+        <w:t xml:space="preserve"> xp </w:t>
+      </w:r>
+      <w:r>
+        <w:rPr>
+          <w:lang w:val="es-ES"/>
+        </w:rPr>
+        <w:t>más</w:t>
+      </w:r>
+      <w:r>
+        <w:rPr>
+          <w:lang w:val="es-ES"/>
+        </w:rPr>
+        <w:t xml:space="preserve"> </w:t>
+      </w:r>
+      <w:r>
+        <w:rPr>
+          <w:lang w:val="es-ES"/>
+        </w:rPr>
+        <w:t>útil a la hora de realizar el laboratorio fue la programación a pares, puesto que así trabajamos de una forma coordinada y eficiente</w:t>
+      </w:r>
+      <w:r>
+        <w:rPr>
+          <w:lang w:val="es-ES"/>
+        </w:rPr>
+        <w:t>.</w:t>
+      </w:r>
+    </w:p>
+    <w:p>
+      <w:pPr>
+        <w:ind w:left="695"/>
+        <w:rPr>
+          <w:lang w:val="es-ES"/>
+        </w:rPr>
+      </w:pPr>
+      <w:r>
+        <w:rPr>
+          <w:lang w:val="es-ES"/>
+        </w:rPr>
+        <w:t>También aplicamos la simplicidad del código para entenderlo mejor y usamos las pruebas unitarias para que cuando re factorizáramos el código verificar que siguiera funcionando bien</w:t>
+      </w:r>
+    </w:p>
+    <w:p>
+      <w:pPr>
+        <w:numPr>
+          <w:ilvl w:val="0"/>
+          <w:numId w:val="2"/>
+        </w:numPr>
+        <w:spacing w:after="5" w:line="248" w:lineRule="auto"/>
+        <w:ind w:hanging="350"/>
+        <w:rPr>
+          <w:lang w:val="es-ES"/>
+        </w:rPr>
+      </w:pPr>
+      <w:r>
+        <w:rPr>
+          <w:lang w:val="es-ES"/>
+        </w:rPr>
+        <w:t xml:space="preserve">¿Cuál consideran fue el mayor logro? </w:t>
+      </w:r>
+      <w:r>
+        <w:rPr>
+          <w:lang w:val="es-ES"/>
+        </w:rPr>
+        <w:t xml:space="preserve">¿Por qué? </w:t>
+      </w:r>
+    </w:p>
+    <w:p>
+      <w:pPr>
+        <w:ind w:left="695"/>
+        <w:rPr>
+          <w:lang w:val="es-ES"/>
+        </w:rPr>
+      </w:pPr>
+      <w:r>
+        <w:rPr>
+          <w:lang w:val="es-ES"/>
+        </w:rPr>
+        <w:t>El mayor logro fue poder hacer el laboratorio en su totalidad</w:t>
+      </w:r>
+    </w:p>
+    <w:p>
+      <w:pPr>
+        <w:numPr>
+          <w:ilvl w:val="0"/>
+          <w:numId w:val="2"/>
+        </w:numPr>
+        <w:spacing w:after="5" w:line="248" w:lineRule="auto"/>
+        <w:ind w:hanging="350"/>
+        <w:rPr>
+          <w:lang w:val="es-ES"/>
+        </w:rPr>
+      </w:pPr>
+      <w:r>
+        <w:rPr>
+          <w:lang w:val="es-ES"/>
+        </w:rPr>
+        <w:t xml:space="preserve">¿Cuál consideran que fue el mayor problema técnico? </w:t>
+      </w:r>
+      <w:r>
+        <w:rPr>
+          <w:lang w:val="es-ES"/>
+        </w:rPr>
+        <w:t>¿Qué hicieron para resolverlo?</w:t>
+      </w:r>
+    </w:p>
+    <w:p>
+      <w:pPr>
+        <w:ind w:left="695"/>
+        <w:rPr>
+          <w:lang w:val="es-ES"/>
+        </w:rPr>
+      </w:pPr>
+      <w:r>
+        <w:rPr>
+          <w:lang w:val="es-ES"/>
+        </w:rPr>
+        <w:t>El mayor problem</w:t>
+      </w:r>
+      <w:r>
+        <w:rPr>
+          <w:lang w:val="es-ES"/>
+        </w:rPr>
+        <w:t>a técnico fue manejar y pensar bien las excepciones, ya que había algunas que se escapaban y otras que no sabíamos dónde lanzarlas atenderlas o propagarlas</w:t>
+      </w:r>
+    </w:p>
+    <w:p>
+      <w:pPr>
+        <w:numPr>
+          <w:ilvl w:val="0"/>
+          <w:numId w:val="2"/>
+        </w:numPr>
+        <w:spacing w:after="5" w:line="248" w:lineRule="auto"/>
+        <w:ind w:hanging="350"/>
+        <w:rPr>
+          <w:lang w:val="es-ES"/>
+        </w:rPr>
+      </w:pPr>
+      <w:r>
+        <w:rPr>
+          <w:lang w:val="es-ES"/>
+        </w:rPr>
+        <w:t xml:space="preserve">¿Qué hicieron bien como actividades? ¿Qué se comprometen a hacer para mejorar los resultados? </w:t>
+      </w:r>
+    </w:p>
+    <w:p>
+      <w:pPr>
+        <w:ind w:left="695"/>
+        <w:rPr>
+          <w:lang w:val="es-ES"/>
+        </w:rPr>
+      </w:pPr>
+      <w:r>
+        <w:rPr>
+          <w:lang w:val="es-ES"/>
+        </w:rPr>
+        <w:t>Hicimos bien las pruebas de unidad, ya que tuvimos bastantes pruebas de unidad y todas compilaron</w:t>
+      </w:r>
+      <w:r>
+        <w:rPr>
+          <w:lang w:val="es-ES"/>
+        </w:rPr>
+        <w:t>, también nos coordinamos bien y trabajamos en equipo</w:t>
+      </w:r>
+      <w:bookmarkStart w:id="0" w:name="_GoBack"/>
+      <w:bookmarkEnd w:id="0"/>
+    </w:p>
+    <w:p>
+      <w:pPr>
+        <w:rPr>
+          <w:lang w:val="es-ES"/>
+        </w:rPr>
+      </w:pPr>
+    </w:p>
+    <w:p/>
+    <w:p/>
+    <w:p/>
+    <w:p>
+      <w:pPr>
+        <w:rPr>
+          <w:noProof/>
+          <w:lang w:eastAsia="es-CO"/>
+        </w:rPr>
+      </w:pPr>
+    </w:p>
+    <w:p/>
     <w:sectPr>
       <w:pgSz w:w="12240" w:h="15840"/>
       <w:pgMar w:top="1417" w:right="1701" w:bottom="1417" w:left="1701" w:header="708" w:footer="708" w:gutter="0"/>
@@ -3456,6 +6521,410 @@
     </w:sectPr>
   </w:body>
 </w:document>
+</file>
+
+<file path=word/numbering.xml><?xml version="1.0" encoding="utf-8"?>
+<w:numbering xmlns:wpc="http://schemas.microsoft.com/office/word/2010/wordprocessingCanvas" xmlns:cx="http://schemas.microsoft.com/office/drawing/2014/chartex" xmlns:mc="http://schemas.openxmlformats.org/markup-compatibility/2006" xmlns:o="urn:schemas-microsoft-com:office:office" xmlns:r="http://schemas.openxmlformats.org/officeDocument/2006/relationships" xmlns:m="http://schemas.openxmlformats.org/officeDocument/2006/math" xmlns:v="urn:schemas-microsoft-com:vml" xmlns:wp14="http://schemas.microsoft.com/office/word/2010/wordprocessingDrawing" xmlns:wp="http://schemas.openxmlformats.org/drawingml/2006/wordprocessingDrawing" xmlns:w10="urn:schemas-microsoft-com:office:word" xmlns:w="http://schemas.openxmlformats.org/wordprocessingml/2006/main" xmlns:w14="http://schemas.microsoft.com/office/word/2010/wordml" xmlns:w15="http://schemas.microsoft.com/office/word/2012/wordml" xmlns:w16se="http://schemas.microsoft.com/office/word/2015/wordml/symex" xmlns:wpg="http://schemas.microsoft.com/office/word/2010/wordprocessingGroup" xmlns:wpi="http://schemas.microsoft.com/office/word/2010/wordprocessingInk" xmlns:wne="http://schemas.microsoft.com/office/word/2006/wordml" xmlns:wps="http://schemas.microsoft.com/office/word/2010/wordprocessingShape" mc:Ignorable="w14 w15 w16se wp14">
+  <w:abstractNum w:abstractNumId="0" w15:restartNumberingAfterBreak="0">
+    <w:nsid w:val="21C53177"/>
+    <w:multiLevelType w:val="hybridMultilevel"/>
+    <w:tmpl w:val="1090DFA2"/>
+    <w:lvl w:ilvl="0" w:tplc="240A0019">
+      <w:start w:val="1"/>
+      <w:numFmt w:val="lowerLetter"/>
+      <w:lvlText w:val="%1."/>
+      <w:lvlJc w:val="left"/>
+      <w:pPr>
+        <w:ind w:left="720" w:hanging="360"/>
+      </w:pPr>
+      <w:rPr>
+        <w:rFonts w:hint="default"/>
+      </w:rPr>
+    </w:lvl>
+    <w:lvl w:ilvl="1" w:tplc="240A0019" w:tentative="1">
+      <w:start w:val="1"/>
+      <w:numFmt w:val="lowerLetter"/>
+      <w:lvlText w:val="%2."/>
+      <w:lvlJc w:val="left"/>
+      <w:pPr>
+        <w:ind w:left="1440" w:hanging="360"/>
+      </w:pPr>
+    </w:lvl>
+    <w:lvl w:ilvl="2" w:tplc="240A001B" w:tentative="1">
+      <w:start w:val="1"/>
+      <w:numFmt w:val="lowerRoman"/>
+      <w:lvlText w:val="%3."/>
+      <w:lvlJc w:val="right"/>
+      <w:pPr>
+        <w:ind w:left="2160" w:hanging="180"/>
+      </w:pPr>
+    </w:lvl>
+    <w:lvl w:ilvl="3" w:tplc="240A000F" w:tentative="1">
+      <w:start w:val="1"/>
+      <w:numFmt w:val="decimal"/>
+      <w:lvlText w:val="%4."/>
+      <w:lvlJc w:val="left"/>
+      <w:pPr>
+        <w:ind w:left="2880" w:hanging="360"/>
+      </w:pPr>
+    </w:lvl>
+    <w:lvl w:ilvl="4" w:tplc="240A0019" w:tentative="1">
+      <w:start w:val="1"/>
+      <w:numFmt w:val="lowerLetter"/>
+      <w:lvlText w:val="%5."/>
+      <w:lvlJc w:val="left"/>
+      <w:pPr>
+        <w:ind w:left="3600" w:hanging="360"/>
+      </w:pPr>
+    </w:lvl>
+    <w:lvl w:ilvl="5" w:tplc="240A001B" w:tentative="1">
+      <w:start w:val="1"/>
+      <w:numFmt w:val="lowerRoman"/>
+      <w:lvlText w:val="%6."/>
+      <w:lvlJc w:val="right"/>
+      <w:pPr>
+        <w:ind w:left="4320" w:hanging="180"/>
+      </w:pPr>
+    </w:lvl>
+    <w:lvl w:ilvl="6" w:tplc="240A000F" w:tentative="1">
+      <w:start w:val="1"/>
+      <w:numFmt w:val="decimal"/>
+      <w:lvlText w:val="%7."/>
+      <w:lvlJc w:val="left"/>
+      <w:pPr>
+        <w:ind w:left="5040" w:hanging="360"/>
+      </w:pPr>
+    </w:lvl>
+    <w:lvl w:ilvl="7" w:tplc="240A0019" w:tentative="1">
+      <w:start w:val="1"/>
+      <w:numFmt w:val="lowerLetter"/>
+      <w:lvlText w:val="%8."/>
+      <w:lvlJc w:val="left"/>
+      <w:pPr>
+        <w:ind w:left="5760" w:hanging="360"/>
+      </w:pPr>
+    </w:lvl>
+    <w:lvl w:ilvl="8" w:tplc="240A001B" w:tentative="1">
+      <w:start w:val="1"/>
+      <w:numFmt w:val="lowerRoman"/>
+      <w:lvlText w:val="%9."/>
+      <w:lvlJc w:val="right"/>
+      <w:pPr>
+        <w:ind w:left="6480" w:hanging="180"/>
+      </w:pPr>
+    </w:lvl>
+  </w:abstractNum>
+  <w:abstractNum w:abstractNumId="1" w15:restartNumberingAfterBreak="0">
+    <w:nsid w:val="277C01F0"/>
+    <w:multiLevelType w:val="hybridMultilevel"/>
+    <w:tmpl w:val="E1C04636"/>
+    <w:lvl w:ilvl="0" w:tplc="1AE8BB32">
+      <w:start w:val="3"/>
+      <w:numFmt w:val="decimal"/>
+      <w:lvlText w:val="%1."/>
+      <w:lvlJc w:val="left"/>
+      <w:pPr>
+        <w:ind w:left="695"/>
+      </w:pPr>
+      <w:rPr>
+        <w:rFonts w:ascii="Calibri" w:eastAsia="Calibri" w:hAnsi="Calibri" w:cs="Calibri"/>
+        <w:b w:val="0"/>
+        <w:i w:val="0"/>
+        <w:strike w:val="0"/>
+        <w:dstrike w:val="0"/>
+        <w:color w:val="000000"/>
+        <w:sz w:val="20"/>
+        <w:szCs w:val="20"/>
+        <w:u w:val="none" w:color="000000"/>
+        <w:bdr w:val="none" w:sz="0" w:space="0" w:color="auto"/>
+        <w:shd w:val="clear" w:color="auto" w:fill="auto"/>
+        <w:vertAlign w:val="baseline"/>
+      </w:rPr>
+    </w:lvl>
+    <w:lvl w:ilvl="1" w:tplc="1B2A993A">
+      <w:start w:val="1"/>
+      <w:numFmt w:val="lowerLetter"/>
+      <w:lvlText w:val="%2"/>
+      <w:lvlJc w:val="left"/>
+      <w:pPr>
+        <w:ind w:left="1440"/>
+      </w:pPr>
+      <w:rPr>
+        <w:rFonts w:ascii="Calibri" w:eastAsia="Calibri" w:hAnsi="Calibri" w:cs="Calibri"/>
+        <w:b w:val="0"/>
+        <w:i w:val="0"/>
+        <w:strike w:val="0"/>
+        <w:dstrike w:val="0"/>
+        <w:color w:val="000000"/>
+        <w:sz w:val="20"/>
+        <w:szCs w:val="20"/>
+        <w:u w:val="none" w:color="000000"/>
+        <w:bdr w:val="none" w:sz="0" w:space="0" w:color="auto"/>
+        <w:shd w:val="clear" w:color="auto" w:fill="auto"/>
+        <w:vertAlign w:val="baseline"/>
+      </w:rPr>
+    </w:lvl>
+    <w:lvl w:ilvl="2" w:tplc="D25C91AE">
+      <w:start w:val="1"/>
+      <w:numFmt w:val="lowerRoman"/>
+      <w:lvlText w:val="%3"/>
+      <w:lvlJc w:val="left"/>
+      <w:pPr>
+        <w:ind w:left="2160"/>
+      </w:pPr>
+      <w:rPr>
+        <w:rFonts w:ascii="Calibri" w:eastAsia="Calibri" w:hAnsi="Calibri" w:cs="Calibri"/>
+        <w:b w:val="0"/>
+        <w:i w:val="0"/>
+        <w:strike w:val="0"/>
+        <w:dstrike w:val="0"/>
+        <w:color w:val="000000"/>
+        <w:sz w:val="20"/>
+        <w:szCs w:val="20"/>
+        <w:u w:val="none" w:color="000000"/>
+        <w:bdr w:val="none" w:sz="0" w:space="0" w:color="auto"/>
+        <w:shd w:val="clear" w:color="auto" w:fill="auto"/>
+        <w:vertAlign w:val="baseline"/>
+      </w:rPr>
+    </w:lvl>
+    <w:lvl w:ilvl="3" w:tplc="6DEEC698">
+      <w:start w:val="1"/>
+      <w:numFmt w:val="decimal"/>
+      <w:lvlText w:val="%4"/>
+      <w:lvlJc w:val="left"/>
+      <w:pPr>
+        <w:ind w:left="2880"/>
+      </w:pPr>
+      <w:rPr>
+        <w:rFonts w:ascii="Calibri" w:eastAsia="Calibri" w:hAnsi="Calibri" w:cs="Calibri"/>
+        <w:b w:val="0"/>
+        <w:i w:val="0"/>
+        <w:strike w:val="0"/>
+        <w:dstrike w:val="0"/>
+        <w:color w:val="000000"/>
+        <w:sz w:val="20"/>
+        <w:szCs w:val="20"/>
+        <w:u w:val="none" w:color="000000"/>
+        <w:bdr w:val="none" w:sz="0" w:space="0" w:color="auto"/>
+        <w:shd w:val="clear" w:color="auto" w:fill="auto"/>
+        <w:vertAlign w:val="baseline"/>
+      </w:rPr>
+    </w:lvl>
+    <w:lvl w:ilvl="4" w:tplc="6B1A24B4">
+      <w:start w:val="1"/>
+      <w:numFmt w:val="lowerLetter"/>
+      <w:lvlText w:val="%5"/>
+      <w:lvlJc w:val="left"/>
+      <w:pPr>
+        <w:ind w:left="3600"/>
+      </w:pPr>
+      <w:rPr>
+        <w:rFonts w:ascii="Calibri" w:eastAsia="Calibri" w:hAnsi="Calibri" w:cs="Calibri"/>
+        <w:b w:val="0"/>
+        <w:i w:val="0"/>
+        <w:strike w:val="0"/>
+        <w:dstrike w:val="0"/>
+        <w:color w:val="000000"/>
+        <w:sz w:val="20"/>
+        <w:szCs w:val="20"/>
+        <w:u w:val="none" w:color="000000"/>
+        <w:bdr w:val="none" w:sz="0" w:space="0" w:color="auto"/>
+        <w:shd w:val="clear" w:color="auto" w:fill="auto"/>
+        <w:vertAlign w:val="baseline"/>
+      </w:rPr>
+    </w:lvl>
+    <w:lvl w:ilvl="5" w:tplc="6C8A7422">
+      <w:start w:val="1"/>
+      <w:numFmt w:val="lowerRoman"/>
+      <w:lvlText w:val="%6"/>
+      <w:lvlJc w:val="left"/>
+      <w:pPr>
+        <w:ind w:left="4320"/>
+      </w:pPr>
+      <w:rPr>
+        <w:rFonts w:ascii="Calibri" w:eastAsia="Calibri" w:hAnsi="Calibri" w:cs="Calibri"/>
+        <w:b w:val="0"/>
+        <w:i w:val="0"/>
+        <w:strike w:val="0"/>
+        <w:dstrike w:val="0"/>
+        <w:color w:val="000000"/>
+        <w:sz w:val="20"/>
+        <w:szCs w:val="20"/>
+        <w:u w:val="none" w:color="000000"/>
+        <w:bdr w:val="none" w:sz="0" w:space="0" w:color="auto"/>
+        <w:shd w:val="clear" w:color="auto" w:fill="auto"/>
+        <w:vertAlign w:val="baseline"/>
+      </w:rPr>
+    </w:lvl>
+    <w:lvl w:ilvl="6" w:tplc="D9B6C08C">
+      <w:start w:val="1"/>
+      <w:numFmt w:val="decimal"/>
+      <w:lvlText w:val="%7"/>
+      <w:lvlJc w:val="left"/>
+      <w:pPr>
+        <w:ind w:left="5040"/>
+      </w:pPr>
+      <w:rPr>
+        <w:rFonts w:ascii="Calibri" w:eastAsia="Calibri" w:hAnsi="Calibri" w:cs="Calibri"/>
+        <w:b w:val="0"/>
+        <w:i w:val="0"/>
+        <w:strike w:val="0"/>
+        <w:dstrike w:val="0"/>
+        <w:color w:val="000000"/>
+        <w:sz w:val="20"/>
+        <w:szCs w:val="20"/>
+        <w:u w:val="none" w:color="000000"/>
+        <w:bdr w:val="none" w:sz="0" w:space="0" w:color="auto"/>
+        <w:shd w:val="clear" w:color="auto" w:fill="auto"/>
+        <w:vertAlign w:val="baseline"/>
+      </w:rPr>
+    </w:lvl>
+    <w:lvl w:ilvl="7" w:tplc="5AB2EEFA">
+      <w:start w:val="1"/>
+      <w:numFmt w:val="lowerLetter"/>
+      <w:lvlText w:val="%8"/>
+      <w:lvlJc w:val="left"/>
+      <w:pPr>
+        <w:ind w:left="5760"/>
+      </w:pPr>
+      <w:rPr>
+        <w:rFonts w:ascii="Calibri" w:eastAsia="Calibri" w:hAnsi="Calibri" w:cs="Calibri"/>
+        <w:b w:val="0"/>
+        <w:i w:val="0"/>
+        <w:strike w:val="0"/>
+        <w:dstrike w:val="0"/>
+        <w:color w:val="000000"/>
+        <w:sz w:val="20"/>
+        <w:szCs w:val="20"/>
+        <w:u w:val="none" w:color="000000"/>
+        <w:bdr w:val="none" w:sz="0" w:space="0" w:color="auto"/>
+        <w:shd w:val="clear" w:color="auto" w:fill="auto"/>
+        <w:vertAlign w:val="baseline"/>
+      </w:rPr>
+    </w:lvl>
+    <w:lvl w:ilvl="8" w:tplc="93245A0E">
+      <w:start w:val="1"/>
+      <w:numFmt w:val="lowerRoman"/>
+      <w:lvlText w:val="%9"/>
+      <w:lvlJc w:val="left"/>
+      <w:pPr>
+        <w:ind w:left="6480"/>
+      </w:pPr>
+      <w:rPr>
+        <w:rFonts w:ascii="Calibri" w:eastAsia="Calibri" w:hAnsi="Calibri" w:cs="Calibri"/>
+        <w:b w:val="0"/>
+        <w:i w:val="0"/>
+        <w:strike w:val="0"/>
+        <w:dstrike w:val="0"/>
+        <w:color w:val="000000"/>
+        <w:sz w:val="20"/>
+        <w:szCs w:val="20"/>
+        <w:u w:val="none" w:color="000000"/>
+        <w:bdr w:val="none" w:sz="0" w:space="0" w:color="auto"/>
+        <w:shd w:val="clear" w:color="auto" w:fill="auto"/>
+        <w:vertAlign w:val="baseline"/>
+      </w:rPr>
+    </w:lvl>
+  </w:abstractNum>
+  <w:abstractNum w:abstractNumId="2" w15:restartNumberingAfterBreak="0">
+    <w:nsid w:val="3332470A"/>
+    <w:multiLevelType w:val="hybridMultilevel"/>
+    <w:tmpl w:val="F7D0ACF6"/>
+    <w:lvl w:ilvl="0" w:tplc="0742F07A">
+      <w:start w:val="1"/>
+      <w:numFmt w:val="decimal"/>
+      <w:lvlText w:val="%1."/>
+      <w:lvlJc w:val="left"/>
+      <w:pPr>
+        <w:ind w:left="705" w:hanging="360"/>
+      </w:pPr>
+      <w:rPr>
+        <w:rFonts w:hint="default"/>
+      </w:rPr>
+    </w:lvl>
+    <w:lvl w:ilvl="1" w:tplc="04090019" w:tentative="1">
+      <w:start w:val="1"/>
+      <w:numFmt w:val="lowerLetter"/>
+      <w:lvlText w:val="%2."/>
+      <w:lvlJc w:val="left"/>
+      <w:pPr>
+        <w:ind w:left="1425" w:hanging="360"/>
+      </w:pPr>
+    </w:lvl>
+    <w:lvl w:ilvl="2" w:tplc="0409001B" w:tentative="1">
+      <w:start w:val="1"/>
+      <w:numFmt w:val="lowerRoman"/>
+      <w:lvlText w:val="%3."/>
+      <w:lvlJc w:val="right"/>
+      <w:pPr>
+        <w:ind w:left="2145" w:hanging="180"/>
+      </w:pPr>
+    </w:lvl>
+    <w:lvl w:ilvl="3" w:tplc="0409000F" w:tentative="1">
+      <w:start w:val="1"/>
+      <w:numFmt w:val="decimal"/>
+      <w:lvlText w:val="%4."/>
+      <w:lvlJc w:val="left"/>
+      <w:pPr>
+        <w:ind w:left="2865" w:hanging="360"/>
+      </w:pPr>
+    </w:lvl>
+    <w:lvl w:ilvl="4" w:tplc="04090019" w:tentative="1">
+      <w:start w:val="1"/>
+      <w:numFmt w:val="lowerLetter"/>
+      <w:lvlText w:val="%5."/>
+      <w:lvlJc w:val="left"/>
+      <w:pPr>
+        <w:ind w:left="3585" w:hanging="360"/>
+      </w:pPr>
+    </w:lvl>
+    <w:lvl w:ilvl="5" w:tplc="0409001B" w:tentative="1">
+      <w:start w:val="1"/>
+      <w:numFmt w:val="lowerRoman"/>
+      <w:lvlText w:val="%6."/>
+      <w:lvlJc w:val="right"/>
+      <w:pPr>
+        <w:ind w:left="4305" w:hanging="180"/>
+      </w:pPr>
+    </w:lvl>
+    <w:lvl w:ilvl="6" w:tplc="0409000F" w:tentative="1">
+      <w:start w:val="1"/>
+      <w:numFmt w:val="decimal"/>
+      <w:lvlText w:val="%7."/>
+      <w:lvlJc w:val="left"/>
+      <w:pPr>
+        <w:ind w:left="5025" w:hanging="360"/>
+      </w:pPr>
+    </w:lvl>
+    <w:lvl w:ilvl="7" w:tplc="04090019" w:tentative="1">
+      <w:start w:val="1"/>
+      <w:numFmt w:val="lowerLetter"/>
+      <w:lvlText w:val="%8."/>
+      <w:lvlJc w:val="left"/>
+      <w:pPr>
+        <w:ind w:left="5745" w:hanging="360"/>
+      </w:pPr>
+    </w:lvl>
+    <w:lvl w:ilvl="8" w:tplc="0409001B" w:tentative="1">
+      <w:start w:val="1"/>
+      <w:numFmt w:val="lowerRoman"/>
+      <w:lvlText w:val="%9."/>
+      <w:lvlJc w:val="right"/>
+      <w:pPr>
+        <w:ind w:left="6465" w:hanging="180"/>
+      </w:pPr>
+    </w:lvl>
+  </w:abstractNum>
+  <w:num w:numId="1">
+    <w:abstractNumId w:val="0"/>
+  </w:num>
+  <w:num w:numId="2">
+    <w:abstractNumId w:val="1"/>
+  </w:num>
+  <w:num w:numId="3">
+    <w:abstractNumId w:val="2"/>
+  </w:num>
+</w:numbering>
 </file>
 
 <file path=word/styles.xml><?xml version="1.0" encoding="utf-8"?>

</xml_diff>